<commit_message>
changes to manuscript and tables
</commit_message>
<xml_diff>
--- a/Current Draft/Ungulate paper main document_revised from reviews_Jun2017.docx
+++ b/Current Draft/Ungulate paper main document_revised from reviews_Jun2017.docx
@@ -74,13 +74,8 @@
         <w:spacing w:line="480" w:lineRule="auto"/>
         <w:ind w:left="1440"/>
       </w:pPr>
-      <w:proofErr w:type="spellStart"/>
-      <w:r>
-        <w:t>Haldre</w:t>
-      </w:r>
-      <w:proofErr w:type="spellEnd"/>
-      <w:r>
-        <w:t xml:space="preserve"> S. Rogers, </w:t>
+      <w:r>
+        <w:t xml:space="preserve">Haldre S. Rogers, </w:t>
       </w:r>
       <w:r>
         <w:t xml:space="preserve">Department of Ecology, Evolution, and Organismal Biology, </w:t>
@@ -125,15 +120,7 @@
         <w:t>University of Guam</w:t>
       </w:r>
       <w:r>
-        <w:t xml:space="preserve">, UOG Station, </w:t>
-      </w:r>
-      <w:proofErr w:type="spellStart"/>
-      <w:r>
-        <w:t>Mangilao</w:t>
-      </w:r>
-      <w:proofErr w:type="spellEnd"/>
-      <w:r>
-        <w:t>, GU, USA</w:t>
+        <w:t>, UOG Station, Mangilao, GU, USA</w:t>
       </w:r>
     </w:p>
     <w:p>
@@ -169,15 +156,7 @@
         <w:t>University of Guam</w:t>
       </w:r>
       <w:r>
-        <w:t xml:space="preserve">, UOG Station, </w:t>
-      </w:r>
-      <w:proofErr w:type="spellStart"/>
-      <w:r>
-        <w:t>Mangilao</w:t>
-      </w:r>
-      <w:proofErr w:type="spellEnd"/>
-      <w:r>
-        <w:t>, GU, USA</w:t>
+        <w:t>, UOG Station, Mangilao, GU, USA</w:t>
       </w:r>
     </w:p>
     <w:p>
@@ -334,59 +313,23 @@
       <w:r>
         <w:t xml:space="preserve"> – Philippine deer (</w:t>
       </w:r>
-      <w:proofErr w:type="spellStart"/>
       <w:r>
         <w:rPr>
           <w:i/>
           <w:iCs/>
         </w:rPr>
-        <w:t>Rusa</w:t>
-      </w:r>
-      <w:proofErr w:type="spellEnd"/>
+        <w:t>Rusa marianna</w:t>
+      </w:r>
+      <w:r>
+        <w:t>) and feral pigs (</w:t>
+      </w:r>
       <w:r>
         <w:rPr>
           <w:i/>
           <w:iCs/>
         </w:rPr>
-        <w:t xml:space="preserve"> </w:t>
-      </w:r>
-      <w:proofErr w:type="spellStart"/>
-      <w:r>
-        <w:rPr>
-          <w:i/>
-          <w:iCs/>
-        </w:rPr>
-        <w:t>marianna</w:t>
-      </w:r>
-      <w:proofErr w:type="spellEnd"/>
-      <w:r>
-        <w:t>) and feral pigs (</w:t>
-      </w:r>
-      <w:proofErr w:type="spellStart"/>
-      <w:r>
-        <w:rPr>
-          <w:i/>
-          <w:iCs/>
-        </w:rPr>
-        <w:t>Sus</w:t>
-      </w:r>
-      <w:proofErr w:type="spellEnd"/>
-      <w:r>
-        <w:rPr>
-          <w:i/>
-          <w:iCs/>
-        </w:rPr>
-        <w:t xml:space="preserve"> </w:t>
-      </w:r>
-      <w:proofErr w:type="spellStart"/>
-      <w:r>
-        <w:rPr>
-          <w:i/>
-          <w:iCs/>
-        </w:rPr>
-        <w:t>scrofa</w:t>
-      </w:r>
-      <w:proofErr w:type="spellEnd"/>
+        <w:t>Sus scrofa</w:t>
+      </w:r>
       <w:r>
         <w:t xml:space="preserve">) – </w:t>
       </w:r>
@@ -785,68 +728,55 @@
       <w:r>
         <w:t>ntroduced Japanese white-eyes (</w:t>
       </w:r>
-      <w:proofErr w:type="spellStart"/>
       <w:r>
         <w:rPr>
           <w:i/>
           <w:iCs/>
         </w:rPr>
-        <w:t>Zosterops</w:t>
-      </w:r>
-      <w:proofErr w:type="spellEnd"/>
+        <w:t>Zosterops japonica</w:t>
+      </w:r>
+      <w:r>
+        <w:t xml:space="preserve">) in Hawaii are seed dispersers for native plants that previously relied on now extinct or rare native birds </w:t>
+      </w:r>
+      <w:r>
+        <w:fldChar w:fldCharType="begin" w:fldLock="1"/>
+      </w:r>
+      <w:r>
+        <w:instrText xml:space="preserve"> ADDIN PAPERS2_CITATIONS &lt;citation&gt;&lt;uuid&gt;9334D875-201B-4D67-B13A-222E829E93BC&lt;/uuid&gt;&lt;priority&gt;0&lt;/priority&gt;&lt;publications&gt;&lt;publication&gt;&lt;doi&gt;10.1111/j.1523-1739.2007.00781.x&lt;/doi&gt;&lt;number&gt;5&lt;/number&gt;&lt;publication_date&gt;99200700000000000000200000&lt;/publication_date&gt;&lt;startpage&gt;1248&lt;/startpage&gt;&lt;subtype&gt;400&lt;/subtype&gt;&lt;title&gt;Introduced birds and the fate of Hawaiian rainforests&lt;/title&gt;&lt;type&gt;400&lt;/type&gt;&lt;volume&gt;21&lt;/volume&gt;&lt;uuid&gt;dda02957-641d-4ab4-abe7-747658eda4b4&lt;/uuid&gt;&lt;authors&gt;&lt;author&gt;&lt;lastName&gt;Foster&lt;/lastName&gt;&lt;firstName&gt;J&lt;/firstName&gt;&lt;middleNames&gt;T&lt;/middleNames&gt;&lt;/author&gt;&lt;author&gt;&lt;lastName&gt;Robinson&lt;/lastName&gt;&lt;firstName&gt;S&lt;/firstName&gt;&lt;middleNames&gt;K&lt;/middleNames&gt;&lt;/author&gt;&lt;/authors&gt;&lt;editors /&gt;&lt;translators /&gt;&lt;photographers /&gt;&lt;livfe_id /&gt;&lt;citekey&gt;Foster:2007ci&lt;/citekey&gt;&lt;subtitle p4:nil="true" xmlns:p4="http://www.w3.org/2001/XMLSchema-instance" /&gt;&lt;submission_date /&gt;&lt;revision_date /&gt;&lt;accepted_date /&gt;&lt;is_bundle&gt;0&lt;/is_bundle&gt;&lt;bundle&gt;&lt;type&gt;-100&lt;/type&gt;&lt;subtype&gt;-100&lt;/subtype&gt;&lt;livfeID /&gt;&lt;citekey&gt;:0ulba&lt;/citekey&gt;&lt;title&gt;Conservation Biology&lt;/title&gt;&lt;/bundle&gt;&lt;url&gt;http://dx.doi.org/10.1111/j.1523-1739.2007.00781.x&lt;/url&gt;&lt;/publication&gt;&lt;/publications&gt;&lt;cites /&gt;&lt;/citation&gt;</w:instrText>
+      </w:r>
+      <w:r>
+        <w:fldChar w:fldCharType="separate"/>
+      </w:r>
+      <w:r>
+        <w:t>[8]</w:t>
+      </w:r>
+      <w:r>
+        <w:fldChar w:fldCharType="end"/>
+      </w:r>
+      <w:r>
+        <w:t>.  Finally, invasive species may slow or reverse negative ecological effects from other anthropogenic impacts. Cascading ecological effects from overfishing in Cape Cod salt marshes are being reversed by green crabs (</w:t>
+      </w:r>
       <w:r>
         <w:rPr>
           <w:i/>
           <w:iCs/>
         </w:rPr>
-        <w:t xml:space="preserve"> japonica</w:t>
-      </w:r>
-      <w:r>
-        <w:t xml:space="preserve">) in Hawaii are seed dispersers for native plants that previously relied on now extinct or rare native birds </w:t>
-      </w:r>
-      <w:r>
-        <w:fldChar w:fldCharType="begin" w:fldLock="1"/>
-      </w:r>
-      <w:r>
-        <w:instrText xml:space="preserve"> ADDIN PAPERS2_CITATIONS &lt;citation&gt;&lt;uuid&gt;9334D875-201B-4D67-B13A-222E829E93BC&lt;/uuid&gt;&lt;priority&gt;0&lt;/priority&gt;&lt;publications&gt;&lt;publication&gt;&lt;doi&gt;10.1111/j.1523-1739.2007.00781.x&lt;/doi&gt;&lt;number&gt;5&lt;/number&gt;&lt;publication_date&gt;99200700000000000000200000&lt;/publication_date&gt;&lt;startpage&gt;1248&lt;/startpage&gt;&lt;subtype&gt;400&lt;/subtype&gt;&lt;title&gt;Introduced birds and the fate of Hawaiian rainforests&lt;/title&gt;&lt;type&gt;400&lt;/type&gt;&lt;volume&gt;21&lt;/volume&gt;&lt;uuid&gt;dda02957-641d-4ab4-abe7-747658eda4b4&lt;/uuid&gt;&lt;authors&gt;&lt;author&gt;&lt;lastName&gt;Foster&lt;/lastName&gt;&lt;firstName&gt;J&lt;/firstName&gt;&lt;middleNames&gt;T&lt;/middleNames&gt;&lt;/author&gt;&lt;author&gt;&lt;lastName&gt;Robinson&lt;/lastName&gt;&lt;firstName&gt;S&lt;/firstName&gt;&lt;middleNames&gt;K&lt;/middleNames&gt;&lt;/author&gt;&lt;/authors&gt;&lt;editors /&gt;&lt;translators /&gt;&lt;photographers /&gt;&lt;livfe_id /&gt;&lt;citekey&gt;Foster:2007ci&lt;/citekey&gt;&lt;subtitle p4:nil="true" xmlns:p4="http://www.w3.org/2001/XMLSchema-instance" /&gt;&lt;submission_date /&gt;&lt;revision_date /&gt;&lt;accepted_date /&gt;&lt;is_bundle&gt;0&lt;/is_bundle&gt;&lt;bundle&gt;&lt;type&gt;-100&lt;/type&gt;&lt;subtype&gt;-100&lt;/subtype&gt;&lt;livfeID /&gt;&lt;citekey&gt;:0ulba&lt;/citekey&gt;&lt;title&gt;Conservation Biology&lt;/title&gt;&lt;/bundle&gt;&lt;url&gt;http://dx.doi.org/10.1111/j.1523-1739.2007.00781.x&lt;/url&gt;&lt;/publication&gt;&lt;/publications&gt;&lt;cites /&gt;&lt;/citation&gt;</w:instrText>
-      </w:r>
-      <w:r>
-        <w:fldChar w:fldCharType="separate"/>
-      </w:r>
-      <w:r>
-        <w:t>[8]</w:t>
-      </w:r>
-      <w:r>
-        <w:fldChar w:fldCharType="end"/>
-      </w:r>
-      <w:r>
-        <w:t>.  Finally, invasive species may slow or reverse negative ecological effects from other anthropogenic impacts. Cascading ecological effects from overfishing in Cape Cod salt marshes are being reversed by green crabs (</w:t>
-      </w:r>
-      <w:proofErr w:type="spellStart"/>
+        <w:t>Carcinas</w:t>
+      </w:r>
       <w:r>
         <w:rPr>
           <w:i/>
           <w:iCs/>
         </w:rPr>
-        <w:t>Carcinas</w:t>
-      </w:r>
-      <w:proofErr w:type="spellEnd"/>
+        <w:t xml:space="preserve"> </w:t>
+      </w:r>
       <w:r>
         <w:rPr>
           <w:i/>
           <w:iCs/>
         </w:rPr>
-        <w:t xml:space="preserve"> </w:t>
-      </w:r>
-      <w:proofErr w:type="spellStart"/>
-      <w:r>
-        <w:rPr>
-          <w:i/>
-          <w:iCs/>
-        </w:rPr>
         <w:t>maenas</w:t>
       </w:r>
-      <w:proofErr w:type="spellEnd"/>
       <w:r>
         <w:t xml:space="preserve">), which are normally considered a harmful invasive </w:t>
       </w:r>
@@ -931,28 +861,12 @@
       <w:r>
         <w:t xml:space="preserve"> (</w:t>
       </w:r>
-      <w:proofErr w:type="spellStart"/>
-      <w:r>
-        <w:rPr>
-          <w:i/>
-        </w:rPr>
-        <w:t>Cervus</w:t>
-      </w:r>
-      <w:proofErr w:type="spellEnd"/>
-      <w:r>
-        <w:rPr>
-          <w:i/>
-        </w:rPr>
-        <w:t xml:space="preserve"> </w:t>
-      </w:r>
-      <w:proofErr w:type="spellStart"/>
-      <w:r>
-        <w:rPr>
-          <w:i/>
-        </w:rPr>
-        <w:t>elaphas</w:t>
-      </w:r>
-      <w:proofErr w:type="spellEnd"/>
+      <w:r>
+        <w:rPr>
+          <w:i/>
+        </w:rPr>
+        <w:t>Cervus elaphas</w:t>
+      </w:r>
       <w:r>
         <w:t xml:space="preserve">) </w:t>
       </w:r>
@@ -1153,17 +1067,8 @@
         <w:t xml:space="preserve"> </w:t>
       </w:r>
       <w:r>
-        <w:t xml:space="preserve">the brown </w:t>
-      </w:r>
-      <w:proofErr w:type="spellStart"/>
-      <w:r>
-        <w:t>treesnake</w:t>
-      </w:r>
-      <w:proofErr w:type="spellEnd"/>
-      <w:r>
-        <w:t xml:space="preserve"> (</w:t>
-      </w:r>
-      <w:proofErr w:type="spellStart"/>
+        <w:t>the brown treesnake (</w:t>
+      </w:r>
       <w:r>
         <w:rPr>
           <w:i/>
@@ -1171,7 +1076,6 @@
         </w:rPr>
         <w:t>Boiga</w:t>
       </w:r>
-      <w:proofErr w:type="spellEnd"/>
       <w:r>
         <w:rPr>
           <w:i/>
@@ -1179,7 +1083,6 @@
         </w:rPr>
         <w:t xml:space="preserve"> </w:t>
       </w:r>
-      <w:proofErr w:type="spellStart"/>
       <w:r>
         <w:rPr>
           <w:i/>
@@ -1187,7 +1090,6 @@
         </w:rPr>
         <w:t>irregularis</w:t>
       </w:r>
-      <w:proofErr w:type="spellEnd"/>
       <w:r>
         <w:t xml:space="preserve">), which was unintentionally introduced </w:t>
       </w:r>
@@ -1269,90 +1171,54 @@
       <w:r>
         <w:t xml:space="preserve"> While snakes are a relatively recent introduction, Philippine deer (</w:t>
       </w:r>
-      <w:proofErr w:type="spellStart"/>
       <w:r>
         <w:rPr>
           <w:i/>
           <w:iCs/>
         </w:rPr>
-        <w:t>Rusa</w:t>
-      </w:r>
-      <w:proofErr w:type="spellEnd"/>
+        <w:t>Rusa marianna</w:t>
+      </w:r>
+      <w:r>
+        <w:t>)</w:t>
+      </w:r>
+      <w:r>
+        <w:t xml:space="preserve"> (referred to as </w:t>
+      </w:r>
+      <w:r>
+        <w:t>d</w:t>
+      </w:r>
+      <w:r>
+        <w:t>eer</w:t>
+      </w:r>
+      <w:r>
+        <w:t xml:space="preserve"> from here on)</w:t>
+      </w:r>
+      <w:r>
+        <w:t xml:space="preserve"> and </w:t>
+      </w:r>
+      <w:r>
+        <w:t>f</w:t>
+      </w:r>
+      <w:r>
+        <w:t>eral pigs (</w:t>
+      </w:r>
       <w:r>
         <w:rPr>
           <w:i/>
           <w:iCs/>
         </w:rPr>
-        <w:t xml:space="preserve"> </w:t>
-      </w:r>
-      <w:proofErr w:type="spellStart"/>
-      <w:r>
-        <w:rPr>
-          <w:i/>
-          <w:iCs/>
-        </w:rPr>
-        <w:t>marianna</w:t>
-      </w:r>
-      <w:proofErr w:type="spellEnd"/>
-      <w:r>
-        <w:t>)</w:t>
-      </w:r>
-      <w:r>
-        <w:t xml:space="preserve"> (referred to as </w:t>
-      </w:r>
-      <w:r>
-        <w:t>d</w:t>
-      </w:r>
-      <w:r>
-        <w:t>eer</w:t>
+        <w:t>Sus scrofa</w:t>
+      </w:r>
+      <w:r>
+        <w:t xml:space="preserve">) (referred to as </w:t>
+      </w:r>
+      <w:r>
+        <w:t>pigs</w:t>
       </w:r>
       <w:r>
         <w:t xml:space="preserve"> from here on)</w:t>
       </w:r>
       <w:r>
-        <w:t xml:space="preserve"> and </w:t>
-      </w:r>
-      <w:r>
-        <w:t>f</w:t>
-      </w:r>
-      <w:r>
-        <w:t>eral pigs (</w:t>
-      </w:r>
-      <w:proofErr w:type="spellStart"/>
-      <w:r>
-        <w:rPr>
-          <w:i/>
-          <w:iCs/>
-        </w:rPr>
-        <w:t>Sus</w:t>
-      </w:r>
-      <w:proofErr w:type="spellEnd"/>
-      <w:r>
-        <w:rPr>
-          <w:i/>
-          <w:iCs/>
-        </w:rPr>
-        <w:t xml:space="preserve"> </w:t>
-      </w:r>
-      <w:proofErr w:type="spellStart"/>
-      <w:r>
-        <w:rPr>
-          <w:i/>
-          <w:iCs/>
-        </w:rPr>
-        <w:t>scrofa</w:t>
-      </w:r>
-      <w:proofErr w:type="spellEnd"/>
-      <w:r>
-        <w:t xml:space="preserve">) (referred to as </w:t>
-      </w:r>
-      <w:r>
-        <w:t>pigs</w:t>
-      </w:r>
-      <w:r>
-        <w:t xml:space="preserve"> from here on)</w:t>
-      </w:r>
-      <w:r>
         <w:t xml:space="preserve"> have been established for centuries </w:t>
       </w:r>
       <w:r>
@@ -1400,15 +1266,7 @@
       </w:r>
       <w:bookmarkEnd w:id="0"/>
       <w:r>
-        <w:t xml:space="preserve">We have no evidence that wild boar </w:t>
-      </w:r>
-      <w:proofErr w:type="gramStart"/>
-      <w:r>
-        <w:t>have</w:t>
-      </w:r>
-      <w:proofErr w:type="gramEnd"/>
-      <w:r>
-        <w:t xml:space="preserve"> ever been introduced to Guam. </w:t>
+        <w:t xml:space="preserve">We have no evidence that wild boar have ever been introduced to Guam. </w:t>
       </w:r>
       <w:r>
         <w:t>D</w:t>
@@ -1832,7 +1690,13 @@
         <w:fldChar w:fldCharType="end"/>
       </w:r>
       <w:r>
-        <w:t xml:space="preserve">. This, and especially the absence of native avifauna amongst a mixture of other non-native plants, insects, and mammals </w:t>
+        <w:t xml:space="preserve">. This, and especially the absence of </w:t>
+      </w:r>
+      <w:r>
+        <w:t>scat</w:t>
+      </w:r>
+      <w:r>
+        <w:t xml:space="preserve"> amongst a mixture of other non-native plants, insects, and mammals </w:t>
       </w:r>
       <w:r>
         <w:fldChar w:fldCharType="begin" w:fldLock="1"/>
@@ -1956,34 +1820,47 @@
       <w:r>
         <w:t xml:space="preserve">: </w:t>
       </w:r>
-      <w:proofErr w:type="spellStart"/>
       <w:r>
         <w:rPr>
           <w:i/>
           <w:iCs/>
         </w:rPr>
-        <w:t>Carica</w:t>
-      </w:r>
-      <w:proofErr w:type="spellEnd"/>
+        <w:t>Carica papaya</w:t>
+      </w:r>
+      <w:r>
+        <w:t xml:space="preserve">, </w:t>
+      </w:r>
       <w:r>
         <w:rPr>
           <w:i/>
           <w:iCs/>
         </w:rPr>
-        <w:t xml:space="preserve"> papaya</w:t>
+        <w:t>Morinda</w:t>
+      </w:r>
+      <w:r>
+        <w:rPr>
+          <w:i/>
+          <w:iCs/>
+        </w:rPr>
+        <w:t xml:space="preserve"> </w:t>
+      </w:r>
+      <w:r>
+        <w:rPr>
+          <w:i/>
+          <w:iCs/>
+        </w:rPr>
+        <w:t>citrifolia</w:t>
       </w:r>
       <w:r>
         <w:t xml:space="preserve">, </w:t>
       </w:r>
-      <w:proofErr w:type="spellStart"/>
       <w:r>
         <w:rPr>
           <w:i/>
           <w:iCs/>
         </w:rPr>
-        <w:t>Morinda</w:t>
-      </w:r>
-      <w:proofErr w:type="spellEnd"/>
+        <w:t>Ochrosia</w:t>
+      </w:r>
       <w:r>
         <w:rPr>
           <w:i/>
@@ -1991,174 +1868,109 @@
         </w:rPr>
         <w:t xml:space="preserve"> </w:t>
       </w:r>
-      <w:proofErr w:type="spellStart"/>
       <w:r>
         <w:rPr>
           <w:i/>
           <w:iCs/>
         </w:rPr>
-        <w:t>citrifolia</w:t>
-      </w:r>
-      <w:proofErr w:type="spellEnd"/>
+        <w:t>oppositifolia</w:t>
+      </w:r>
+      <w:r>
+        <w:rPr>
+          <w:i/>
+          <w:iCs/>
+        </w:rPr>
+        <w:t xml:space="preserve"> </w:t>
+      </w:r>
+      <w:r>
+        <w:rPr>
+          <w:iCs/>
+        </w:rPr>
+        <w:t>(</w:t>
+      </w:r>
+      <w:r>
+        <w:rPr>
+          <w:iCs/>
+        </w:rPr>
+        <w:t>synonym</w:t>
+      </w:r>
+      <w:r>
+        <w:rPr>
+          <w:iCs/>
+        </w:rPr>
+        <w:t xml:space="preserve"> </w:t>
+      </w:r>
+      <w:r>
+        <w:rPr>
+          <w:i/>
+          <w:iCs/>
+        </w:rPr>
+        <w:t>Neisosperma oppositifolia</w:t>
+      </w:r>
+      <w:r>
+        <w:rPr>
+          <w:iCs/>
+        </w:rPr>
+        <w:t>)</w:t>
+      </w:r>
       <w:r>
         <w:t xml:space="preserve">, </w:t>
       </w:r>
-      <w:proofErr w:type="spellStart"/>
       <w:r>
         <w:rPr>
           <w:i/>
           <w:iCs/>
         </w:rPr>
-        <w:t>Ochrosia</w:t>
-      </w:r>
-      <w:proofErr w:type="spellEnd"/>
+        <w:t>Aglaia mariannensis</w:t>
+      </w:r>
+      <w:r>
+        <w:t xml:space="preserve">, </w:t>
+      </w:r>
       <w:r>
         <w:rPr>
           <w:i/>
           <w:iCs/>
         </w:rPr>
-        <w:t xml:space="preserve"> </w:t>
-      </w:r>
-      <w:proofErr w:type="spellStart"/>
+        <w:t>Premna</w:t>
+      </w:r>
       <w:r>
         <w:rPr>
           <w:i/>
           <w:iCs/>
         </w:rPr>
-        <w:t>oppositifolia</w:t>
-      </w:r>
-      <w:proofErr w:type="spellEnd"/>
+        <w:t xml:space="preserve"> </w:t>
+      </w:r>
       <w:r>
         <w:rPr>
           <w:i/>
           <w:iCs/>
         </w:rPr>
-        <w:t xml:space="preserve"> </w:t>
-      </w:r>
-      <w:r>
-        <w:rPr>
+        <w:t>serratifolia</w:t>
+      </w:r>
+      <w:r>
+        <w:t xml:space="preserve">, and </w:t>
+      </w:r>
+      <w:r>
+        <w:rPr>
+          <w:i/>
           <w:iCs/>
         </w:rPr>
-        <w:t>(</w:t>
-      </w:r>
-      <w:r>
-        <w:rPr>
+        <w:t>Psychotria</w:t>
+      </w:r>
+      <w:r>
+        <w:rPr>
+          <w:i/>
           <w:iCs/>
         </w:rPr>
-        <w:t>synonym</w:t>
-      </w:r>
-      <w:r>
-        <w:rPr>
+        <w:t xml:space="preserve"> </w:t>
+      </w:r>
+      <w:r>
+        <w:rPr>
+          <w:i/>
           <w:iCs/>
         </w:rPr>
-        <w:t xml:space="preserve"> </w:t>
-      </w:r>
-      <w:proofErr w:type="spellStart"/>
-      <w:r>
-        <w:rPr>
-          <w:i/>
-          <w:iCs/>
-        </w:rPr>
-        <w:t>Neisosperma</w:t>
-      </w:r>
-      <w:proofErr w:type="spellEnd"/>
-      <w:r>
-        <w:rPr>
-          <w:i/>
-          <w:iCs/>
-        </w:rPr>
-        <w:t xml:space="preserve"> </w:t>
-      </w:r>
-      <w:proofErr w:type="spellStart"/>
-      <w:r>
-        <w:rPr>
-          <w:i/>
-          <w:iCs/>
-        </w:rPr>
-        <w:t>oppositifolia</w:t>
-      </w:r>
-      <w:proofErr w:type="spellEnd"/>
-      <w:r>
-        <w:rPr>
-          <w:iCs/>
-        </w:rPr>
-        <w:t>)</w:t>
-      </w:r>
-      <w:r>
-        <w:t xml:space="preserve">, </w:t>
-      </w:r>
-      <w:r>
-        <w:rPr>
-          <w:i/>
-          <w:iCs/>
-        </w:rPr>
-        <w:t xml:space="preserve">Aglaia </w:t>
-      </w:r>
-      <w:proofErr w:type="spellStart"/>
-      <w:r>
-        <w:rPr>
-          <w:i/>
-          <w:iCs/>
-        </w:rPr>
         <w:t>mariannensis</w:t>
       </w:r>
-      <w:proofErr w:type="spellEnd"/>
-      <w:r>
-        <w:t xml:space="preserve">, </w:t>
-      </w:r>
-      <w:proofErr w:type="spellStart"/>
-      <w:r>
-        <w:rPr>
-          <w:i/>
-          <w:iCs/>
-        </w:rPr>
-        <w:t>Premna</w:t>
-      </w:r>
-      <w:proofErr w:type="spellEnd"/>
-      <w:r>
-        <w:rPr>
-          <w:i/>
-          <w:iCs/>
-        </w:rPr>
-        <w:t xml:space="preserve"> </w:t>
-      </w:r>
-      <w:proofErr w:type="spellStart"/>
-      <w:r>
-        <w:rPr>
-          <w:i/>
-          <w:iCs/>
-        </w:rPr>
-        <w:t>serratifolia</w:t>
-      </w:r>
-      <w:proofErr w:type="spellEnd"/>
-      <w:r>
-        <w:t xml:space="preserve">, and </w:t>
-      </w:r>
-      <w:proofErr w:type="spellStart"/>
-      <w:r>
-        <w:rPr>
-          <w:i/>
-          <w:iCs/>
-        </w:rPr>
-        <w:t>Psychotria</w:t>
-      </w:r>
-      <w:proofErr w:type="spellEnd"/>
-      <w:r>
-        <w:rPr>
-          <w:i/>
-          <w:iCs/>
-        </w:rPr>
-        <w:t xml:space="preserve"> </w:t>
-      </w:r>
-      <w:proofErr w:type="spellStart"/>
-      <w:r>
-        <w:rPr>
-          <w:i/>
-          <w:iCs/>
-        </w:rPr>
-        <w:t>mariannensis</w:t>
-      </w:r>
-      <w:proofErr w:type="spellEnd"/>
       <w:r>
         <w:t xml:space="preserve">. </w:t>
       </w:r>
@@ -2178,16 +1990,8 @@
         <w:rPr>
           <w:i/>
         </w:rPr>
-        <w:t xml:space="preserve">P. </w:t>
-      </w:r>
-      <w:proofErr w:type="spellStart"/>
-      <w:r>
-        <w:rPr>
-          <w:i/>
-        </w:rPr>
-        <w:t>mariannensis</w:t>
-      </w:r>
-      <w:proofErr w:type="spellEnd"/>
+        <w:t>P. mariannensis</w:t>
+      </w:r>
       <w:r>
         <w:t xml:space="preserve"> is less common than the other</w:t>
       </w:r>
@@ -2212,13 +2016,8 @@
       <w:r>
         <w:t xml:space="preserve">Seeds were planted under 60% </w:t>
       </w:r>
-      <w:proofErr w:type="spellStart"/>
-      <w:r>
-        <w:t>shadecloth</w:t>
-      </w:r>
-      <w:proofErr w:type="spellEnd"/>
-      <w:r>
-        <w:t xml:space="preserve"> at a nursery in Guam</w:t>
+      <w:r>
+        <w:t>shadecloth at a nursery in Guam</w:t>
       </w:r>
       <w:r>
         <w:t xml:space="preserve"> and allowed </w:t>
@@ -2228,15 +2027,7 @@
         <w:t xml:space="preserve">to grow in these conditions until they had fully rooted and grown their first true leaves. </w:t>
       </w:r>
       <w:r>
-        <w:t xml:space="preserve">At this point, the seedlings were transported to the </w:t>
-      </w:r>
-      <w:proofErr w:type="spellStart"/>
-      <w:r>
-        <w:t>exclosure</w:t>
-      </w:r>
-      <w:proofErr w:type="spellEnd"/>
-      <w:r>
-        <w:t xml:space="preserve"> sites for out-planting.</w:t>
+        <w:t>At this point, the seedlings were transported to the exclosure sites for out-planting.</w:t>
       </w:r>
     </w:p>
     <w:p>
@@ -2254,15 +2045,7 @@
         <w:t xml:space="preserve">Seedlings were placed at least 0.3 m apart from each other, and at least 0.5 m away from the fences in fenced treatments. </w:t>
       </w:r>
       <w:r>
-        <w:t xml:space="preserve">Seedlings were haphazardly placed within the seedling plot since they had to be planted around rocky karst structures and roots from </w:t>
-      </w:r>
-      <w:proofErr w:type="spellStart"/>
-      <w:r>
-        <w:t>neighbouring</w:t>
-      </w:r>
-      <w:proofErr w:type="spellEnd"/>
-      <w:r>
-        <w:t xml:space="preserve"> trees. </w:t>
+        <w:t xml:space="preserve">Seedlings were haphazardly placed within the seedling plot since they had to be planted around rocky karst structures and roots from neighbouring trees. </w:t>
       </w:r>
       <w:r>
         <w:t>Fourteen seedlings of each species</w:t>
@@ -2285,87 +2068,53 @@
           <w:i/>
           <w:iCs/>
         </w:rPr>
-        <w:t xml:space="preserve">. </w:t>
-      </w:r>
-      <w:proofErr w:type="spellStart"/>
+        <w:t>. oppositifolia</w:t>
+      </w:r>
+      <w:r>
+        <w:t>,</w:t>
+      </w:r>
+      <w:r>
+        <w:t xml:space="preserve"> a tree with large fruits and seeds,</w:t>
+      </w:r>
+      <w:r>
+        <w:t xml:space="preserve"> which had only </w:t>
+      </w:r>
+      <w:r>
+        <w:t>nine</w:t>
+      </w:r>
+      <w:r>
+        <w:t xml:space="preserve"> seedlings </w:t>
+      </w:r>
+      <w:r>
+        <w:t xml:space="preserve">planted </w:t>
+      </w:r>
+      <w:r>
+        <w:t>per treatment. The seedlings planted during drier months (</w:t>
+      </w:r>
       <w:r>
         <w:rPr>
           <w:i/>
           <w:iCs/>
         </w:rPr>
-        <w:t>oppositifolia</w:t>
-      </w:r>
-      <w:proofErr w:type="spellEnd"/>
-      <w:r>
-        <w:t>,</w:t>
-      </w:r>
-      <w:r>
-        <w:t xml:space="preserve"> a tree with large fruits and seeds,</w:t>
-      </w:r>
-      <w:r>
-        <w:t xml:space="preserve"> which had only </w:t>
-      </w:r>
-      <w:r>
-        <w:t>nine</w:t>
-      </w:r>
-      <w:r>
-        <w:t xml:space="preserve"> seedlings </w:t>
-      </w:r>
-      <w:r>
-        <w:t xml:space="preserve">planted </w:t>
-      </w:r>
-      <w:r>
-        <w:t>per treatment. The seedlings planted during drier months (</w:t>
+        <w:t xml:space="preserve">C. papaya, M. citrifolia, </w:t>
+      </w:r>
+      <w:r>
+        <w:t>and</w:t>
       </w:r>
       <w:r>
         <w:rPr>
           <w:i/>
           <w:iCs/>
         </w:rPr>
-        <w:t xml:space="preserve">C. papaya, M. </w:t>
-      </w:r>
-      <w:proofErr w:type="spellStart"/>
+        <w:t xml:space="preserve"> O</w:t>
+      </w:r>
       <w:r>
         <w:rPr>
           <w:i/>
           <w:iCs/>
         </w:rPr>
-        <w:t>citrifolia</w:t>
-      </w:r>
-      <w:proofErr w:type="spellEnd"/>
-      <w:r>
-        <w:rPr>
-          <w:i/>
-          <w:iCs/>
-        </w:rPr>
-        <w:t xml:space="preserve">, </w:t>
-      </w:r>
-      <w:r>
-        <w:t>and</w:t>
-      </w:r>
-      <w:r>
-        <w:rPr>
-          <w:i/>
-          <w:iCs/>
-        </w:rPr>
-        <w:t xml:space="preserve"> O</w:t>
-      </w:r>
-      <w:r>
-        <w:rPr>
-          <w:i/>
-          <w:iCs/>
-        </w:rPr>
-        <w:t xml:space="preserve">. </w:t>
-      </w:r>
-      <w:proofErr w:type="spellStart"/>
-      <w:r>
-        <w:rPr>
-          <w:i/>
-          <w:iCs/>
-        </w:rPr>
-        <w:t>oppositifolia</w:t>
-      </w:r>
-      <w:proofErr w:type="spellEnd"/>
+        <w:t>. oppositifolia</w:t>
+      </w:r>
       <w:r>
         <w:t>) were watered about every other day</w:t>
       </w:r>
@@ -2377,6 +2126,9 @@
       </w:r>
       <w:r>
         <w:t xml:space="preserve">transplanting to ensure they successfully established. </w:t>
+      </w:r>
+      <w:r>
+        <w:t xml:space="preserve">Guam’s “dry season” occurs roughly from December to May annually. </w:t>
       </w:r>
       <w:r>
         <w:t>We monitored s</w:t>
@@ -2448,26 +2200,10 @@
         <w:fldChar w:fldCharType="end"/>
       </w:r>
       <w:r>
-        <w:t xml:space="preserve">. Fencing was considered a fixed effect, whereas site was considered a random effect. We </w:t>
-      </w:r>
-      <w:proofErr w:type="spellStart"/>
-      <w:r>
-        <w:t>analysed</w:t>
-      </w:r>
-      <w:proofErr w:type="spellEnd"/>
-      <w:r>
-        <w:t xml:space="preserve"> seedling survival for each species separately. Factors were considered to have a significant effect on seedling survival if they reduced Akaike Information Criterion, corrected for smaller sample sizes (</w:t>
-      </w:r>
-      <w:proofErr w:type="spellStart"/>
-      <w:r>
-        <w:t>A</w:t>
-      </w:r>
-      <w:r>
-        <w:t>ICc</w:t>
-      </w:r>
-      <w:proofErr w:type="spellEnd"/>
-      <w:r>
-        <w:t xml:space="preserve">), scores by more than 2 </w:t>
+        <w:t>. Fencing was considered a fixed effect, whereas site was considered a random effect. We analysed seedling survival for each species separately. Factors were considered to have a significant effect on seedling survival if they reduced Akaike Information Criterion, corrected for smaller sample sizes (A</w:t>
+      </w:r>
+      <w:r>
+        <w:t xml:space="preserve">ICc), scores by more than 2 </w:t>
       </w:r>
       <w:r>
         <w:t xml:space="preserve">in the corresponding model </w:t>
@@ -2543,15 +2279,7 @@
         <w:t xml:space="preserve">species </w:t>
       </w:r>
       <w:r>
-        <w:t xml:space="preserve">dispersed viable seeds via </w:t>
-      </w:r>
-      <w:proofErr w:type="spellStart"/>
-      <w:r>
-        <w:t>endozoochory</w:t>
-      </w:r>
-      <w:proofErr w:type="spellEnd"/>
-      <w:r>
-        <w:t>. We collected throughout the year, through both rainy and dry seasons from</w:t>
+        <w:t>dispersed viable seeds via endozoochory. We collected throughout the year, through both rainy and dry seasons from</w:t>
       </w:r>
       <w:r>
         <w:t xml:space="preserve"> </w:t>
@@ -2729,15 +2457,7 @@
         <w:t xml:space="preserve"> transects were identified </w:t>
       </w:r>
       <w:r>
-        <w:t>to species and categorized by growth form (</w:t>
-      </w:r>
-      <w:proofErr w:type="spellStart"/>
-      <w:r>
-        <w:t>ie</w:t>
-      </w:r>
-      <w:proofErr w:type="spellEnd"/>
-      <w:r>
-        <w:t>.</w:t>
+        <w:t>to species and categorized by growth form (ie.</w:t>
       </w:r>
       <w:r>
         <w:t xml:space="preserve"> vines, trees, shrubs, or herbs</w:t>
@@ -3025,15 +2745,7 @@
         <w:spacing w:line="480" w:lineRule="auto"/>
       </w:pPr>
       <w:r>
-        <w:t xml:space="preserve">We applied for and received special use permits to conduct research on U.S. Fish and Wildlife Service (Department of Interior) Wildlife Refuge property in 2010. This was coordinated through Refuge Manager Joseph </w:t>
-      </w:r>
-      <w:proofErr w:type="spellStart"/>
-      <w:r>
-        <w:t>Schwagerl</w:t>
-      </w:r>
-      <w:proofErr w:type="spellEnd"/>
-      <w:r>
-        <w:t xml:space="preserve"> (</w:t>
+        <w:t>We applied for and received special use permits to conduct research on U.S. Fish and Wildlife Service (Department of Interior) Wildlife Refuge property in 2010. This was coordinated through Refuge Manager Joseph Schwagerl (</w:t>
       </w:r>
       <w:hyperlink r:id="rId13" w:history="1">
         <w:r>
@@ -3044,15 +2756,7 @@
         </w:r>
       </w:hyperlink>
       <w:r>
-        <w:t xml:space="preserve">) and Refuge Biologist </w:t>
-      </w:r>
-      <w:proofErr w:type="spellStart"/>
-      <w:r>
-        <w:t>Cari</w:t>
-      </w:r>
-      <w:proofErr w:type="spellEnd"/>
-      <w:r>
-        <w:t xml:space="preserve"> Eggleston (</w:t>
+        <w:t>) and Refuge Biologist Cari Eggleston (</w:t>
       </w:r>
       <w:hyperlink r:id="rId14" w:history="1">
         <w:r>
@@ -3063,15 +2767,7 @@
         </w:r>
       </w:hyperlink>
       <w:r>
-        <w:t xml:space="preserve">). For study sites on Government of Guam property, we received approval from Guam Department of Agriculture for use of the </w:t>
-      </w:r>
-      <w:proofErr w:type="spellStart"/>
-      <w:r>
-        <w:t>Anao</w:t>
-      </w:r>
-      <w:proofErr w:type="spellEnd"/>
-      <w:r>
-        <w:t xml:space="preserve"> Conservation Area, and approval from the Chamorro Land Trust for use of Chamorro Land Trust lands. In addition, surveys carried out on Department of </w:t>
+        <w:t xml:space="preserve">). For study sites on Government of Guam property, we received approval from Guam Department of Agriculture for use of the Anao Conservation Area, and approval from the Chamorro Land Trust for use of Chamorro Land Trust lands. In addition, surveys carried out on Department of </w:t>
       </w:r>
       <w:r>
         <w:t>Defense property were coordinated</w:t>
@@ -3159,199 +2855,132 @@
         <w:t>, indicating that length of time did not contribute to explaining survival</w:t>
       </w:r>
       <w:r>
+        <w:t xml:space="preserve">. AICc for the </w:t>
+      </w:r>
+      <w:r>
+        <w:t>model with the three-way interaction</w:t>
+      </w:r>
+      <w:r>
+        <w:t xml:space="preserve"> was 672.12, higher than AICc of 612.89 for </w:t>
+      </w:r>
+      <w:r>
+        <w:t xml:space="preserve">just the </w:t>
+      </w:r>
+      <w:r>
+        <w:t>species and treatment</w:t>
+      </w:r>
+      <w:r>
+        <w:t xml:space="preserve"> interaction</w:t>
+      </w:r>
+      <w:r>
         <w:t xml:space="preserve">. </w:t>
       </w:r>
-      <w:proofErr w:type="spellStart"/>
-      <w:r>
-        <w:t>AICc</w:t>
-      </w:r>
-      <w:proofErr w:type="spellEnd"/>
-      <w:r>
-        <w:t xml:space="preserve"> for the </w:t>
-      </w:r>
-      <w:r>
-        <w:t>model with the three-way interaction</w:t>
-      </w:r>
-      <w:r>
-        <w:t xml:space="preserve"> was 672.12, higher than </w:t>
-      </w:r>
-      <w:proofErr w:type="spellStart"/>
-      <w:r>
-        <w:t>AICc</w:t>
-      </w:r>
-      <w:proofErr w:type="spellEnd"/>
-      <w:r>
-        <w:t xml:space="preserve"> of 612.89 for </w:t>
-      </w:r>
-      <w:r>
-        <w:t xml:space="preserve">just the </w:t>
-      </w:r>
-      <w:r>
-        <w:t>species and treatment</w:t>
-      </w:r>
-      <w:r>
-        <w:t xml:space="preserve"> interaction</w:t>
+      <w:r>
+        <w:t>The best fit model predicting survival strongly depended on species. However, when we looked at each species specifically, we saw that</w:t>
+      </w:r>
+      <w:r>
+        <w:t xml:space="preserve"> treatment did affect survival (see Table 1 for AICc values). </w:t>
+      </w:r>
+      <w:r>
+        <w:t xml:space="preserve">For four species, </w:t>
+      </w:r>
+      <w:r>
+        <w:rPr>
+          <w:i/>
+          <w:iCs/>
+        </w:rPr>
+        <w:t>C. papaya</w:t>
+      </w:r>
+      <w:r>
+        <w:t xml:space="preserve">, </w:t>
+      </w:r>
+      <w:r>
+        <w:rPr>
+          <w:i/>
+          <w:iCs/>
+        </w:rPr>
+        <w:t>M. citrifolia</w:t>
+      </w:r>
+      <w:r>
+        <w:t xml:space="preserve">, </w:t>
+      </w:r>
+      <w:r>
+        <w:rPr>
+          <w:i/>
+          <w:iCs/>
+        </w:rPr>
+        <w:t xml:space="preserve">P. </w:t>
+      </w:r>
+      <w:r>
+        <w:rPr>
+          <w:i/>
+          <w:iCs/>
+        </w:rPr>
+        <w:t>serratifolia</w:t>
+      </w:r>
+      <w:r>
+        <w:t xml:space="preserve">, and </w:t>
+      </w:r>
+      <w:r>
+        <w:rPr>
+          <w:i/>
+          <w:iCs/>
+        </w:rPr>
+        <w:t>P. mariana</w:t>
+      </w:r>
+      <w:r>
+        <w:t>, fencin</w:t>
+      </w:r>
+      <w:r>
+        <w:t>g treatment contributed to the best-</w:t>
+      </w:r>
+      <w:r>
+        <w:t>fit model explaining propo</w:t>
+      </w:r>
+      <w:r>
+        <w:t>rtion alive (Figure 2</w:t>
+      </w:r>
+      <w:r>
+        <w:t>)</w:t>
+      </w:r>
+      <w:r>
+        <w:t>, with higher survival of seedlings when protected from ungulates</w:t>
       </w:r>
       <w:r>
         <w:t xml:space="preserve">. </w:t>
       </w:r>
       <w:r>
-        <w:t>The best fit model predicting survival strongly depended on species. However, when we looked at each species specifically, we saw that</w:t>
-      </w:r>
-      <w:r>
-        <w:t xml:space="preserve"> treatment did affect survival (see Table 1 for </w:t>
-      </w:r>
-      <w:proofErr w:type="spellStart"/>
-      <w:r>
-        <w:t>AICc</w:t>
-      </w:r>
-      <w:proofErr w:type="spellEnd"/>
-      <w:r>
-        <w:t xml:space="preserve"> values). </w:t>
-      </w:r>
-      <w:r>
-        <w:t xml:space="preserve">For four species, </w:t>
+        <w:t xml:space="preserve">For </w:t>
       </w:r>
       <w:r>
         <w:rPr>
           <w:i/>
           <w:iCs/>
         </w:rPr>
-        <w:t>C. papaya</w:t>
+        <w:t>A. mariannensis</w:t>
+      </w:r>
+      <w:r>
+        <w:t xml:space="preserve"> and </w:t>
+      </w:r>
+      <w:r>
+        <w:rPr>
+          <w:i/>
+          <w:iCs/>
+        </w:rPr>
+        <w:t>O</w:t>
+      </w:r>
+      <w:r>
+        <w:rPr>
+          <w:i/>
+          <w:iCs/>
+        </w:rPr>
+        <w:t>. oppositifolia</w:t>
       </w:r>
       <w:r>
         <w:t xml:space="preserve">, </w:t>
       </w:r>
       <w:r>
-        <w:rPr>
-          <w:i/>
-          <w:iCs/>
-        </w:rPr>
-        <w:t xml:space="preserve">M. </w:t>
-      </w:r>
-      <w:proofErr w:type="spellStart"/>
-      <w:r>
-        <w:rPr>
-          <w:i/>
-          <w:iCs/>
-        </w:rPr>
-        <w:t>citrifolia</w:t>
-      </w:r>
-      <w:proofErr w:type="spellEnd"/>
-      <w:r>
-        <w:t xml:space="preserve">, </w:t>
-      </w:r>
-      <w:r>
-        <w:rPr>
-          <w:i/>
-          <w:iCs/>
-        </w:rPr>
-        <w:t xml:space="preserve">P. </w:t>
-      </w:r>
-      <w:proofErr w:type="spellStart"/>
-      <w:r>
-        <w:rPr>
-          <w:i/>
-          <w:iCs/>
-        </w:rPr>
-        <w:t>serratifolia</w:t>
-      </w:r>
-      <w:proofErr w:type="spellEnd"/>
-      <w:r>
-        <w:t xml:space="preserve">, and </w:t>
-      </w:r>
-      <w:r>
-        <w:rPr>
-          <w:i/>
-          <w:iCs/>
-        </w:rPr>
-        <w:t xml:space="preserve">P. </w:t>
-      </w:r>
-      <w:proofErr w:type="spellStart"/>
-      <w:r>
-        <w:rPr>
-          <w:i/>
-          <w:iCs/>
-        </w:rPr>
-        <w:t>mariana</w:t>
-      </w:r>
-      <w:proofErr w:type="spellEnd"/>
-      <w:r>
-        <w:t>, fencin</w:t>
-      </w:r>
-      <w:r>
-        <w:t>g treatment contributed to the best-</w:t>
-      </w:r>
-      <w:r>
-        <w:t>fit model explaining propo</w:t>
-      </w:r>
-      <w:r>
-        <w:t>rtion alive (Figure 2</w:t>
-      </w:r>
-      <w:r>
-        <w:t>)</w:t>
-      </w:r>
-      <w:r>
-        <w:t>, with higher survival of seedlings when protected from ungulates</w:t>
-      </w:r>
-      <w:r>
-        <w:t xml:space="preserve">. </w:t>
-      </w:r>
-      <w:r>
-        <w:t xml:space="preserve">For </w:t>
-      </w:r>
-      <w:r>
-        <w:rPr>
-          <w:i/>
-          <w:iCs/>
-        </w:rPr>
-        <w:t xml:space="preserve">A. </w:t>
-      </w:r>
-      <w:proofErr w:type="spellStart"/>
-      <w:r>
-        <w:rPr>
-          <w:i/>
-          <w:iCs/>
-        </w:rPr>
-        <w:t>mariannensis</w:t>
-      </w:r>
-      <w:proofErr w:type="spellEnd"/>
-      <w:r>
-        <w:t xml:space="preserve"> and </w:t>
-      </w:r>
-      <w:r>
-        <w:rPr>
-          <w:i/>
-          <w:iCs/>
-        </w:rPr>
-        <w:t>O</w:t>
-      </w:r>
-      <w:r>
-        <w:rPr>
-          <w:i/>
-          <w:iCs/>
-        </w:rPr>
-        <w:t xml:space="preserve">. </w:t>
-      </w:r>
-      <w:proofErr w:type="spellStart"/>
-      <w:r>
-        <w:rPr>
-          <w:i/>
-          <w:iCs/>
-        </w:rPr>
-        <w:t>oppositifolia</w:t>
-      </w:r>
-      <w:proofErr w:type="spellEnd"/>
-      <w:r>
-        <w:t xml:space="preserve">, </w:t>
-      </w:r>
-      <w:proofErr w:type="spellStart"/>
-      <w:r>
-        <w:t>AICc</w:t>
-      </w:r>
-      <w:proofErr w:type="spellEnd"/>
-      <w:r>
-        <w:t xml:space="preserve"> values were &lt;2 between models including </w:t>
+        <w:t xml:space="preserve">AICc values were &lt;2 between models including </w:t>
       </w:r>
       <w:r>
         <w:t>and not including treatment</w:t>
@@ -3372,12 +3001,7 @@
         <w:t xml:space="preserve"> two species </w:t>
       </w:r>
       <w:r>
-        <w:t xml:space="preserve">did not </w:t>
-      </w:r>
-      <w:bookmarkStart w:id="5" w:name="_GoBack"/>
-      <w:bookmarkEnd w:id="5"/>
-      <w:r>
-        <w:t>benefit from protection from ungulates</w:t>
+        <w:t>did not benefit from protection from ungulates</w:t>
       </w:r>
       <w:r>
         <w:t>.</w:t>
@@ -3385,12 +3009,12 @@
       <w:r>
         <w:t xml:space="preserve"> </w:t>
       </w:r>
-      <w:bookmarkStart w:id="6" w:name="_Hlk485388296"/>
+      <w:bookmarkStart w:id="5" w:name="_Hlk485388296"/>
       <w:r>
         <w:t>Almost all mortality observed in seedling plots was in the form of deer herbivory – evident by leaves and stems being cut from the seedlings – instead of disturbed by uprooting by pigs.</w:t>
       </w:r>
     </w:p>
-    <w:bookmarkEnd w:id="6"/>
+    <w:bookmarkEnd w:id="5"/>
     <w:p>
       <w:pPr>
         <w:spacing w:line="480" w:lineRule="auto"/>
@@ -3449,31 +3073,13 @@
       <w:r>
         <w:t xml:space="preserve">Eight </w:t>
       </w:r>
-      <w:proofErr w:type="spellStart"/>
       <w:r>
         <w:rPr>
           <w:i/>
           <w:iCs/>
         </w:rPr>
-        <w:t>Passiflora</w:t>
-      </w:r>
-      <w:proofErr w:type="spellEnd"/>
-      <w:r>
-        <w:rPr>
-          <w:i/>
-          <w:iCs/>
-        </w:rPr>
-        <w:t xml:space="preserve"> </w:t>
-      </w:r>
-      <w:proofErr w:type="spellStart"/>
-      <w:r>
-        <w:rPr>
-          <w:i/>
-          <w:iCs/>
-        </w:rPr>
-        <w:t>suberosa</w:t>
-      </w:r>
-      <w:proofErr w:type="spellEnd"/>
+        <w:t>Passiflora suberosa</w:t>
+      </w:r>
       <w:r>
         <w:t xml:space="preserve"> </w:t>
       </w:r>
@@ -3508,72 +3114,173 @@
         </w:rPr>
         <w:t xml:space="preserve"> </w:t>
       </w:r>
-      <w:proofErr w:type="spellStart"/>
       <w:r>
         <w:rPr>
           <w:i/>
           <w:iCs/>
         </w:rPr>
-        <w:t>parviflora</w:t>
-      </w:r>
-      <w:proofErr w:type="spellEnd"/>
+        <w:t xml:space="preserve">parviflora, </w:t>
+      </w:r>
+      <w:r>
+        <w:t>and</w:t>
+      </w:r>
+      <w:r>
+        <w:t xml:space="preserve"> </w:t>
+      </w:r>
+      <w:r>
+        <w:t xml:space="preserve">one </w:t>
+      </w:r>
       <w:r>
         <w:rPr>
           <w:i/>
           <w:iCs/>
         </w:rPr>
-        <w:t xml:space="preserve">, </w:t>
-      </w:r>
-      <w:r>
-        <w:t>and</w:t>
-      </w:r>
-      <w:r>
-        <w:t xml:space="preserve"> </w:t>
-      </w:r>
-      <w:r>
-        <w:t xml:space="preserve">one </w:t>
+        <w:t>Mikania</w:t>
       </w:r>
       <w:r>
         <w:rPr>
           <w:i/>
           <w:iCs/>
         </w:rPr>
-        <w:t>Mikania</w:t>
+        <w:t xml:space="preserve"> </w:t>
       </w:r>
       <w:r>
         <w:rPr>
           <w:i/>
           <w:iCs/>
         </w:rPr>
-        <w:t xml:space="preserve"> </w:t>
-      </w:r>
-      <w:proofErr w:type="spellStart"/>
+        <w:t>micrantha</w:t>
+      </w:r>
+      <w:r>
+        <w:t xml:space="preserve"> seedling each emerged from separate pellet groups. The</w:t>
+      </w:r>
+      <w:r>
+        <w:t xml:space="preserve"> </w:t>
+      </w:r>
       <w:r>
         <w:rPr>
           <w:i/>
           <w:iCs/>
         </w:rPr>
+        <w:t>M</w:t>
+      </w:r>
+      <w:r>
+        <w:rPr>
+          <w:iCs/>
+        </w:rPr>
+        <w:t>.</w:t>
+      </w:r>
+      <w:r>
+        <w:rPr>
+          <w:i/>
+          <w:iCs/>
+        </w:rPr>
+        <w:t xml:space="preserve"> </w:t>
+      </w:r>
+      <w:r>
+        <w:rPr>
+          <w:i/>
+          <w:iCs/>
+        </w:rPr>
         <w:t>micrantha</w:t>
       </w:r>
-      <w:proofErr w:type="spellEnd"/>
-      <w:r>
-        <w:t xml:space="preserve"> seedling each emerged from separate pellet groups. The</w:t>
-      </w:r>
-      <w:r>
-        <w:t xml:space="preserve"> </w:t>
-      </w:r>
       <w:r>
         <w:rPr>
           <w:i/>
           <w:iCs/>
         </w:rPr>
-        <w:t>M</w:t>
-      </w:r>
-      <w:r>
-        <w:rPr>
+        <w:t xml:space="preserve"> </w:t>
+      </w:r>
+      <w:r>
+        <w:t xml:space="preserve">may have been ingested by the deer accidentally, as </w:t>
+      </w:r>
+      <w:r>
+        <w:t>this</w:t>
+      </w:r>
+      <w:r>
+        <w:t xml:space="preserve"> </w:t>
+      </w:r>
+      <w:r>
+        <w:t>species has wind-borne seeds lacking a fruit</w:t>
+      </w:r>
+      <w:r>
+        <w:t>.</w:t>
+      </w:r>
+      <w:r>
+        <w:t xml:space="preserve"> The wind-dispersed species that were common to many trays in the nursery were excluded from this count, and all germinated in</w:t>
+      </w:r>
+      <w:r>
+        <w:t xml:space="preserve"> the soil around the deer scat</w:t>
+      </w:r>
+      <w:r>
+        <w:t xml:space="preserve">s. The </w:t>
+      </w:r>
+      <w:r>
+        <w:rPr>
+          <w:i/>
+        </w:rPr>
+        <w:t>M. micrantha</w:t>
+      </w:r>
+      <w:r>
+        <w:t xml:space="preserve"> seedling,</w:t>
+      </w:r>
+      <w:r>
+        <w:t xml:space="preserve"> however, was </w:t>
+      </w:r>
+      <w:r>
+        <w:t>only found in one</w:t>
+      </w:r>
+      <w:r>
+        <w:t xml:space="preserve"> tray and sprouting directly </w:t>
+      </w:r>
+      <w:r>
+        <w:t>from one of the deer pellets, and so was included.</w:t>
+      </w:r>
+    </w:p>
+    <w:p>
+      <w:pPr>
+        <w:spacing w:line="480" w:lineRule="auto"/>
+      </w:pPr>
+      <w:r>
+        <w:tab/>
+      </w:r>
+      <w:r>
+        <w:t xml:space="preserve">Many more seedlings emerged from the 31 pig scats that we collected from four different sites. </w:t>
+      </w:r>
+      <w:bookmarkStart w:id="6" w:name="_Hlk485407181"/>
+      <w:r>
+        <w:t>Of these, 25 scats had seedlings (80.6%), with a tota</w:t>
+      </w:r>
+      <w:r>
+        <w:t>l of 1658</w:t>
+      </w:r>
+      <w:r>
+        <w:t xml:space="preserve"> seedlings germinating</w:t>
+      </w:r>
+      <w:r>
+        <w:t xml:space="preserve"> (Table 2)</w:t>
+      </w:r>
+      <w:r>
+        <w:t xml:space="preserve">. </w:t>
+      </w:r>
+      <w:r>
+        <w:t xml:space="preserve">Eight species </w:t>
+      </w:r>
+      <w:r>
+        <w:t>germinated from pig scats</w:t>
+      </w:r>
+      <w:r>
+        <w:t>. They were</w:t>
+      </w:r>
+      <w:r>
+        <w:t xml:space="preserve"> the native trees </w:t>
+      </w:r>
+      <w:r>
+        <w:rPr>
+          <w:i/>
           <w:iCs/>
         </w:rPr>
-        <w:t>.</w:t>
+        <w:t>M. citrifolia</w:t>
       </w:r>
       <w:r>
         <w:rPr>
@@ -3582,405 +3289,169 @@
         </w:rPr>
         <w:t xml:space="preserve"> </w:t>
       </w:r>
-      <w:proofErr w:type="spellStart"/>
-      <w:r>
-        <w:rPr>
-          <w:i/>
+      <w:r>
+        <w:rPr>
           <w:iCs/>
         </w:rPr>
-        <w:t>micrantha</w:t>
-      </w:r>
-      <w:proofErr w:type="spellEnd"/>
+        <w:t>(in 20 out of 31 scats)</w:t>
+      </w:r>
+      <w:r>
+        <w:t xml:space="preserve">, and </w:t>
+      </w:r>
       <w:r>
         <w:rPr>
           <w:i/>
           <w:iCs/>
         </w:rPr>
-        <w:t xml:space="preserve"> </w:t>
-      </w:r>
-      <w:r>
-        <w:t xml:space="preserve">may have been ingested by the deer accidentally, as </w:t>
-      </w:r>
-      <w:r>
-        <w:t>this</w:t>
-      </w:r>
-      <w:r>
-        <w:t xml:space="preserve"> </w:t>
-      </w:r>
-      <w:r>
-        <w:t>species has wind-borne seeds lacking a fruit</w:t>
-      </w:r>
-      <w:r>
-        <w:t>.</w:t>
-      </w:r>
-      <w:r>
-        <w:t xml:space="preserve"> The wind-dispersed species that were common to many trays in the nursery were excluded from this count, and all germinated in the soil around the deer pellets. The </w:t>
-      </w:r>
-      <w:r>
-        <w:rPr>
-          <w:i/>
-        </w:rPr>
-        <w:t xml:space="preserve">M. </w:t>
-      </w:r>
-      <w:proofErr w:type="spellStart"/>
-      <w:r>
-        <w:rPr>
-          <w:i/>
-        </w:rPr>
-        <w:t>micrantha</w:t>
-      </w:r>
-      <w:proofErr w:type="spellEnd"/>
-      <w:r>
-        <w:t xml:space="preserve"> seedling,</w:t>
-      </w:r>
-      <w:r>
-        <w:t xml:space="preserve"> however, was </w:t>
-      </w:r>
-      <w:r>
-        <w:t>only found in one</w:t>
-      </w:r>
-      <w:r>
-        <w:t xml:space="preserve"> tray and sprouting directly </w:t>
-      </w:r>
-      <w:r>
-        <w:t>from one of the deer pellets, and so was included.</w:t>
-      </w:r>
-    </w:p>
-    <w:p>
-      <w:pPr>
-        <w:spacing w:line="480" w:lineRule="auto"/>
-      </w:pPr>
-      <w:r>
-        <w:tab/>
-      </w:r>
-      <w:r>
-        <w:t xml:space="preserve">Many more seedlings emerged from the 31 pig scats that we collected from four different sites. </w:t>
-      </w:r>
-      <w:bookmarkStart w:id="7" w:name="_Hlk485407181"/>
-      <w:r>
-        <w:t>Of these, 25 scats had seedlings (80.6%), with a tota</w:t>
-      </w:r>
-      <w:r>
-        <w:t>l of 1658</w:t>
-      </w:r>
-      <w:r>
-        <w:t xml:space="preserve"> seedlings germinating</w:t>
-      </w:r>
-      <w:r>
-        <w:t xml:space="preserve"> (Table 2)</w:t>
-      </w:r>
-      <w:r>
-        <w:t xml:space="preserve">. </w:t>
-      </w:r>
-      <w:r>
-        <w:t xml:space="preserve">Eight species </w:t>
-      </w:r>
-      <w:r>
-        <w:t>germinated from pig scats</w:t>
-      </w:r>
-      <w:r>
-        <w:t>. They were</w:t>
-      </w:r>
-      <w:r>
-        <w:t xml:space="preserve"> the native trees </w:t>
+        <w:t>Ficus prol</w:t>
       </w:r>
       <w:r>
         <w:rPr>
           <w:i/>
           <w:iCs/>
         </w:rPr>
-        <w:t xml:space="preserve">M. </w:t>
-      </w:r>
-      <w:proofErr w:type="spellStart"/>
+        <w:t>ixa</w:t>
+      </w:r>
       <w:r>
         <w:rPr>
           <w:i/>
           <w:iCs/>
         </w:rPr>
-        <w:t>citrifolia</w:t>
-      </w:r>
-      <w:proofErr w:type="spellEnd"/>
-      <w:r>
-        <w:rPr>
-          <w:i/>
+        <w:t xml:space="preserve"> </w:t>
+      </w:r>
+      <w:r>
+        <w:rPr>
           <w:iCs/>
         </w:rPr>
-        <w:t xml:space="preserve"> </w:t>
+        <w:t>(in three scats)</w:t>
       </w:r>
       <w:r>
         <w:rPr>
           <w:iCs/>
         </w:rPr>
-        <w:t>(in 20 out of 31 scats)</w:t>
-      </w:r>
-      <w:r>
-        <w:t xml:space="preserve">, and </w:t>
-      </w:r>
-      <w:proofErr w:type="spellStart"/>
+        <w:t>;</w:t>
+      </w:r>
+      <w:r>
+        <w:t xml:space="preserve"> the non-native trees </w:t>
+      </w:r>
       <w:r>
         <w:rPr>
           <w:i/>
           <w:iCs/>
         </w:rPr>
-        <w:t>Ficus</w:t>
-      </w:r>
-      <w:proofErr w:type="spellEnd"/>
+        <w:t>C. papaya</w:t>
+      </w:r>
+      <w:r>
+        <w:t xml:space="preserve"> </w:t>
+      </w:r>
+      <w:r>
+        <w:t xml:space="preserve">(in 16 scats) </w:t>
+      </w:r>
+      <w:r>
+        <w:t xml:space="preserve">and </w:t>
+      </w:r>
       <w:r>
         <w:rPr>
           <w:i/>
           <w:iCs/>
         </w:rPr>
-        <w:t xml:space="preserve"> </w:t>
-      </w:r>
-      <w:proofErr w:type="spellStart"/>
+        <w:t>Leucaena leucocephala</w:t>
+      </w:r>
       <w:r>
         <w:rPr>
           <w:i/>
           <w:iCs/>
         </w:rPr>
-        <w:t>prol</w:t>
-      </w:r>
-      <w:r>
-        <w:rPr>
-          <w:i/>
+        <w:t xml:space="preserve"> </w:t>
+      </w:r>
+      <w:r>
+        <w:rPr>
           <w:iCs/>
         </w:rPr>
-        <w:t>ixa</w:t>
-      </w:r>
-      <w:proofErr w:type="spellEnd"/>
+        <w:t>(in one scat)</w:t>
+      </w:r>
+      <w:r>
+        <w:t>;</w:t>
+      </w:r>
+      <w:r>
+        <w:t xml:space="preserve"> the non-native vines </w:t>
+      </w:r>
       <w:r>
         <w:rPr>
           <w:i/>
           <w:iCs/>
         </w:rPr>
-        <w:t xml:space="preserve"> </w:t>
-      </w:r>
-      <w:r>
-        <w:rPr>
+        <w:t xml:space="preserve">Passiflora </w:t>
+      </w:r>
+      <w:r>
+        <w:t>spp.</w:t>
+      </w:r>
+      <w:r>
+        <w:t xml:space="preserve"> (in three scats)</w:t>
+      </w:r>
+      <w:r>
+        <w:t xml:space="preserve"> and</w:t>
+      </w:r>
+      <w:r>
+        <w:rPr>
+          <w:i/>
           <w:iCs/>
         </w:rPr>
+        <w:t xml:space="preserve"> Coccinia grandis</w:t>
+      </w:r>
+      <w:r>
+        <w:rPr>
+          <w:i/>
+          <w:iCs/>
+        </w:rPr>
+        <w:t xml:space="preserve"> </w:t>
+      </w:r>
+      <w:r>
+        <w:rPr>
+          <w:iCs/>
+        </w:rPr>
         <w:t>(in three scats)</w:t>
       </w:r>
       <w:r>
-        <w:rPr>
+        <w:t xml:space="preserve">; </w:t>
+      </w:r>
+      <w:r>
+        <w:t xml:space="preserve">and the non-native herb </w:t>
+      </w:r>
+      <w:r>
+        <w:rPr>
+          <w:i/>
+        </w:rPr>
+        <w:t>Chromolaena odorata</w:t>
+      </w:r>
+      <w:r>
+        <w:rPr>
+          <w:i/>
+        </w:rPr>
+        <w:t xml:space="preserve"> </w:t>
+      </w:r>
+      <w:r>
+        <w:t>(in one scat)</w:t>
+      </w:r>
+      <w:r>
+        <w:t xml:space="preserve">. All of these except for </w:t>
+      </w:r>
+      <w:r>
+        <w:rPr>
+          <w:i/>
           <w:iCs/>
         </w:rPr>
-        <w:t>;</w:t>
-      </w:r>
-      <w:r>
-        <w:t xml:space="preserve"> the non-native trees </w:t>
+        <w:t>C. odorata</w:t>
+      </w:r>
+      <w:r>
+        <w:t xml:space="preserve"> and </w:t>
       </w:r>
       <w:r>
         <w:rPr>
           <w:i/>
           <w:iCs/>
         </w:rPr>
-        <w:t>C. papaya</w:t>
-      </w:r>
-      <w:r>
-        <w:t xml:space="preserve"> </w:t>
-      </w:r>
-      <w:r>
-        <w:t xml:space="preserve">(in 16 scats) </w:t>
-      </w:r>
-      <w:r>
-        <w:t xml:space="preserve">and </w:t>
-      </w:r>
-      <w:proofErr w:type="spellStart"/>
-      <w:r>
-        <w:rPr>
-          <w:i/>
-          <w:iCs/>
-        </w:rPr>
-        <w:t>Leucaena</w:t>
-      </w:r>
-      <w:proofErr w:type="spellEnd"/>
-      <w:r>
-        <w:rPr>
-          <w:i/>
-          <w:iCs/>
-        </w:rPr>
-        <w:t xml:space="preserve"> </w:t>
-      </w:r>
-      <w:proofErr w:type="spellStart"/>
-      <w:r>
-        <w:rPr>
-          <w:i/>
-          <w:iCs/>
-        </w:rPr>
-        <w:t>leucocephala</w:t>
-      </w:r>
-      <w:proofErr w:type="spellEnd"/>
-      <w:r>
-        <w:rPr>
-          <w:i/>
-          <w:iCs/>
-        </w:rPr>
-        <w:t xml:space="preserve"> </w:t>
-      </w:r>
-      <w:r>
-        <w:rPr>
-          <w:iCs/>
-        </w:rPr>
-        <w:t>(in one scat)</w:t>
-      </w:r>
-      <w:r>
-        <w:t>;</w:t>
-      </w:r>
-      <w:r>
-        <w:t xml:space="preserve"> the non-native vines </w:t>
-      </w:r>
-      <w:proofErr w:type="spellStart"/>
-      <w:r>
-        <w:rPr>
-          <w:i/>
-          <w:iCs/>
-        </w:rPr>
-        <w:t>Passiflora</w:t>
-      </w:r>
-      <w:proofErr w:type="spellEnd"/>
-      <w:r>
-        <w:rPr>
-          <w:i/>
-          <w:iCs/>
-        </w:rPr>
-        <w:t xml:space="preserve"> </w:t>
-      </w:r>
-      <w:r>
-        <w:t>spp.</w:t>
-      </w:r>
-      <w:r>
-        <w:t xml:space="preserve"> (in three scats)</w:t>
-      </w:r>
-      <w:r>
-        <w:t xml:space="preserve"> and</w:t>
-      </w:r>
-      <w:r>
-        <w:rPr>
-          <w:i/>
-          <w:iCs/>
-        </w:rPr>
-        <w:t xml:space="preserve"> </w:t>
-      </w:r>
-      <w:proofErr w:type="spellStart"/>
-      <w:r>
-        <w:rPr>
-          <w:i/>
-          <w:iCs/>
-        </w:rPr>
-        <w:t>Coccinia</w:t>
-      </w:r>
-      <w:proofErr w:type="spellEnd"/>
-      <w:r>
-        <w:rPr>
-          <w:i/>
-          <w:iCs/>
-        </w:rPr>
-        <w:t xml:space="preserve"> </w:t>
-      </w:r>
-      <w:proofErr w:type="spellStart"/>
-      <w:r>
-        <w:rPr>
-          <w:i/>
-          <w:iCs/>
-        </w:rPr>
-        <w:t>grandis</w:t>
-      </w:r>
-      <w:proofErr w:type="spellEnd"/>
-      <w:r>
-        <w:rPr>
-          <w:i/>
-          <w:iCs/>
-        </w:rPr>
-        <w:t xml:space="preserve"> </w:t>
-      </w:r>
-      <w:r>
-        <w:rPr>
-          <w:iCs/>
-        </w:rPr>
-        <w:t>(in three scats)</w:t>
-      </w:r>
-      <w:r>
-        <w:t xml:space="preserve">; </w:t>
-      </w:r>
-      <w:r>
-        <w:t xml:space="preserve">and the non-native herb </w:t>
-      </w:r>
-      <w:proofErr w:type="spellStart"/>
-      <w:r>
-        <w:rPr>
-          <w:i/>
-        </w:rPr>
-        <w:t>Chromolaena</w:t>
-      </w:r>
-      <w:proofErr w:type="spellEnd"/>
-      <w:r>
-        <w:rPr>
-          <w:i/>
-        </w:rPr>
-        <w:t xml:space="preserve"> </w:t>
-      </w:r>
-      <w:proofErr w:type="spellStart"/>
-      <w:r>
-        <w:rPr>
-          <w:i/>
-        </w:rPr>
-        <w:t>odorata</w:t>
-      </w:r>
-      <w:proofErr w:type="spellEnd"/>
-      <w:r>
-        <w:rPr>
-          <w:i/>
-        </w:rPr>
-        <w:t xml:space="preserve"> </w:t>
-      </w:r>
-      <w:r>
-        <w:t>(in one scat)</w:t>
-      </w:r>
-      <w:r>
-        <w:t xml:space="preserve">. All of these except for </w:t>
-      </w:r>
-      <w:r>
-        <w:rPr>
-          <w:i/>
-          <w:iCs/>
-        </w:rPr>
-        <w:t xml:space="preserve">C. </w:t>
-      </w:r>
-      <w:proofErr w:type="spellStart"/>
-      <w:r>
-        <w:rPr>
-          <w:i/>
-          <w:iCs/>
-        </w:rPr>
-        <w:t>odorata</w:t>
-      </w:r>
-      <w:proofErr w:type="spellEnd"/>
-      <w:r>
-        <w:t xml:space="preserve"> and </w:t>
-      </w:r>
-      <w:r>
-        <w:rPr>
-          <w:i/>
-          <w:iCs/>
-        </w:rPr>
-        <w:t xml:space="preserve">L. </w:t>
-      </w:r>
-      <w:proofErr w:type="spellStart"/>
-      <w:r>
-        <w:rPr>
-          <w:i/>
-          <w:iCs/>
-        </w:rPr>
-        <w:t>leucocephala</w:t>
-      </w:r>
-      <w:proofErr w:type="spellEnd"/>
-      <w:r>
-        <w:rPr>
-          <w:i/>
-          <w:iCs/>
-        </w:rPr>
-        <w:t xml:space="preserve"> </w:t>
+        <w:t xml:space="preserve">L. leucocephala </w:t>
       </w:r>
       <w:r>
         <w:t>have edible, fleshy fruits.</w:t>
@@ -3988,7 +3459,7 @@
       <w:r>
         <w:t xml:space="preserve"> </w:t>
       </w:r>
-      <w:bookmarkEnd w:id="7"/>
+      <w:bookmarkEnd w:id="6"/>
     </w:p>
     <w:p>
       <w:pPr>
@@ -4059,22 +3530,22 @@
         <w:t>potentially fruiting trees. We used a similar approach to calculate the proportional abundance of seedling species found</w:t>
       </w:r>
       <w:r>
-        <w:t xml:space="preserve"> in </w:t>
-      </w:r>
-      <w:proofErr w:type="gramStart"/>
-      <w:r>
+        <w:t xml:space="preserve"> in pig</w:t>
+      </w:r>
+      <w:r>
+        <w:t xml:space="preserve"> and deer scats</w:t>
+      </w:r>
+      <w:bookmarkStart w:id="7" w:name="_GoBack"/>
+      <w:bookmarkEnd w:id="7"/>
+      <w:r>
+        <w:t xml:space="preserve">: the total number of seedlings that germinated from pig scat for a given species was divided by the total number of seedlings of all species that germinated from pig scats. </w:t>
+      </w:r>
+      <w:r>
+        <w:t xml:space="preserve">The species found in the highest proportion of scats for both deer and </w:t>
+      </w:r>
+      <w:r>
+        <w:lastRenderedPageBreak/>
         <w:t>pigs</w:t>
-      </w:r>
-      <w:proofErr w:type="gramEnd"/>
-      <w:r>
-        <w:t xml:space="preserve"> scats and deer pellets: the total number of seedlings that germinated from pig scat for a given species was divided by the total number of seedlings of all species that germinated from pig scats. </w:t>
-      </w:r>
-      <w:r>
-        <w:t xml:space="preserve">The species found in the highest proportion of scats for </w:t>
-      </w:r>
-      <w:r>
-        <w:lastRenderedPageBreak/>
-        <w:t>both deer and pigs</w:t>
       </w:r>
       <w:r>
         <w:t xml:space="preserve"> </w:t>
@@ -4257,15 +3728,7 @@
         <w:t xml:space="preserve"> </w:t>
       </w:r>
       <w:r>
-        <w:t xml:space="preserve">ungulate </w:t>
-      </w:r>
-      <w:proofErr w:type="spellStart"/>
-      <w:r>
-        <w:t>exclosure</w:t>
-      </w:r>
-      <w:proofErr w:type="spellEnd"/>
-      <w:r>
-        <w:t xml:space="preserve"> treatment in the</w:t>
+        <w:t>ungulate exclosure treatment in the</w:t>
       </w:r>
       <w:r>
         <w:t xml:space="preserve"> experiment above, </w:t>
@@ -4274,14 +3737,7 @@
         <w:rPr>
           <w:i/>
         </w:rPr>
-        <w:t xml:space="preserve">O. </w:t>
-      </w:r>
-      <w:proofErr w:type="spellStart"/>
-      <w:r>
-        <w:rPr>
-          <w:i/>
-        </w:rPr>
-        <w:t>op</w:t>
+        <w:t>O. op</w:t>
       </w:r>
       <w:r>
         <w:rPr>
@@ -4289,7 +3745,6 @@
         </w:rPr>
         <w:t>positifolia</w:t>
       </w:r>
-      <w:proofErr w:type="spellEnd"/>
       <w:r>
         <w:t xml:space="preserve"> and </w:t>
       </w:r>
@@ -4297,16 +3752,8 @@
         <w:rPr>
           <w:i/>
         </w:rPr>
-        <w:t xml:space="preserve">A. </w:t>
-      </w:r>
-      <w:proofErr w:type="spellStart"/>
-      <w:r>
-        <w:rPr>
-          <w:i/>
-        </w:rPr>
-        <w:t>marianennsis</w:t>
-      </w:r>
-      <w:proofErr w:type="spellEnd"/>
+        <w:t>A. marianennsis</w:t>
+      </w:r>
       <w:r>
         <w:t xml:space="preserve">, </w:t>
       </w:r>
@@ -4319,7 +3766,6 @@
       <w:r>
         <w:t xml:space="preserve"> </w:t>
       </w:r>
-      <w:proofErr w:type="spellStart"/>
       <w:r>
         <w:rPr>
           <w:i/>
@@ -4332,19 +3778,11 @@
         </w:rPr>
         <w:t>e</w:t>
       </w:r>
-      <w:proofErr w:type="spellEnd"/>
-      <w:r>
-        <w:rPr>
-          <w:i/>
-        </w:rPr>
-        <w:t xml:space="preserve"> </w:t>
-      </w:r>
-      <w:proofErr w:type="spellStart"/>
-      <w:r>
-        <w:rPr>
-          <w:i/>
-        </w:rPr>
-        <w:t>cylindr</w:t>
+      <w:r>
+        <w:rPr>
+          <w:i/>
+        </w:rPr>
+        <w:t xml:space="preserve"> cylindr</w:t>
       </w:r>
       <w:r>
         <w:rPr>
@@ -4364,7 +3802,6 @@
         </w:rPr>
         <w:t>rpa</w:t>
       </w:r>
-      <w:proofErr w:type="spellEnd"/>
       <w:r>
         <w:t xml:space="preserve">, they </w:t>
       </w:r>
@@ -4515,66 +3952,29 @@
         <w:t xml:space="preserve">However, </w:t>
       </w:r>
       <w:r>
-        <w:t xml:space="preserve">the sheer number of native seeds counted germinating from pig scats came primarily from </w:t>
-      </w:r>
-      <w:proofErr w:type="spellStart"/>
-      <w:r>
-        <w:t>two man</w:t>
+        <w:t>the sheer number of native seeds counted germinating from pig scats came primarily from two man</w:t>
       </w:r>
       <w:r>
         <w:t>y</w:t>
       </w:r>
-      <w:proofErr w:type="spellEnd"/>
       <w:r>
         <w:t xml:space="preserve">-seeded species of fruits: </w:t>
       </w:r>
-      <w:proofErr w:type="spellStart"/>
-      <w:r>
-        <w:rPr>
-          <w:i/>
-        </w:rPr>
-        <w:t>Morinda</w:t>
-      </w:r>
-      <w:proofErr w:type="spellEnd"/>
-      <w:r>
-        <w:rPr>
-          <w:i/>
-        </w:rPr>
-        <w:t xml:space="preserve"> </w:t>
-      </w:r>
-      <w:proofErr w:type="spellStart"/>
-      <w:r>
-        <w:rPr>
-          <w:i/>
-        </w:rPr>
-        <w:t>citrifolia</w:t>
-      </w:r>
-      <w:proofErr w:type="spellEnd"/>
+      <w:r>
+        <w:rPr>
+          <w:i/>
+        </w:rPr>
+        <w:t>Morinda citrifolia</w:t>
+      </w:r>
       <w:r>
         <w:t xml:space="preserve"> and </w:t>
       </w:r>
-      <w:proofErr w:type="spellStart"/>
-      <w:r>
-        <w:rPr>
-          <w:i/>
-        </w:rPr>
-        <w:t>Ficus</w:t>
-      </w:r>
-      <w:proofErr w:type="spellEnd"/>
-      <w:r>
-        <w:rPr>
-          <w:i/>
-        </w:rPr>
-        <w:t xml:space="preserve"> </w:t>
-      </w:r>
-      <w:proofErr w:type="spellStart"/>
-      <w:r>
-        <w:rPr>
-          <w:i/>
-        </w:rPr>
-        <w:t>prolixa</w:t>
-      </w:r>
-      <w:proofErr w:type="spellEnd"/>
+      <w:r>
+        <w:rPr>
+          <w:i/>
+        </w:rPr>
+        <w:t>Ficus prolixa</w:t>
+      </w:r>
       <w:r>
         <w:t>. T</w:t>
       </w:r>
@@ -4607,15 +4007,7 @@
         <w:t>ted with pig abundance (Figure 4</w:t>
       </w:r>
       <w:r>
-        <w:t xml:space="preserve">). This, in combination with the observation that most mortality in the </w:t>
-      </w:r>
-      <w:proofErr w:type="spellStart"/>
-      <w:r>
-        <w:t>exclosure</w:t>
-      </w:r>
-      <w:proofErr w:type="spellEnd"/>
-      <w:r>
-        <w:t xml:space="preserve"> study appeared to come from browsing rather than rooting, indicates that deer have a greater impact on seedling mortality than do pigs.</w:t>
+        <w:t>). This, in combination with the observation that most mortality in the exclosure study appeared to come from browsing rather than rooting, indicates that deer have a greater impact on seedling mortality than do pigs.</w:t>
       </w:r>
       <w:r>
         <w:t xml:space="preserve"> While the benefits of pigs as seed dispersers were not evident in the seedling community, neither was a negative role for pigs; herbivory by deer is likely to mask any benefits provided via dispersal by pigs. </w:t>
@@ -4664,36 +4056,8 @@
           <w:sz w:val="24"/>
           <w:szCs w:val="24"/>
         </w:rPr>
-        <w:t xml:space="preserve">M. </w:t>
-      </w:r>
-      <w:proofErr w:type="spellStart"/>
-      <w:r>
-        <w:rPr>
-          <w:i/>
-          <w:sz w:val="24"/>
-          <w:szCs w:val="24"/>
-        </w:rPr>
-        <w:t>citrifolia</w:t>
-      </w:r>
-      <w:proofErr w:type="spellEnd"/>
-      <w:r>
-        <w:rPr>
-          <w:i/>
-          <w:sz w:val="24"/>
-          <w:szCs w:val="24"/>
-        </w:rPr>
-        <w:t xml:space="preserve">, </w:t>
-      </w:r>
-      <w:proofErr w:type="spellStart"/>
-      <w:r>
-        <w:rPr>
-          <w:i/>
-          <w:sz w:val="24"/>
-          <w:szCs w:val="24"/>
-        </w:rPr>
-        <w:t>Ficus</w:t>
-      </w:r>
-      <w:proofErr w:type="spellEnd"/>
+        <w:t>M. citrifolia, Ficus</w:t>
+      </w:r>
       <w:r>
         <w:rPr>
           <w:sz w:val="24"/>
@@ -4722,18 +4086,8 @@
           <w:sz w:val="24"/>
           <w:szCs w:val="24"/>
         </w:rPr>
-        <w:t xml:space="preserve">M. </w:t>
-      </w:r>
-      <w:proofErr w:type="spellStart"/>
-      <w:r>
-        <w:rPr>
-          <w:i/>
-          <w:sz w:val="24"/>
-          <w:szCs w:val="24"/>
-        </w:rPr>
-        <w:t>citrifolia</w:t>
-      </w:r>
-      <w:proofErr w:type="spellEnd"/>
+        <w:t>M. citrifolia</w:t>
+      </w:r>
       <w:r>
         <w:rPr>
           <w:sz w:val="24"/>
@@ -4946,18 +4300,8 @@
           <w:sz w:val="24"/>
           <w:szCs w:val="24"/>
         </w:rPr>
-        <w:t xml:space="preserve">M. </w:t>
-      </w:r>
-      <w:proofErr w:type="spellStart"/>
-      <w:r>
-        <w:rPr>
-          <w:i/>
-          <w:sz w:val="24"/>
-          <w:szCs w:val="24"/>
-        </w:rPr>
-        <w:t>citrifolia</w:t>
-      </w:r>
-      <w:proofErr w:type="spellEnd"/>
+        <w:t>M. citrifolia</w:t>
+      </w:r>
       <w:r>
         <w:rPr>
           <w:sz w:val="24"/>
@@ -5033,450 +4377,363 @@
           <w:szCs w:val="24"/>
         </w:rPr>
         <w:lastRenderedPageBreak/>
-        <w:t xml:space="preserve">M. </w:t>
-      </w:r>
-      <w:proofErr w:type="spellStart"/>
-      <w:r>
-        <w:rPr>
-          <w:i/>
-          <w:sz w:val="24"/>
-          <w:szCs w:val="24"/>
-        </w:rPr>
-        <w:t>citrifolia</w:t>
-      </w:r>
-      <w:proofErr w:type="spellEnd"/>
-      <w:r>
-        <w:rPr>
-          <w:i/>
+        <w:t>M. citrifolia, Ficus</w:t>
+      </w:r>
+      <w:r>
+        <w:rPr>
+          <w:sz w:val="24"/>
+          <w:szCs w:val="24"/>
+        </w:rPr>
+        <w:t xml:space="preserve"> sp., and </w:t>
+      </w:r>
+      <w:r>
+        <w:rPr>
+          <w:i/>
+          <w:sz w:val="24"/>
+          <w:szCs w:val="24"/>
+        </w:rPr>
+        <w:t>C. papaya</w:t>
+      </w:r>
+      <w:r>
+        <w:rPr>
+          <w:i/>
+          <w:sz w:val="24"/>
+          <w:szCs w:val="24"/>
+        </w:rPr>
+        <w:t xml:space="preserve"> </w:t>
+      </w:r>
+      <w:r>
+        <w:rPr>
+          <w:sz w:val="24"/>
+          <w:szCs w:val="24"/>
+        </w:rPr>
+        <w:t xml:space="preserve">all contain a large number of </w:t>
+      </w:r>
+      <w:r>
+        <w:rPr>
+          <w:sz w:val="24"/>
+          <w:szCs w:val="24"/>
+        </w:rPr>
+        <w:t xml:space="preserve">small </w:t>
+      </w:r>
+      <w:r>
+        <w:rPr>
+          <w:sz w:val="24"/>
+          <w:szCs w:val="24"/>
+        </w:rPr>
+        <w:t>seeds per fruit</w:t>
+      </w:r>
+      <w:r>
+        <w:rPr>
+          <w:sz w:val="24"/>
+          <w:szCs w:val="24"/>
+        </w:rPr>
+        <w:t>, contributing to the numbers we recorded germinating from pig scats</w:t>
+      </w:r>
+      <w:r>
+        <w:rPr>
+          <w:i/>
+          <w:sz w:val="24"/>
+          <w:szCs w:val="24"/>
+        </w:rPr>
+        <w:t>.</w:t>
+      </w:r>
+      <w:r>
+        <w:rPr>
+          <w:i/>
+          <w:sz w:val="24"/>
+          <w:szCs w:val="24"/>
+        </w:rPr>
+        <w:t xml:space="preserve"> </w:t>
+      </w:r>
+      <w:r>
+        <w:rPr>
+          <w:sz w:val="24"/>
+          <w:szCs w:val="24"/>
+        </w:rPr>
+        <w:t xml:space="preserve">They are also fleshy-fruited </w:t>
+      </w:r>
+      <w:r>
+        <w:rPr>
+          <w:sz w:val="24"/>
+          <w:szCs w:val="24"/>
+        </w:rPr>
+        <w:t xml:space="preserve">and sweet or pungent when ripe, all suggesting appeal to pigs </w:t>
+      </w:r>
+      <w:r>
+        <w:rPr>
+          <w:sz w:val="24"/>
+          <w:szCs w:val="24"/>
+        </w:rPr>
+        <w:t>when encountered in the forest.</w:t>
+      </w:r>
+      <w:r>
+        <w:rPr>
+          <w:sz w:val="24"/>
+          <w:szCs w:val="24"/>
+        </w:rPr>
+        <w:t xml:space="preserve"> Evidence also points to small seed size being advantageous to dispersal [</w:t>
+      </w:r>
+      <w:r>
+        <w:rPr>
+          <w:sz w:val="24"/>
+          <w:szCs w:val="24"/>
+        </w:rPr>
+        <w:t>37</w:t>
+      </w:r>
+      <w:r>
+        <w:rPr>
+          <w:sz w:val="24"/>
+          <w:szCs w:val="24"/>
+        </w:rPr>
+        <w:t>].</w:t>
+      </w:r>
+      <w:r>
+        <w:rPr>
+          <w:sz w:val="24"/>
+          <w:szCs w:val="24"/>
+        </w:rPr>
+        <w:t xml:space="preserve"> </w:t>
+      </w:r>
+      <w:r>
+        <w:rPr>
+          <w:sz w:val="24"/>
+          <w:szCs w:val="24"/>
+        </w:rPr>
+        <w:t>While species-specific studies have rarely been done on the chemical traits of species</w:t>
+      </w:r>
+      <w:r>
+        <w:rPr>
+          <w:sz w:val="24"/>
+          <w:szCs w:val="24"/>
+        </w:rPr>
+        <w:t xml:space="preserve"> planted</w:t>
+      </w:r>
+      <w:r>
+        <w:rPr>
+          <w:sz w:val="24"/>
+          <w:szCs w:val="24"/>
+        </w:rPr>
+        <w:t xml:space="preserve"> in our see</w:t>
+      </w:r>
+      <w:r>
+        <w:rPr>
+          <w:sz w:val="24"/>
+          <w:szCs w:val="24"/>
+        </w:rPr>
+        <w:t>dling plots, we assume</w:t>
+      </w:r>
+      <w:r>
+        <w:rPr>
+          <w:sz w:val="24"/>
+          <w:szCs w:val="24"/>
+        </w:rPr>
+        <w:t xml:space="preserve"> that these characteristics contribute to their survival in the presence of deer. Studies on </w:t>
+      </w:r>
+      <w:r>
+        <w:rPr>
+          <w:sz w:val="24"/>
+          <w:szCs w:val="24"/>
+        </w:rPr>
+        <w:t>other species of</w:t>
+      </w:r>
+      <w:r>
+        <w:rPr>
+          <w:sz w:val="24"/>
+          <w:szCs w:val="24"/>
+        </w:rPr>
+        <w:t xml:space="preserve"> deer suggest their selective browsing depends on chemical composition of different plants. For example, they </w:t>
+      </w:r>
+      <w:r>
+        <w:rPr>
+          <w:sz w:val="24"/>
+          <w:szCs w:val="24"/>
+        </w:rPr>
+        <w:t>tended to avoid plants with high amounts of tannic acid</w:t>
+      </w:r>
+      <w:r>
+        <w:rPr>
+          <w:sz w:val="24"/>
+          <w:szCs w:val="24"/>
+        </w:rPr>
+        <w:t xml:space="preserve"> [</w:t>
+      </w:r>
+      <w:r>
+        <w:rPr>
+          <w:sz w:val="24"/>
+          <w:szCs w:val="24"/>
+        </w:rPr>
+        <w:t>38,39</w:t>
+      </w:r>
+      <w:r>
+        <w:rPr>
+          <w:sz w:val="24"/>
+          <w:szCs w:val="24"/>
+        </w:rPr>
+        <w:t xml:space="preserve">]. </w:t>
+      </w:r>
+      <w:r>
+        <w:rPr>
+          <w:sz w:val="24"/>
+          <w:szCs w:val="24"/>
+        </w:rPr>
+        <w:t>We do not have chemical composition studies on the two species that were consistently avoided in seedling exclosures (</w:t>
+      </w:r>
+      <w:r>
+        <w:rPr>
+          <w:i/>
+          <w:sz w:val="24"/>
+          <w:szCs w:val="24"/>
+        </w:rPr>
+        <w:t>O. oppositifolia</w:t>
+      </w:r>
+      <w:r>
+        <w:rPr>
+          <w:sz w:val="24"/>
+          <w:szCs w:val="24"/>
+        </w:rPr>
+        <w:t xml:space="preserve"> and </w:t>
+      </w:r>
+      <w:r>
+        <w:rPr>
+          <w:i/>
+          <w:sz w:val="24"/>
+          <w:szCs w:val="24"/>
+        </w:rPr>
+        <w:t>A. mariannensis</w:t>
+      </w:r>
+      <w:r>
+        <w:rPr>
+          <w:sz w:val="24"/>
+          <w:szCs w:val="24"/>
+        </w:rPr>
+        <w:t xml:space="preserve">). However, </w:t>
+      </w:r>
+      <w:r>
+        <w:rPr>
+          <w:i/>
+          <w:sz w:val="24"/>
+          <w:szCs w:val="24"/>
+        </w:rPr>
+        <w:t>O. oppositifolia</w:t>
+      </w:r>
+      <w:r>
+        <w:rPr>
+          <w:sz w:val="24"/>
+          <w:szCs w:val="24"/>
+        </w:rPr>
+        <w:t xml:space="preserve"> has a thick, milky sap like other Apocynaceae, and other members of the</w:t>
+      </w:r>
+      <w:r>
+        <w:rPr>
+          <w:sz w:val="24"/>
+          <w:szCs w:val="24"/>
+        </w:rPr>
+        <w:t xml:space="preserve"> </w:t>
+      </w:r>
+      <w:r>
+        <w:rPr>
+          <w:i/>
+          <w:sz w:val="24"/>
+          <w:szCs w:val="24"/>
+        </w:rPr>
+        <w:t>Aglaia</w:t>
+      </w:r>
+      <w:r>
+        <w:rPr>
+          <w:sz w:val="24"/>
+          <w:szCs w:val="24"/>
+        </w:rPr>
+        <w:t xml:space="preserve"> genus are known to have high tannin content </w:t>
+      </w:r>
+      <w:r>
+        <w:rPr>
+          <w:sz w:val="24"/>
+          <w:szCs w:val="24"/>
+        </w:rPr>
+        <w:t>[</w:t>
+      </w:r>
+      <w:r>
+        <w:rPr>
+          <w:sz w:val="24"/>
+          <w:szCs w:val="24"/>
+        </w:rPr>
+        <w:t>41</w:t>
+      </w:r>
+      <w:r>
+        <w:rPr>
+          <w:sz w:val="24"/>
+          <w:szCs w:val="24"/>
+        </w:rPr>
+        <w:t>,</w:t>
+      </w:r>
+      <w:r>
+        <w:rPr>
+          <w:sz w:val="24"/>
+          <w:szCs w:val="24"/>
+        </w:rPr>
+        <w:t>42</w:t>
+      </w:r>
+      <w:r>
+        <w:rPr>
+          <w:sz w:val="24"/>
+          <w:szCs w:val="24"/>
+        </w:rPr>
+        <w:t xml:space="preserve">], potentially contributing to lower palatability by deer. </w:t>
+      </w:r>
+      <w:r>
+        <w:rPr>
+          <w:i/>
+          <w:sz w:val="24"/>
+          <w:szCs w:val="24"/>
+        </w:rPr>
+        <w:t>M. citrifolia</w:t>
+      </w:r>
+      <w:r>
+        <w:rPr>
+          <w:sz w:val="24"/>
+          <w:szCs w:val="24"/>
+        </w:rPr>
+        <w:t>,</w:t>
+      </w:r>
+      <w:r>
+        <w:rPr>
+          <w:sz w:val="24"/>
+          <w:szCs w:val="24"/>
+        </w:rPr>
+        <w:t xml:space="preserve"> </w:t>
+      </w:r>
+      <w:r>
+        <w:rPr>
+          <w:i/>
+          <w:sz w:val="24"/>
+          <w:szCs w:val="24"/>
+        </w:rPr>
+        <w:t>P. serratifolia</w:t>
+      </w:r>
+      <w:r>
+        <w:rPr>
           <w:sz w:val="24"/>
           <w:szCs w:val="24"/>
         </w:rPr>
         <w:t xml:space="preserve">, </w:t>
       </w:r>
-      <w:proofErr w:type="spellStart"/>
-      <w:r>
-        <w:rPr>
-          <w:i/>
-          <w:sz w:val="24"/>
-          <w:szCs w:val="24"/>
-        </w:rPr>
-        <w:t>Ficus</w:t>
-      </w:r>
-      <w:proofErr w:type="spellEnd"/>
-      <w:r>
-        <w:rPr>
-          <w:sz w:val="24"/>
-          <w:szCs w:val="24"/>
-        </w:rPr>
-        <w:t xml:space="preserve"> sp., and </w:t>
-      </w:r>
-      <w:r>
-        <w:rPr>
-          <w:i/>
-          <w:sz w:val="24"/>
-          <w:szCs w:val="24"/>
-        </w:rPr>
-        <w:t>C. papaya</w:t>
-      </w:r>
-      <w:r>
-        <w:rPr>
-          <w:i/>
-          <w:sz w:val="24"/>
-          <w:szCs w:val="24"/>
-        </w:rPr>
-        <w:t xml:space="preserve"> </w:t>
-      </w:r>
-      <w:r>
-        <w:rPr>
-          <w:sz w:val="24"/>
-          <w:szCs w:val="24"/>
-        </w:rPr>
-        <w:t xml:space="preserve">all contain a large number of </w:t>
-      </w:r>
-      <w:r>
-        <w:rPr>
-          <w:sz w:val="24"/>
-          <w:szCs w:val="24"/>
-        </w:rPr>
-        <w:t xml:space="preserve">small </w:t>
-      </w:r>
-      <w:r>
-        <w:rPr>
-          <w:sz w:val="24"/>
-          <w:szCs w:val="24"/>
-        </w:rPr>
-        <w:t>seeds per fruit</w:t>
-      </w:r>
-      <w:r>
-        <w:rPr>
-          <w:sz w:val="24"/>
-          <w:szCs w:val="24"/>
-        </w:rPr>
-        <w:t>, contributing to the numbers we recorded germinating from pig scats</w:t>
-      </w:r>
-      <w:r>
-        <w:rPr>
-          <w:i/>
-          <w:sz w:val="24"/>
-          <w:szCs w:val="24"/>
-        </w:rPr>
-        <w:t>.</w:t>
-      </w:r>
-      <w:r>
-        <w:rPr>
-          <w:i/>
-          <w:sz w:val="24"/>
-          <w:szCs w:val="24"/>
-        </w:rPr>
-        <w:t xml:space="preserve"> </w:t>
-      </w:r>
-      <w:r>
-        <w:rPr>
-          <w:sz w:val="24"/>
-          <w:szCs w:val="24"/>
-        </w:rPr>
-        <w:t xml:space="preserve">They are also fleshy-fruited </w:t>
-      </w:r>
-      <w:r>
-        <w:rPr>
-          <w:sz w:val="24"/>
-          <w:szCs w:val="24"/>
-        </w:rPr>
-        <w:t xml:space="preserve">and sweet or pungent when ripe, all suggesting appeal to pigs </w:t>
-      </w:r>
-      <w:r>
-        <w:rPr>
-          <w:sz w:val="24"/>
-          <w:szCs w:val="24"/>
-        </w:rPr>
-        <w:t>when encountered in the forest.</w:t>
-      </w:r>
-      <w:r>
-        <w:rPr>
-          <w:sz w:val="24"/>
-          <w:szCs w:val="24"/>
-        </w:rPr>
-        <w:t xml:space="preserve"> Evidence also points to small seed size being advantageous to dispersal [</w:t>
-      </w:r>
-      <w:r>
-        <w:rPr>
-          <w:sz w:val="24"/>
-          <w:szCs w:val="24"/>
-        </w:rPr>
-        <w:t>37</w:t>
-      </w:r>
-      <w:r>
-        <w:rPr>
-          <w:sz w:val="24"/>
-          <w:szCs w:val="24"/>
-        </w:rPr>
-        <w:t>].</w:t>
-      </w:r>
-      <w:r>
-        <w:rPr>
-          <w:sz w:val="24"/>
-          <w:szCs w:val="24"/>
-        </w:rPr>
-        <w:t xml:space="preserve"> </w:t>
-      </w:r>
-      <w:r>
-        <w:rPr>
-          <w:sz w:val="24"/>
-          <w:szCs w:val="24"/>
-        </w:rPr>
-        <w:t>While species-specific studies have rarely been done on the chemical traits of species</w:t>
-      </w:r>
-      <w:r>
-        <w:rPr>
-          <w:sz w:val="24"/>
-          <w:szCs w:val="24"/>
-        </w:rPr>
-        <w:t xml:space="preserve"> planted</w:t>
-      </w:r>
-      <w:r>
-        <w:rPr>
-          <w:sz w:val="24"/>
-          <w:szCs w:val="24"/>
-        </w:rPr>
-        <w:t xml:space="preserve"> in our see</w:t>
-      </w:r>
-      <w:r>
-        <w:rPr>
-          <w:sz w:val="24"/>
-          <w:szCs w:val="24"/>
-        </w:rPr>
-        <w:t>dling plots, we assume</w:t>
-      </w:r>
-      <w:r>
-        <w:rPr>
-          <w:sz w:val="24"/>
-          <w:szCs w:val="24"/>
-        </w:rPr>
-        <w:t xml:space="preserve"> that these characteristics contribute to their survival in the presence of deer. Studies on </w:t>
-      </w:r>
-      <w:r>
-        <w:rPr>
-          <w:sz w:val="24"/>
-          <w:szCs w:val="24"/>
-        </w:rPr>
-        <w:t>other species of</w:t>
-      </w:r>
-      <w:r>
-        <w:rPr>
-          <w:sz w:val="24"/>
-          <w:szCs w:val="24"/>
-        </w:rPr>
-        <w:t xml:space="preserve"> deer suggest their selective browsing depends on chemical composition of different plants. For example, they </w:t>
-      </w:r>
-      <w:r>
-        <w:rPr>
-          <w:sz w:val="24"/>
-          <w:szCs w:val="24"/>
-        </w:rPr>
-        <w:t>tended to avoid plants with high amounts of tannic acid</w:t>
-      </w:r>
-      <w:r>
-        <w:rPr>
-          <w:sz w:val="24"/>
-          <w:szCs w:val="24"/>
-        </w:rPr>
-        <w:t xml:space="preserve"> [</w:t>
-      </w:r>
-      <w:r>
-        <w:rPr>
-          <w:sz w:val="24"/>
-          <w:szCs w:val="24"/>
-        </w:rPr>
-        <w:t>38,39</w:t>
-      </w:r>
-      <w:r>
-        <w:rPr>
-          <w:sz w:val="24"/>
-          <w:szCs w:val="24"/>
-        </w:rPr>
-        <w:t xml:space="preserve">]. </w:t>
-      </w:r>
-      <w:r>
-        <w:rPr>
-          <w:sz w:val="24"/>
-          <w:szCs w:val="24"/>
-        </w:rPr>
-        <w:t xml:space="preserve">We do not have chemical composition studies on the two species that were consistently avoided in seedling </w:t>
-      </w:r>
-      <w:proofErr w:type="spellStart"/>
-      <w:r>
-        <w:rPr>
-          <w:sz w:val="24"/>
-          <w:szCs w:val="24"/>
-        </w:rPr>
-        <w:t>exclosures</w:t>
-      </w:r>
-      <w:proofErr w:type="spellEnd"/>
-      <w:r>
-        <w:rPr>
-          <w:sz w:val="24"/>
-          <w:szCs w:val="24"/>
-        </w:rPr>
-        <w:t xml:space="preserve"> (</w:t>
-      </w:r>
-      <w:r>
-        <w:rPr>
-          <w:i/>
-          <w:sz w:val="24"/>
-          <w:szCs w:val="24"/>
-        </w:rPr>
-        <w:t xml:space="preserve">O. </w:t>
-      </w:r>
-      <w:proofErr w:type="spellStart"/>
-      <w:r>
-        <w:rPr>
-          <w:i/>
-          <w:sz w:val="24"/>
-          <w:szCs w:val="24"/>
-        </w:rPr>
-        <w:t>oppositifolia</w:t>
-      </w:r>
-      <w:proofErr w:type="spellEnd"/>
-      <w:r>
-        <w:rPr>
-          <w:sz w:val="24"/>
-          <w:szCs w:val="24"/>
-        </w:rPr>
-        <w:t xml:space="preserve"> and </w:t>
-      </w:r>
-      <w:r>
-        <w:rPr>
-          <w:i/>
-          <w:sz w:val="24"/>
-          <w:szCs w:val="24"/>
-        </w:rPr>
-        <w:t xml:space="preserve">A. </w:t>
-      </w:r>
-      <w:proofErr w:type="spellStart"/>
-      <w:r>
-        <w:rPr>
-          <w:i/>
-          <w:sz w:val="24"/>
-          <w:szCs w:val="24"/>
-        </w:rPr>
-        <w:t>mariannensis</w:t>
-      </w:r>
-      <w:proofErr w:type="spellEnd"/>
-      <w:r>
-        <w:rPr>
-          <w:sz w:val="24"/>
-          <w:szCs w:val="24"/>
-        </w:rPr>
-        <w:t xml:space="preserve">). However, </w:t>
-      </w:r>
-      <w:r>
-        <w:rPr>
-          <w:i/>
-          <w:sz w:val="24"/>
-          <w:szCs w:val="24"/>
-        </w:rPr>
-        <w:t xml:space="preserve">O. </w:t>
-      </w:r>
-      <w:proofErr w:type="spellStart"/>
-      <w:r>
-        <w:rPr>
-          <w:i/>
-          <w:sz w:val="24"/>
-          <w:szCs w:val="24"/>
-        </w:rPr>
-        <w:t>oppositifolia</w:t>
-      </w:r>
-      <w:proofErr w:type="spellEnd"/>
-      <w:r>
-        <w:rPr>
-          <w:sz w:val="24"/>
-          <w:szCs w:val="24"/>
-        </w:rPr>
-        <w:t xml:space="preserve"> has a thick, milky sap like other </w:t>
-      </w:r>
-      <w:proofErr w:type="spellStart"/>
-      <w:r>
-        <w:rPr>
-          <w:sz w:val="24"/>
-          <w:szCs w:val="24"/>
-        </w:rPr>
-        <w:t>Apocynaceae</w:t>
-      </w:r>
-      <w:proofErr w:type="spellEnd"/>
-      <w:r>
-        <w:rPr>
-          <w:sz w:val="24"/>
-          <w:szCs w:val="24"/>
-        </w:rPr>
-        <w:t>, and other members of the</w:t>
-      </w:r>
-      <w:r>
-        <w:rPr>
-          <w:sz w:val="24"/>
-          <w:szCs w:val="24"/>
-        </w:rPr>
-        <w:t xml:space="preserve"> </w:t>
-      </w:r>
-      <w:r>
-        <w:rPr>
-          <w:i/>
-          <w:sz w:val="24"/>
-          <w:szCs w:val="24"/>
-        </w:rPr>
-        <w:t>Aglaia</w:t>
-      </w:r>
-      <w:r>
-        <w:rPr>
-          <w:sz w:val="24"/>
-          <w:szCs w:val="24"/>
-        </w:rPr>
-        <w:t xml:space="preserve"> genus are known to have high tannin content </w:t>
-      </w:r>
-      <w:r>
-        <w:rPr>
-          <w:sz w:val="24"/>
-          <w:szCs w:val="24"/>
-        </w:rPr>
-        <w:t>[</w:t>
-      </w:r>
-      <w:r>
-        <w:rPr>
-          <w:sz w:val="24"/>
-          <w:szCs w:val="24"/>
-        </w:rPr>
-        <w:t>41</w:t>
-      </w:r>
-      <w:r>
-        <w:rPr>
-          <w:sz w:val="24"/>
-          <w:szCs w:val="24"/>
-        </w:rPr>
-        <w:t>,</w:t>
-      </w:r>
-      <w:r>
-        <w:rPr>
-          <w:sz w:val="24"/>
-          <w:szCs w:val="24"/>
-        </w:rPr>
-        <w:t>42</w:t>
-      </w:r>
-      <w:r>
-        <w:rPr>
-          <w:sz w:val="24"/>
-          <w:szCs w:val="24"/>
-        </w:rPr>
-        <w:t xml:space="preserve">], potentially contributing to lower palatability by deer. </w:t>
-      </w:r>
-      <w:r>
-        <w:rPr>
-          <w:i/>
-          <w:sz w:val="24"/>
-          <w:szCs w:val="24"/>
-        </w:rPr>
-        <w:t xml:space="preserve">M. </w:t>
-      </w:r>
-      <w:proofErr w:type="spellStart"/>
-      <w:r>
-        <w:rPr>
-          <w:i/>
-          <w:sz w:val="24"/>
-          <w:szCs w:val="24"/>
-        </w:rPr>
-        <w:t>citrifolia</w:t>
-      </w:r>
-      <w:proofErr w:type="spellEnd"/>
-      <w:r>
-        <w:rPr>
-          <w:sz w:val="24"/>
-          <w:szCs w:val="24"/>
-        </w:rPr>
-        <w:t>,</w:t>
-      </w:r>
-      <w:r>
-        <w:rPr>
-          <w:sz w:val="24"/>
-          <w:szCs w:val="24"/>
-        </w:rPr>
-        <w:t xml:space="preserve"> </w:t>
-      </w:r>
-      <w:r>
-        <w:rPr>
-          <w:i/>
-          <w:sz w:val="24"/>
-          <w:szCs w:val="24"/>
-        </w:rPr>
-        <w:t xml:space="preserve">P. </w:t>
-      </w:r>
-      <w:proofErr w:type="spellStart"/>
-      <w:r>
-        <w:rPr>
-          <w:i/>
-          <w:sz w:val="24"/>
-          <w:szCs w:val="24"/>
-        </w:rPr>
-        <w:t>serratifolia</w:t>
-      </w:r>
-      <w:proofErr w:type="spellEnd"/>
+      <w:r>
+        <w:rPr>
+          <w:i/>
+          <w:sz w:val="24"/>
+          <w:szCs w:val="24"/>
+        </w:rPr>
+        <w:t xml:space="preserve">C. </w:t>
+      </w:r>
+      <w:r>
+        <w:rPr>
+          <w:i/>
+          <w:sz w:val="24"/>
+          <w:szCs w:val="24"/>
+        </w:rPr>
+        <w:t>papaya</w:t>
+      </w:r>
       <w:r>
         <w:rPr>
           <w:sz w:val="24"/>
@@ -5486,29 +4743,6 @@
       </w:r>
       <w:r>
         <w:rPr>
-          <w:i/>
-          <w:sz w:val="24"/>
-          <w:szCs w:val="24"/>
-        </w:rPr>
-        <w:t xml:space="preserve">C. </w:t>
-      </w:r>
-      <w:r>
-        <w:rPr>
-          <w:i/>
-          <w:sz w:val="24"/>
-          <w:szCs w:val="24"/>
-        </w:rPr>
-        <w:t>papaya</w:t>
-      </w:r>
-      <w:r>
-        <w:rPr>
-          <w:sz w:val="24"/>
-          <w:szCs w:val="24"/>
-        </w:rPr>
-        <w:t xml:space="preserve">, </w:t>
-      </w:r>
-      <w:r>
-        <w:rPr>
           <w:sz w:val="24"/>
           <w:szCs w:val="24"/>
         </w:rPr>
@@ -5521,7 +4755,6 @@
         </w:rPr>
         <w:t xml:space="preserve"> other species of </w:t>
       </w:r>
-      <w:proofErr w:type="spellStart"/>
       <w:r>
         <w:rPr>
           <w:i/>
@@ -5530,7 +4763,6 @@
         </w:rPr>
         <w:t>Psychotria</w:t>
       </w:r>
-      <w:proofErr w:type="spellEnd"/>
       <w:r>
         <w:rPr>
           <w:sz w:val="24"/>
@@ -5761,34 +4993,14 @@
         </w:rPr>
         <w:t xml:space="preserve"> (after </w:t>
       </w:r>
-      <w:proofErr w:type="spellStart"/>
-      <w:r>
-        <w:rPr>
-          <w:i/>
-          <w:sz w:val="24"/>
-          <w:szCs w:val="24"/>
-        </w:rPr>
-        <w:t>Meiogyne</w:t>
-      </w:r>
-      <w:proofErr w:type="spellEnd"/>
-      <w:r>
-        <w:rPr>
-          <w:i/>
-          <w:sz w:val="24"/>
-          <w:szCs w:val="24"/>
-        </w:rPr>
-        <w:t xml:space="preserve"> </w:t>
-      </w:r>
-      <w:proofErr w:type="spellStart"/>
-      <w:r>
-        <w:rPr>
-          <w:i/>
-          <w:sz w:val="24"/>
-          <w:szCs w:val="24"/>
-        </w:rPr>
-        <w:t>cylindrocarpa</w:t>
-      </w:r>
-      <w:proofErr w:type="spellEnd"/>
+      <w:r>
+        <w:rPr>
+          <w:i/>
+          <w:sz w:val="24"/>
+          <w:szCs w:val="24"/>
+        </w:rPr>
+        <w:t>Meiogyne cylindrocarpa</w:t>
+      </w:r>
       <w:r>
         <w:rPr>
           <w:sz w:val="24"/>
@@ -5808,42 +5020,16 @@
           <w:sz w:val="24"/>
           <w:szCs w:val="24"/>
         </w:rPr>
-        <w:t xml:space="preserve">are the two species that survived just as well outside our seedling </w:t>
-      </w:r>
-      <w:proofErr w:type="spellStart"/>
-      <w:r>
-        <w:rPr>
-          <w:sz w:val="24"/>
-          <w:szCs w:val="24"/>
-        </w:rPr>
-        <w:t>exclosures</w:t>
-      </w:r>
-      <w:proofErr w:type="spellEnd"/>
-      <w:r>
-        <w:rPr>
-          <w:sz w:val="24"/>
-          <w:szCs w:val="24"/>
-        </w:rPr>
-        <w:t xml:space="preserve"> as they did inside – </w:t>
-      </w:r>
-      <w:r>
-        <w:rPr>
-          <w:i/>
-          <w:sz w:val="24"/>
-          <w:szCs w:val="24"/>
-        </w:rPr>
-        <w:t xml:space="preserve">O. </w:t>
-      </w:r>
-      <w:proofErr w:type="spellStart"/>
-      <w:r>
-        <w:rPr>
-          <w:i/>
-          <w:sz w:val="24"/>
-          <w:szCs w:val="24"/>
-        </w:rPr>
-        <w:t>oppositifolia</w:t>
-      </w:r>
-      <w:proofErr w:type="spellEnd"/>
+        <w:t xml:space="preserve">are the two species that survived just as well outside our seedling exclosures as they did inside – </w:t>
+      </w:r>
+      <w:r>
+        <w:rPr>
+          <w:i/>
+          <w:sz w:val="24"/>
+          <w:szCs w:val="24"/>
+        </w:rPr>
+        <w:t>O. oppositifolia</w:t>
+      </w:r>
       <w:r>
         <w:rPr>
           <w:sz w:val="24"/>
@@ -5857,18 +5043,8 @@
           <w:sz w:val="24"/>
           <w:szCs w:val="24"/>
         </w:rPr>
-        <w:t xml:space="preserve">A. </w:t>
-      </w:r>
-      <w:proofErr w:type="spellStart"/>
-      <w:r>
-        <w:rPr>
-          <w:i/>
-          <w:sz w:val="24"/>
-          <w:szCs w:val="24"/>
-        </w:rPr>
-        <w:t>mariannensis</w:t>
-      </w:r>
-      <w:proofErr w:type="spellEnd"/>
+        <w:t>A. mariannensis</w:t>
+      </w:r>
       <w:r>
         <w:rPr>
           <w:sz w:val="24"/>
@@ -5945,23 +5121,7 @@
           <w:sz w:val="24"/>
           <w:szCs w:val="24"/>
         </w:rPr>
-        <w:t xml:space="preserve">Unfortunately, since both deer and pigs have been present for centuries, we had no true “ungulate-free” control. To remedy this, we used </w:t>
-      </w:r>
-      <w:proofErr w:type="spellStart"/>
-      <w:r>
-        <w:rPr>
-          <w:sz w:val="24"/>
-          <w:szCs w:val="24"/>
-        </w:rPr>
-        <w:t>exclosures</w:t>
-      </w:r>
-      <w:proofErr w:type="spellEnd"/>
-      <w:r>
-        <w:rPr>
-          <w:sz w:val="24"/>
-          <w:szCs w:val="24"/>
-        </w:rPr>
-        <w:t xml:space="preserve"> and gradients of abundance to tease apart what their effects are to plant communities. </w:t>
+        <w:t xml:space="preserve">Unfortunately, since both deer and pigs have been present for centuries, we had no true “ungulate-free” control. To remedy this, we used exclosures and gradients of abundance to tease apart what their effects are to plant communities. </w:t>
       </w:r>
       <w:bookmarkEnd w:id="9"/>
       <w:r>
@@ -6858,7 +6018,34 @@
         <w:fldChar w:fldCharType="end"/>
       </w:r>
       <w:r>
-        <w:t>. If restoration of native species is a future possibility, non-native species may</w:t>
+        <w:t>.</w:t>
+      </w:r>
+      <w:r>
+        <w:t xml:space="preserve"> In addition, while more research should be done on the</w:t>
+      </w:r>
+      <w:r>
+        <w:t xml:space="preserve"> </w:t>
+      </w:r>
+      <w:r>
+        <w:t xml:space="preserve">importance </w:t>
+      </w:r>
+      <w:r>
+        <w:t xml:space="preserve">of species traits </w:t>
+      </w:r>
+      <w:r>
+        <w:t xml:space="preserve">in determining relationships </w:t>
+      </w:r>
+      <w:r>
+        <w:t xml:space="preserve">between the plants in these ecosystems and their potential herbivores and dispersers, our results indicated that traits such as number of seeds per fruit, </w:t>
+      </w:r>
+      <w:r>
+        <w:t>palatability, and morphology (vine/tree/herb) were, indeed, more important than native status in determining these relationships.</w:t>
+      </w:r>
+      <w:r>
+        <w:t xml:space="preserve"> </w:t>
+      </w:r>
+      <w:r>
+        <w:t xml:space="preserve"> If restoration of native species is a future possibility, non-native species may</w:t>
       </w:r>
       <w:r>
         <w:t xml:space="preserve"> act as</w:t>
@@ -7027,15 +6214,7 @@
         <w:t>and draft the manuscript</w:t>
       </w:r>
       <w:r>
-        <w:t xml:space="preserve">. </w:t>
-      </w:r>
-      <w:proofErr w:type="spellStart"/>
-      <w:r>
-        <w:t>Haldre</w:t>
-      </w:r>
-      <w:proofErr w:type="spellEnd"/>
-      <w:r>
-        <w:t xml:space="preserve"> Rogers helped design</w:t>
+        <w:t>. Haldre Rogers helped design</w:t>
       </w:r>
       <w:r>
         <w:t xml:space="preserve"> and coordinate</w:t>
@@ -7050,7 +6229,11 @@
         <w:t xml:space="preserve">script. </w:t>
       </w:r>
       <w:r>
-        <w:t>Alexander Kerr aided in designing and coordinating the study, reviewing the analysis, and drafting and reviewing the manuscript. Ross Miller aided in designing and coordinating the study and reviewing the manuscript. All authors gave final approval for publication.</w:t>
+        <w:t xml:space="preserve">Alexander Kerr aided in </w:t>
+      </w:r>
+      <w:r>
+        <w:lastRenderedPageBreak/>
+        <w:t>designing and coordinating the study, reviewing the analysis, and drafting and reviewing the manuscript. Ross Miller aided in designing and coordinating the study and reviewing the manuscript. All authors gave final approval for publication.</w:t>
       </w:r>
     </w:p>
     <w:p>
@@ -7073,58 +6256,17 @@
         <w:spacing w:line="480" w:lineRule="auto"/>
       </w:pPr>
       <w:r>
-        <w:lastRenderedPageBreak/>
         <w:tab/>
-        <w:t xml:space="preserve">The authors thank the Ecology of Bird Loss project, especially crew leaders Kaitlin </w:t>
-      </w:r>
-      <w:proofErr w:type="spellStart"/>
-      <w:r>
-        <w:t>Mattos</w:t>
-      </w:r>
-      <w:proofErr w:type="spellEnd"/>
-      <w:r>
-        <w:t xml:space="preserve">, Isaac </w:t>
-      </w:r>
-      <w:proofErr w:type="spellStart"/>
-      <w:r>
-        <w:t>Chellman</w:t>
-      </w:r>
-      <w:proofErr w:type="spellEnd"/>
-      <w:r>
-        <w:t xml:space="preserve">, and Elizabeth </w:t>
-      </w:r>
-      <w:proofErr w:type="spellStart"/>
-      <w:r>
-        <w:t>Hoos</w:t>
+        <w:t>The authors thank the Ecology of Bird Loss project, especially crew leaders Kaitlin Mattos, Isaac Chellman, and Elizabeth Hoos</w:t>
       </w:r>
       <w:r>
         <w:t>h</w:t>
       </w:r>
       <w:r>
-        <w:t>iar</w:t>
-      </w:r>
-      <w:proofErr w:type="spellEnd"/>
-      <w:r>
-        <w:t xml:space="preserve">. </w:t>
-      </w:r>
-      <w:r>
-        <w:t xml:space="preserve">Leanne </w:t>
-      </w:r>
-      <w:proofErr w:type="spellStart"/>
-      <w:r>
-        <w:t>Obra</w:t>
-      </w:r>
-      <w:proofErr w:type="spellEnd"/>
-      <w:r>
-        <w:t xml:space="preserve"> and Joseph </w:t>
-      </w:r>
-      <w:proofErr w:type="spellStart"/>
-      <w:r>
-        <w:t>Vinch</w:t>
-      </w:r>
-      <w:proofErr w:type="spellEnd"/>
-      <w:r>
-        <w:t xml:space="preserve"> of Andersen Air Force Base Environmental Fleet coordinated Air Force base access</w:t>
+        <w:t xml:space="preserve">iar. </w:t>
+      </w:r>
+      <w:r>
+        <w:t>Leanne Obra and Joseph Vinch of Andersen Air Force Base Environmental Fleet coordinated Air Force base access</w:t>
       </w:r>
       <w:r>
         <w:t xml:space="preserve"> and Kari and Chris Eggleston of the Guam National Wildlife Refuge coordinated Refuge access</w:t>
@@ -7142,15 +6284,7 @@
         <w:t>thank Joshua Tewksbury for helping with a</w:t>
       </w:r>
       <w:r>
-        <w:t xml:space="preserve"> portion of the analysis and Lauren Gutierrez and the late Lynn </w:t>
-      </w:r>
-      <w:proofErr w:type="spellStart"/>
-      <w:r>
-        <w:t>Raulerson</w:t>
-      </w:r>
-      <w:proofErr w:type="spellEnd"/>
-      <w:r>
-        <w:t xml:space="preserve"> for help with vegetation identification.</w:t>
+        <w:t xml:space="preserve"> portion of the analysis and Lauren Gutierrez and the late Lynn Raulerson for help with vegetation identification.</w:t>
       </w:r>
     </w:p>
     <w:p>
@@ -7183,29 +6317,13 @@
         <w:t>ment research assistantship and the Micronesia Conservation Trust Young Champions program</w:t>
       </w:r>
       <w:r>
-        <w:t xml:space="preserve">. </w:t>
-      </w:r>
-      <w:proofErr w:type="spellStart"/>
-      <w:r>
-        <w:t>Haldre</w:t>
-      </w:r>
-      <w:proofErr w:type="spellEnd"/>
-      <w:r>
-        <w:t xml:space="preserve"> Rogers and Ross Miller contributed materials and </w:t>
-      </w:r>
-      <w:proofErr w:type="spellStart"/>
-      <w:r>
-        <w:t>labo</w:t>
+        <w:t>. Haldre Rogers and Ross Miller contributed materials and labo</w:t>
       </w:r>
       <w:r>
         <w:t>u</w:t>
       </w:r>
       <w:r>
-        <w:t>r</w:t>
-      </w:r>
-      <w:proofErr w:type="spellEnd"/>
-      <w:r>
-        <w:t xml:space="preserve"> with funding through the National Science Foundation </w:t>
+        <w:t xml:space="preserve">r with funding through the National Science Foundation </w:t>
       </w:r>
       <w:r>
         <w:t xml:space="preserve">DEB-0816465 </w:t>
@@ -8262,23 +7380,10 @@
         <w:t>19</w:t>
       </w:r>
       <w:r>
-        <w:t>, 987-</w:t>
-      </w:r>
-      <w:proofErr w:type="gramStart"/>
-      <w:r>
-        <w:t>991.</w:t>
-      </w:r>
-      <w:r>
-        <w:t>(</w:t>
-      </w:r>
-      <w:proofErr w:type="spellStart"/>
-      <w:proofErr w:type="gramEnd"/>
-      <w:r>
-        <w:t>doi</w:t>
-      </w:r>
-      <w:proofErr w:type="spellEnd"/>
-      <w:r>
-        <w:t>:</w:t>
+        <w:t>, 987-991.</w:t>
+      </w:r>
+      <w:r>
+        <w:t>(doi:</w:t>
       </w:r>
       <w:r>
         <w:t xml:space="preserve"> 10.1111/ele.12637</w:t>
@@ -8292,15 +7397,7 @@
         <w:t>39</w:t>
       </w:r>
       <w:r>
-        <w:t xml:space="preserve">. Bergvall, U.A. and </w:t>
-      </w:r>
-      <w:proofErr w:type="spellStart"/>
-      <w:r>
-        <w:t>Leimar</w:t>
-      </w:r>
-      <w:proofErr w:type="spellEnd"/>
-      <w:r>
-        <w:t>, O.</w:t>
+        <w:t>. Bergvall, U.A. and Leimar, O.</w:t>
       </w:r>
       <w:r>
         <w:t xml:space="preserve"> 2005. Plant secondary compounds and the frequency of food types affect food choice by mammalian herbivores. </w:t>
@@ -8324,29 +7421,13 @@
         <w:t>, 2450-2460.</w:t>
       </w:r>
       <w:r>
-        <w:t xml:space="preserve"> (</w:t>
-      </w:r>
-      <w:proofErr w:type="spellStart"/>
-      <w:r>
-        <w:t>doi</w:t>
-      </w:r>
-      <w:proofErr w:type="spellEnd"/>
-      <w:r>
-        <w:t xml:space="preserve">: </w:t>
+        <w:t xml:space="preserve"> (doi: </w:t>
       </w:r>
       <w:r>
         <w:t>10.1890/04-0978</w:t>
       </w:r>
       <w:r>
-        <w:t>) (</w:t>
-      </w:r>
-      <w:proofErr w:type="spellStart"/>
-      <w:r>
-        <w:t>doi</w:t>
-      </w:r>
-      <w:proofErr w:type="spellEnd"/>
-      <w:r>
-        <w:t xml:space="preserve">: </w:t>
+        <w:t xml:space="preserve">) (doi: </w:t>
       </w:r>
       <w:r>
         <w:t>10.1890/04-0978</w:t>
@@ -8393,23 +7474,10 @@
         <w:t>136</w:t>
       </w:r>
       <w:r>
-        <w:t>, 369-</w:t>
-      </w:r>
-      <w:proofErr w:type="gramStart"/>
-      <w:r>
-        <w:t>382.</w:t>
-      </w:r>
-      <w:r>
-        <w:t>(</w:t>
-      </w:r>
-      <w:proofErr w:type="spellStart"/>
-      <w:proofErr w:type="gramEnd"/>
-      <w:r>
-        <w:t>doi</w:t>
-      </w:r>
-      <w:proofErr w:type="spellEnd"/>
-      <w:r>
-        <w:t xml:space="preserve">: </w:t>
+        <w:t>, 369-382.</w:t>
+      </w:r>
+      <w:r>
+        <w:t xml:space="preserve">(doi: </w:t>
       </w:r>
       <w:r>
         <w:t>10.1016/S1096-4959(03)00244-6</w:t>
@@ -8423,220 +7491,182 @@
         <w:t>41</w:t>
       </w:r>
       <w:r>
+        <w:t>. Lavate, S.</w:t>
+      </w:r>
+      <w:r>
+        <w:t>M., Chandrakant</w:t>
+      </w:r>
+      <w:r>
+        <w:t>, D.,</w:t>
+      </w:r>
+      <w:r>
+        <w:t xml:space="preserve"> Shendkar,</w:t>
+      </w:r>
+      <w:r>
+        <w:t xml:space="preserve"> D., and </w:t>
+      </w:r>
+      <w:r>
+        <w:t>Deshpande</w:t>
+      </w:r>
+      <w:r>
+        <w:t>, N.R.</w:t>
+      </w:r>
+      <w:r>
+        <w:t>.  2014. Phytochemical Screening and Nutritional Analysis of medicinal plant</w:t>
+      </w:r>
+      <w:r>
+        <w:t xml:space="preserve"> </w:t>
+      </w:r>
+      <w:r>
+        <w:t>-</w:t>
+      </w:r>
+      <w:r>
+        <w:t xml:space="preserve"> </w:t>
+      </w:r>
+      <w:r>
+        <w:rPr>
+          <w:i/>
+        </w:rPr>
+        <w:t>Aglaia lawii</w:t>
+      </w:r>
+      <w:r>
         <w:t xml:space="preserve">. </w:t>
       </w:r>
-      <w:proofErr w:type="spellStart"/>
-      <w:r>
-        <w:t>Lavate</w:t>
-      </w:r>
-      <w:proofErr w:type="spellEnd"/>
-      <w:r>
-        <w:t>, S.</w:t>
-      </w:r>
-      <w:r>
-        <w:t>M., Chandrakant</w:t>
-      </w:r>
-      <w:r>
-        <w:t>, D.,</w:t>
-      </w:r>
-      <w:r>
-        <w:t xml:space="preserve"> </w:t>
-      </w:r>
-      <w:proofErr w:type="spellStart"/>
-      <w:r>
-        <w:t>Shendkar</w:t>
-      </w:r>
-      <w:proofErr w:type="spellEnd"/>
-      <w:r>
-        <w:t>,</w:t>
-      </w:r>
-      <w:r>
-        <w:t xml:space="preserve"> D., and </w:t>
-      </w:r>
-      <w:r>
-        <w:t>Deshpande</w:t>
+      <w:r>
+        <w:rPr>
+          <w:i/>
+        </w:rPr>
+        <w:t>International Journal of PharmTech Research</w:t>
+      </w:r>
+      <w:r>
+        <w:t xml:space="preserve"> </w:t>
+      </w:r>
+      <w:r>
+        <w:rPr>
+          <w:b/>
+        </w:rPr>
+        <w:t>6</w:t>
+      </w:r>
+      <w:r>
+        <w:t>, 1540-1545.</w:t>
+      </w:r>
+      <w:r>
+        <w:t xml:space="preserve"> </w:t>
+      </w:r>
+    </w:p>
+    <w:p>
+      <w:r>
+        <w:t>42</w:t>
+      </w:r>
+      <w:r>
+        <w:t xml:space="preserve">. Manjari, G., Saran, S., Rao, A. V. B., &amp; Devipriya, S. P. (2017). Phytochemical screening of Aglaia elaeagnoidea and their efficacy on antioxidant and antimicrobial growth. </w:t>
+      </w:r>
+      <w:r>
+        <w:rPr>
+          <w:i/>
+        </w:rPr>
+        <w:t>International Journal of Ayurveda and Pharma Research</w:t>
+      </w:r>
+      <w:r>
+        <w:t xml:space="preserve"> </w:t>
+      </w:r>
+      <w:r>
+        <w:rPr>
+          <w:b/>
+        </w:rPr>
+        <w:t>5</w:t>
+      </w:r>
+      <w:r>
+        <w:t xml:space="preserve">, 7-13. </w:t>
+      </w:r>
+    </w:p>
+    <w:p>
+      <w:r>
+        <w:t>43</w:t>
+      </w:r>
+      <w:r>
+        <w:t xml:space="preserve">. </w:t>
+      </w:r>
+      <w:r>
+        <w:t>Chan-Blanco, Y., Vaillant, F., Perez, A. M., Reynes, M., Brillouet, J. M., &amp; Brat, P. 2006. The noni fruit (</w:t>
+      </w:r>
+      <w:r>
+        <w:rPr>
+          <w:i/>
+        </w:rPr>
+        <w:t>Morinda citrifolia</w:t>
+      </w:r>
+      <w:r>
+        <w:t xml:space="preserve"> L.): A review of agricultural research, nutritional and therapeutic properties. </w:t>
+      </w:r>
+      <w:r>
+        <w:rPr>
+          <w:i/>
+        </w:rPr>
+        <w:t xml:space="preserve">Journal of Food Composition and Analysis </w:t>
+      </w:r>
+      <w:r>
+        <w:rPr>
+          <w:b/>
+        </w:rPr>
+        <w:t>19</w:t>
+      </w:r>
+      <w:r>
+        <w:t>, 645-654.</w:t>
+      </w:r>
+    </w:p>
+    <w:p>
+      <w:r>
+        <w:t>44</w:t>
+      </w:r>
+      <w:r>
+        <w:t xml:space="preserve">. Rajendran, R., &amp; Krishnakumar, E. 2010. Anti-arthritic activity of </w:t>
+      </w:r>
+      <w:r>
+        <w:rPr>
+          <w:i/>
+        </w:rPr>
+        <w:t>Premna serratifolia</w:t>
+      </w:r>
+      <w:r>
+        <w:t xml:space="preserve"> Linn., wood against adjuvant induced arthritis. </w:t>
+      </w:r>
+      <w:r>
+        <w:rPr>
+          <w:i/>
+        </w:rPr>
+        <w:t>Avicenna journal of medical biotechnology</w:t>
+      </w:r>
+      <w:r>
+        <w:t xml:space="preserve"> </w:t>
+      </w:r>
+      <w:r>
+        <w:rPr>
+          <w:b/>
+        </w:rPr>
+        <w:t>2</w:t>
+      </w:r>
+      <w:r>
+        <w:t>, 101-106.</w:t>
+      </w:r>
+    </w:p>
+    <w:p>
+      <w:r>
+        <w:t xml:space="preserve">45. Locher, C. P., Burch, M. T., Mower, H. F., Berestecky, J., Davis, H., Van Poel, B., ... &amp; Vlietinck, A. J. 1995. Anti-microbial activity and anti-complement activity of extracts obtained from selected Hawaiian medicinal plants. </w:t>
+      </w:r>
+      <w:r>
+        <w:rPr>
+          <w:i/>
+        </w:rPr>
+        <w:t>Journal of ethnopharmacology</w:t>
       </w:r>
       <w:r>
         <w:t xml:space="preserve">, </w:t>
       </w:r>
-      <w:proofErr w:type="gramStart"/>
-      <w:r>
-        <w:t>N.R.</w:t>
-      </w:r>
-      <w:r>
-        <w:t>.</w:t>
-      </w:r>
-      <w:proofErr w:type="gramEnd"/>
-      <w:r>
-        <w:t xml:space="preserve">  2014. Phytochemical Screening and Nutritional Analysis of medicinal plant</w:t>
-      </w:r>
-      <w:r>
-        <w:t xml:space="preserve"> </w:t>
-      </w:r>
-      <w:r>
-        <w:t>-</w:t>
-      </w:r>
-      <w:r>
-        <w:t xml:space="preserve"> </w:t>
-      </w:r>
-      <w:r>
-        <w:rPr>
-          <w:i/>
-        </w:rPr>
-        <w:t>Aglaia lawii</w:t>
-      </w:r>
-      <w:r>
-        <w:t xml:space="preserve">. </w:t>
-      </w:r>
-      <w:r>
-        <w:rPr>
-          <w:i/>
-        </w:rPr>
-        <w:t xml:space="preserve">International Journal of </w:t>
-      </w:r>
-      <w:proofErr w:type="spellStart"/>
-      <w:r>
-        <w:rPr>
-          <w:i/>
-        </w:rPr>
-        <w:t>PharmTech</w:t>
-      </w:r>
-      <w:proofErr w:type="spellEnd"/>
-      <w:r>
-        <w:rPr>
-          <w:i/>
-        </w:rPr>
-        <w:t xml:space="preserve"> Research</w:t>
-      </w:r>
-      <w:r>
-        <w:t xml:space="preserve"> </w:t>
-      </w:r>
       <w:r>
         <w:rPr>
           <w:b/>
         </w:rPr>
-        <w:t>6</w:t>
-      </w:r>
-      <w:r>
-        <w:t>, 1540-1545.</w:t>
-      </w:r>
-      <w:r>
-        <w:t xml:space="preserve"> </w:t>
-      </w:r>
-    </w:p>
-    <w:p>
-      <w:r>
-        <w:t>42</w:t>
-      </w:r>
-      <w:r>
-        <w:t xml:space="preserve">. Manjari, G., Saran, S., Rao, A. V. B., &amp; Devipriya, S. P. (2017). Phytochemical screening of Aglaia elaeagnoidea and their efficacy on antioxidant and antimicrobial growth. </w:t>
-      </w:r>
-      <w:r>
-        <w:rPr>
-          <w:i/>
-        </w:rPr>
-        <w:t>International Journal of Ayurveda and Pharma Research</w:t>
-      </w:r>
-      <w:r>
-        <w:t xml:space="preserve"> </w:t>
-      </w:r>
-      <w:r>
-        <w:rPr>
-          <w:b/>
-        </w:rPr>
-        <w:t>5</w:t>
-      </w:r>
-      <w:r>
-        <w:t xml:space="preserve">, 7-13. </w:t>
-      </w:r>
-    </w:p>
-    <w:p>
-      <w:r>
-        <w:t>43</w:t>
-      </w:r>
-      <w:r>
-        <w:t xml:space="preserve">. </w:t>
-      </w:r>
-      <w:r>
-        <w:t>Chan-Blanco, Y., Vaillant, F., Perez, A. M., Reynes, M., Brillouet, J. M., &amp; Brat, P. 2006. The noni fruit (</w:t>
-      </w:r>
-      <w:r>
-        <w:rPr>
-          <w:i/>
-        </w:rPr>
-        <w:t>Morinda citrifolia</w:t>
-      </w:r>
-      <w:r>
-        <w:t xml:space="preserve"> L.): A review of agricultural research, nutritional and therapeutic properties. </w:t>
-      </w:r>
-      <w:r>
-        <w:rPr>
-          <w:i/>
-        </w:rPr>
-        <w:t xml:space="preserve">Journal of Food Composition and Analysis </w:t>
-      </w:r>
-      <w:r>
-        <w:rPr>
-          <w:b/>
-        </w:rPr>
-        <w:t>19</w:t>
-      </w:r>
-      <w:r>
-        <w:t>, 645-654.</w:t>
-      </w:r>
-    </w:p>
-    <w:p>
-      <w:r>
-        <w:t>44</w:t>
-      </w:r>
-      <w:r>
-        <w:t xml:space="preserve">. Rajendran, R., &amp; Krishnakumar, E. 2010. Anti-arthritic activity of </w:t>
-      </w:r>
-      <w:r>
-        <w:rPr>
-          <w:i/>
-        </w:rPr>
-        <w:t>Premna serratifolia</w:t>
-      </w:r>
-      <w:r>
-        <w:t xml:space="preserve"> Linn., wood against adjuvant induced arthritis. </w:t>
-      </w:r>
-      <w:r>
-        <w:rPr>
-          <w:i/>
-        </w:rPr>
-        <w:t>Avicenna journal of medical biotechnology</w:t>
-      </w:r>
-      <w:r>
-        <w:t xml:space="preserve"> </w:t>
-      </w:r>
-      <w:r>
-        <w:rPr>
-          <w:b/>
-        </w:rPr>
-        <w:t>2</w:t>
-      </w:r>
-      <w:r>
-        <w:t>, 101-106.</w:t>
-      </w:r>
-    </w:p>
-    <w:p>
-      <w:r>
-        <w:t xml:space="preserve">45. Locher, C. P., Burch, M. T., Mower, H. F., Berestecky, J., Davis, H., Van Poel, B., ... &amp; Vlietinck, A. J. 1995. Anti-microbial activity and anti-complement activity of extracts obtained from selected Hawaiian medicinal plants. </w:t>
-      </w:r>
-      <w:r>
-        <w:rPr>
-          <w:i/>
-        </w:rPr>
-        <w:t>Journal of ethnopharmacology</w:t>
-      </w:r>
-      <w:r>
-        <w:t xml:space="preserve">, </w:t>
-      </w:r>
-      <w:r>
-        <w:rPr>
-          <w:b/>
-        </w:rPr>
         <w:t>49</w:t>
       </w:r>
       <w:r>
@@ -8651,32 +7681,16 @@
         <w:t>Krishna, K. L.,</w:t>
       </w:r>
       <w:r>
-        <w:t xml:space="preserve"> </w:t>
-      </w:r>
-      <w:proofErr w:type="spellStart"/>
-      <w:r>
-        <w:t>Paridhavi</w:t>
-      </w:r>
-      <w:proofErr w:type="spellEnd"/>
-      <w:r>
-        <w:t>, M., and Patel, J.A. 2008</w:t>
+        <w:t xml:space="preserve"> Paridhavi, M., and Patel, J.A. 2008</w:t>
       </w:r>
       <w:r>
         <w:t>. Review on nutritional, medicinal and pharmacological properties of Papaya (</w:t>
       </w:r>
-      <w:proofErr w:type="spellStart"/>
-      <w:r>
-        <w:rPr>
-          <w:i/>
-        </w:rPr>
-        <w:t>Carica</w:t>
-      </w:r>
-      <w:proofErr w:type="spellEnd"/>
-      <w:r>
-        <w:rPr>
-          <w:i/>
-        </w:rPr>
-        <w:t xml:space="preserve"> papaya</w:t>
+      <w:r>
+        <w:rPr>
+          <w:i/>
+        </w:rPr>
+        <w:t>Carica papaya</w:t>
       </w:r>
       <w:r>
         <w:t xml:space="preserve"> Linn.).</w:t>
@@ -9302,15 +8316,7 @@
         <w:t>23</w:t>
       </w:r>
       <w:r>
-        <w:t>, 20-25. (</w:t>
-      </w:r>
-      <w:proofErr w:type="spellStart"/>
-      <w:r>
-        <w:t>doi</w:t>
-      </w:r>
-      <w:proofErr w:type="spellEnd"/>
-      <w:r>
-        <w:t>: 10.1016/j.tree.2007.10.003)</w:t>
+        <w:t>, 20-25. (doi: 10.1016/j.tree.2007.10.003)</w:t>
       </w:r>
     </w:p>
     <w:p/>
@@ -9400,7 +8406,7 @@
         <w:rStyle w:val="PageNumber"/>
         <w:noProof/>
       </w:rPr>
-      <w:t>20</w:t>
+      <w:t>11</w:t>
     </w:r>
     <w:r>
       <w:rPr>
@@ -12047,7 +11053,7 @@
 </file>
 
 <file path=customXml/itemProps1.xml><?xml version="1.0" encoding="utf-8"?>
-<ds:datastoreItem xmlns:ds="http://schemas.openxmlformats.org/officeDocument/2006/customXml" ds:itemID="{A6989AC1-7A82-4DBF-A537-A7F6EED8956D}">
+<ds:datastoreItem xmlns:ds="http://schemas.openxmlformats.org/officeDocument/2006/customXml" ds:itemID="{B2FBD735-BFA6-40E8-A364-130ACDC6C796}">
   <ds:schemaRefs>
     <ds:schemaRef ds:uri="http://schemas.openxmlformats.org/officeDocument/2006/bibliography"/>
   </ds:schemaRefs>

</xml_diff>

<commit_message>
last revisions before June submission
</commit_message>
<xml_diff>
--- a/Current Draft/Ungulate paper main document_revised from reviews_Jun2017.docx
+++ b/Current Draft/Ungulate paper main document_revised from reviews_Jun2017.docx
@@ -74,8 +74,13 @@
         <w:spacing w:line="480" w:lineRule="auto"/>
         <w:ind w:left="1440"/>
       </w:pPr>
-      <w:r>
-        <w:t xml:space="preserve">Haldre S. Rogers, </w:t>
+      <w:proofErr w:type="spellStart"/>
+      <w:r>
+        <w:t>Haldre</w:t>
+      </w:r>
+      <w:proofErr w:type="spellEnd"/>
+      <w:r>
+        <w:t xml:space="preserve"> S. Rogers, </w:t>
       </w:r>
       <w:r>
         <w:t xml:space="preserve">Department of Ecology, Evolution, and Organismal Biology, </w:t>
@@ -120,7 +125,15 @@
         <w:t>University of Guam</w:t>
       </w:r>
       <w:r>
-        <w:t>, UOG Station, Mangilao, GU, USA</w:t>
+        <w:t xml:space="preserve">, UOG Station, </w:t>
+      </w:r>
+      <w:proofErr w:type="spellStart"/>
+      <w:r>
+        <w:t>Mangilao</w:t>
+      </w:r>
+      <w:proofErr w:type="spellEnd"/>
+      <w:r>
+        <w:t>, GU, USA</w:t>
       </w:r>
     </w:p>
     <w:p>
@@ -156,7 +169,15 @@
         <w:t>University of Guam</w:t>
       </w:r>
       <w:r>
-        <w:t>, UOG Station, Mangilao, GU, USA</w:t>
+        <w:t xml:space="preserve">, UOG Station, </w:t>
+      </w:r>
+      <w:proofErr w:type="spellStart"/>
+      <w:r>
+        <w:t>Mangilao</w:t>
+      </w:r>
+      <w:proofErr w:type="spellEnd"/>
+      <w:r>
+        <w:t>, GU, USA</w:t>
       </w:r>
     </w:p>
     <w:p>
@@ -313,23 +334,59 @@
       <w:r>
         <w:t xml:space="preserve"> – Philippine deer (</w:t>
       </w:r>
-      <w:r>
-        <w:rPr>
-          <w:i/>
-          <w:iCs/>
-        </w:rPr>
-        <w:t>Rusa marianna</w:t>
-      </w:r>
+      <w:proofErr w:type="spellStart"/>
+      <w:r>
+        <w:rPr>
+          <w:i/>
+          <w:iCs/>
+        </w:rPr>
+        <w:t>Rusa</w:t>
+      </w:r>
+      <w:proofErr w:type="spellEnd"/>
+      <w:r>
+        <w:rPr>
+          <w:i/>
+          <w:iCs/>
+        </w:rPr>
+        <w:t xml:space="preserve"> </w:t>
+      </w:r>
+      <w:proofErr w:type="spellStart"/>
+      <w:r>
+        <w:rPr>
+          <w:i/>
+          <w:iCs/>
+        </w:rPr>
+        <w:t>marianna</w:t>
+      </w:r>
+      <w:proofErr w:type="spellEnd"/>
       <w:r>
         <w:t>) and feral pigs (</w:t>
       </w:r>
-      <w:r>
-        <w:rPr>
-          <w:i/>
-          <w:iCs/>
-        </w:rPr>
-        <w:t>Sus scrofa</w:t>
-      </w:r>
+      <w:proofErr w:type="spellStart"/>
+      <w:r>
+        <w:rPr>
+          <w:i/>
+          <w:iCs/>
+        </w:rPr>
+        <w:t>Sus</w:t>
+      </w:r>
+      <w:proofErr w:type="spellEnd"/>
+      <w:r>
+        <w:rPr>
+          <w:i/>
+          <w:iCs/>
+        </w:rPr>
+        <w:t xml:space="preserve"> </w:t>
+      </w:r>
+      <w:proofErr w:type="spellStart"/>
+      <w:r>
+        <w:rPr>
+          <w:i/>
+          <w:iCs/>
+        </w:rPr>
+        <w:t>scrofa</w:t>
+      </w:r>
+      <w:proofErr w:type="spellEnd"/>
       <w:r>
         <w:t xml:space="preserve">) – </w:t>
       </w:r>
@@ -728,12 +785,21 @@
       <w:r>
         <w:t>ntroduced Japanese white-eyes (</w:t>
       </w:r>
-      <w:r>
-        <w:rPr>
-          <w:i/>
-          <w:iCs/>
-        </w:rPr>
-        <w:t>Zosterops japonica</w:t>
+      <w:proofErr w:type="spellStart"/>
+      <w:r>
+        <w:rPr>
+          <w:i/>
+          <w:iCs/>
+        </w:rPr>
+        <w:t>Zosterops</w:t>
+      </w:r>
+      <w:proofErr w:type="spellEnd"/>
+      <w:r>
+        <w:rPr>
+          <w:i/>
+          <w:iCs/>
+        </w:rPr>
+        <w:t xml:space="preserve"> japonica</w:t>
       </w:r>
       <w:r>
         <w:t xml:space="preserve">) in Hawaii are seed dispersers for native plants that previously relied on now extinct or rare native birds </w:t>
@@ -756,6 +822,7 @@
       <w:r>
         <w:t>.  Finally, invasive species may slow or reverse negative ecological effects from other anthropogenic impacts. Cascading ecological effects from overfishing in Cape Cod salt marshes are being reversed by green crabs (</w:t>
       </w:r>
+      <w:proofErr w:type="spellStart"/>
       <w:r>
         <w:rPr>
           <w:i/>
@@ -763,13 +830,15 @@
         </w:rPr>
         <w:t>Carcinas</w:t>
       </w:r>
-      <w:r>
-        <w:rPr>
-          <w:i/>
-          <w:iCs/>
-        </w:rPr>
-        <w:t xml:space="preserve"> </w:t>
-      </w:r>
+      <w:proofErr w:type="spellEnd"/>
+      <w:r>
+        <w:rPr>
+          <w:i/>
+          <w:iCs/>
+        </w:rPr>
+        <w:t xml:space="preserve"> </w:t>
+      </w:r>
+      <w:proofErr w:type="spellStart"/>
       <w:r>
         <w:rPr>
           <w:i/>
@@ -777,6 +846,7 @@
         </w:rPr>
         <w:t>maenas</w:t>
       </w:r>
+      <w:proofErr w:type="spellEnd"/>
       <w:r>
         <w:t xml:space="preserve">), which are normally considered a harmful invasive </w:t>
       </w:r>
@@ -861,12 +931,28 @@
       <w:r>
         <w:t xml:space="preserve"> (</w:t>
       </w:r>
-      <w:r>
-        <w:rPr>
-          <w:i/>
-        </w:rPr>
-        <w:t>Cervus elaphas</w:t>
-      </w:r>
+      <w:proofErr w:type="spellStart"/>
+      <w:r>
+        <w:rPr>
+          <w:i/>
+        </w:rPr>
+        <w:t>Cervus</w:t>
+      </w:r>
+      <w:proofErr w:type="spellEnd"/>
+      <w:r>
+        <w:rPr>
+          <w:i/>
+        </w:rPr>
+        <w:t xml:space="preserve"> </w:t>
+      </w:r>
+      <w:proofErr w:type="spellStart"/>
+      <w:r>
+        <w:rPr>
+          <w:i/>
+        </w:rPr>
+        <w:t>elaphas</w:t>
+      </w:r>
+      <w:proofErr w:type="spellEnd"/>
       <w:r>
         <w:t xml:space="preserve">) </w:t>
       </w:r>
@@ -1067,8 +1153,17 @@
         <w:t xml:space="preserve"> </w:t>
       </w:r>
       <w:r>
-        <w:t>the brown treesnake (</w:t>
-      </w:r>
+        <w:t xml:space="preserve">the brown </w:t>
+      </w:r>
+      <w:proofErr w:type="spellStart"/>
+      <w:r>
+        <w:t>treesnake</w:t>
+      </w:r>
+      <w:proofErr w:type="spellEnd"/>
+      <w:r>
+        <w:t xml:space="preserve"> (</w:t>
+      </w:r>
+      <w:proofErr w:type="spellStart"/>
       <w:r>
         <w:rPr>
           <w:i/>
@@ -1076,13 +1171,15 @@
         </w:rPr>
         <w:t>Boiga</w:t>
       </w:r>
-      <w:r>
-        <w:rPr>
-          <w:i/>
-          <w:iCs/>
-        </w:rPr>
-        <w:t xml:space="preserve"> </w:t>
-      </w:r>
+      <w:proofErr w:type="spellEnd"/>
+      <w:r>
+        <w:rPr>
+          <w:i/>
+          <w:iCs/>
+        </w:rPr>
+        <w:t xml:space="preserve"> </w:t>
+      </w:r>
+      <w:proofErr w:type="spellStart"/>
       <w:r>
         <w:rPr>
           <w:i/>
@@ -1090,6 +1187,7 @@
         </w:rPr>
         <w:t>irregularis</w:t>
       </w:r>
+      <w:proofErr w:type="spellEnd"/>
       <w:r>
         <w:t xml:space="preserve">), which was unintentionally introduced </w:t>
       </w:r>
@@ -1171,13 +1269,31 @@
       <w:r>
         <w:t xml:space="preserve"> While snakes are a relatively recent introduction, Philippine deer (</w:t>
       </w:r>
-      <w:r>
-        <w:rPr>
-          <w:i/>
-          <w:iCs/>
-        </w:rPr>
-        <w:t>Rusa marianna</w:t>
-      </w:r>
+      <w:proofErr w:type="spellStart"/>
+      <w:r>
+        <w:rPr>
+          <w:i/>
+          <w:iCs/>
+        </w:rPr>
+        <w:t>Rusa</w:t>
+      </w:r>
+      <w:proofErr w:type="spellEnd"/>
+      <w:r>
+        <w:rPr>
+          <w:i/>
+          <w:iCs/>
+        </w:rPr>
+        <w:t xml:space="preserve"> </w:t>
+      </w:r>
+      <w:proofErr w:type="spellStart"/>
+      <w:r>
+        <w:rPr>
+          <w:i/>
+          <w:iCs/>
+        </w:rPr>
+        <w:t>marianna</w:t>
+      </w:r>
+      <w:proofErr w:type="spellEnd"/>
       <w:r>
         <w:t>)</w:t>
       </w:r>
@@ -1202,13 +1318,31 @@
       <w:r>
         <w:t>eral pigs (</w:t>
       </w:r>
-      <w:r>
-        <w:rPr>
-          <w:i/>
-          <w:iCs/>
-        </w:rPr>
-        <w:t>Sus scrofa</w:t>
-      </w:r>
+      <w:proofErr w:type="spellStart"/>
+      <w:r>
+        <w:rPr>
+          <w:i/>
+          <w:iCs/>
+        </w:rPr>
+        <w:t>Sus</w:t>
+      </w:r>
+      <w:proofErr w:type="spellEnd"/>
+      <w:r>
+        <w:rPr>
+          <w:i/>
+          <w:iCs/>
+        </w:rPr>
+        <w:t xml:space="preserve"> </w:t>
+      </w:r>
+      <w:proofErr w:type="spellStart"/>
+      <w:r>
+        <w:rPr>
+          <w:i/>
+          <w:iCs/>
+        </w:rPr>
+        <w:t>scrofa</w:t>
+      </w:r>
+      <w:proofErr w:type="spellEnd"/>
       <w:r>
         <w:t xml:space="preserve">) (referred to as </w:t>
       </w:r>
@@ -1256,7 +1390,7 @@
       </w:r>
       <w:bookmarkStart w:id="0" w:name="_Hlk485126673"/>
       <w:r>
-        <w:t>Deer were introduced to the wild in Guam in 1772 by Spanish Governor Mariano Tobias as game meat [</w:t>
+        <w:t>Deer were introduced to the wild in Guam in 1772 by Spanish Governor Mariano Tobias as game [</w:t>
       </w:r>
       <w:r>
         <w:t>22], while pigs in the forests of Guam are descended from livestock brought by Spanish colonizers in the 1660’s, and subsequently mixed with other livestock throughout the centuries [20].</w:t>
@@ -1266,7 +1400,15 @@
       </w:r>
       <w:bookmarkEnd w:id="0"/>
       <w:r>
-        <w:t xml:space="preserve">We have no evidence that wild boar have ever been introduced to Guam. </w:t>
+        <w:t xml:space="preserve">We have no evidence that wild boar </w:t>
+      </w:r>
+      <w:proofErr w:type="gramStart"/>
+      <w:r>
+        <w:t>have</w:t>
+      </w:r>
+      <w:proofErr w:type="gramEnd"/>
+      <w:r>
+        <w:t xml:space="preserve"> ever been introduced to Guam. </w:t>
       </w:r>
       <w:r>
         <w:t>D</w:t>
@@ -1326,11 +1468,11 @@
         <w:t>the effects from deer and pigs</w:t>
       </w:r>
       <w:r>
-        <w:t xml:space="preserve"> are occurring within novel rather than pristine </w:t>
+        <w:t xml:space="preserve"> are occurring within novel rather than pristine ecosystems, therefore a more </w:t>
       </w:r>
       <w:r>
         <w:lastRenderedPageBreak/>
-        <w:t>ecosystems, therefore a more thorough examination of the role of each species within the larger ecological context is needed to make appropriate management decisions.</w:t>
+        <w:t>thorough examination of the role of each species within the larger ecological context is needed to make appropriate management decisions.</w:t>
       </w:r>
     </w:p>
     <w:p>
@@ -1820,16 +1962,26 @@
       <w:r>
         <w:t xml:space="preserve">: </w:t>
       </w:r>
-      <w:r>
-        <w:rPr>
-          <w:i/>
-          <w:iCs/>
-        </w:rPr>
-        <w:t>Carica papaya</w:t>
+      <w:proofErr w:type="spellStart"/>
+      <w:r>
+        <w:rPr>
+          <w:i/>
+          <w:iCs/>
+        </w:rPr>
+        <w:t>Carica</w:t>
+      </w:r>
+      <w:proofErr w:type="spellEnd"/>
+      <w:r>
+        <w:rPr>
+          <w:i/>
+          <w:iCs/>
+        </w:rPr>
+        <w:t xml:space="preserve"> papaya</w:t>
       </w:r>
       <w:r>
         <w:t xml:space="preserve">, </w:t>
       </w:r>
+      <w:proofErr w:type="spellStart"/>
       <w:r>
         <w:rPr>
           <w:i/>
@@ -1837,13 +1989,15 @@
         </w:rPr>
         <w:t>Morinda</w:t>
       </w:r>
-      <w:r>
-        <w:rPr>
-          <w:i/>
-          <w:iCs/>
-        </w:rPr>
-        <w:t xml:space="preserve"> </w:t>
-      </w:r>
+      <w:proofErr w:type="spellEnd"/>
+      <w:r>
+        <w:rPr>
+          <w:i/>
+          <w:iCs/>
+        </w:rPr>
+        <w:t xml:space="preserve"> </w:t>
+      </w:r>
+      <w:proofErr w:type="spellStart"/>
       <w:r>
         <w:rPr>
           <w:i/>
@@ -1851,9 +2005,11 @@
         </w:rPr>
         <w:t>citrifolia</w:t>
       </w:r>
+      <w:proofErr w:type="spellEnd"/>
       <w:r>
         <w:t xml:space="preserve">, </w:t>
       </w:r>
+      <w:proofErr w:type="spellStart"/>
       <w:r>
         <w:rPr>
           <w:i/>
@@ -1861,13 +2017,15 @@
         </w:rPr>
         <w:t>Ochrosia</w:t>
       </w:r>
-      <w:r>
-        <w:rPr>
-          <w:i/>
-          <w:iCs/>
-        </w:rPr>
-        <w:t xml:space="preserve"> </w:t>
-      </w:r>
+      <w:proofErr w:type="spellEnd"/>
+      <w:r>
+        <w:rPr>
+          <w:i/>
+          <w:iCs/>
+        </w:rPr>
+        <w:t xml:space="preserve"> </w:t>
+      </w:r>
+      <w:proofErr w:type="spellStart"/>
       <w:r>
         <w:rPr>
           <w:i/>
@@ -1875,6 +2033,7 @@
         </w:rPr>
         <w:t>oppositifolia</w:t>
       </w:r>
+      <w:proofErr w:type="spellEnd"/>
       <w:r>
         <w:rPr>
           <w:i/>
@@ -1900,13 +2059,31 @@
         </w:rPr>
         <w:t xml:space="preserve"> </w:t>
       </w:r>
-      <w:r>
-        <w:rPr>
-          <w:i/>
-          <w:iCs/>
-        </w:rPr>
-        <w:t>Neisosperma oppositifolia</w:t>
-      </w:r>
+      <w:proofErr w:type="spellStart"/>
+      <w:r>
+        <w:rPr>
+          <w:i/>
+          <w:iCs/>
+        </w:rPr>
+        <w:t>Neisosperma</w:t>
+      </w:r>
+      <w:proofErr w:type="spellEnd"/>
+      <w:r>
+        <w:rPr>
+          <w:i/>
+          <w:iCs/>
+        </w:rPr>
+        <w:t xml:space="preserve"> </w:t>
+      </w:r>
+      <w:proofErr w:type="spellStart"/>
+      <w:r>
+        <w:rPr>
+          <w:i/>
+          <w:iCs/>
+        </w:rPr>
+        <w:t>oppositifolia</w:t>
+      </w:r>
+      <w:proofErr w:type="spellEnd"/>
       <w:r>
         <w:rPr>
           <w:iCs/>
@@ -1921,11 +2098,21 @@
           <w:i/>
           <w:iCs/>
         </w:rPr>
-        <w:t>Aglaia mariannensis</w:t>
-      </w:r>
+        <w:t xml:space="preserve">Aglaia </w:t>
+      </w:r>
+      <w:proofErr w:type="spellStart"/>
+      <w:r>
+        <w:rPr>
+          <w:i/>
+          <w:iCs/>
+        </w:rPr>
+        <w:t>mariannensis</w:t>
+      </w:r>
+      <w:proofErr w:type="spellEnd"/>
       <w:r>
         <w:t xml:space="preserve">, </w:t>
       </w:r>
+      <w:proofErr w:type="spellStart"/>
       <w:r>
         <w:rPr>
           <w:i/>
@@ -1933,13 +2120,15 @@
         </w:rPr>
         <w:t>Premna</w:t>
       </w:r>
-      <w:r>
-        <w:rPr>
-          <w:i/>
-          <w:iCs/>
-        </w:rPr>
-        <w:t xml:space="preserve"> </w:t>
-      </w:r>
+      <w:proofErr w:type="spellEnd"/>
+      <w:r>
+        <w:rPr>
+          <w:i/>
+          <w:iCs/>
+        </w:rPr>
+        <w:t xml:space="preserve"> </w:t>
+      </w:r>
+      <w:proofErr w:type="spellStart"/>
       <w:r>
         <w:rPr>
           <w:i/>
@@ -1947,9 +2136,11 @@
         </w:rPr>
         <w:t>serratifolia</w:t>
       </w:r>
+      <w:proofErr w:type="spellEnd"/>
       <w:r>
         <w:t xml:space="preserve">, and </w:t>
       </w:r>
+      <w:proofErr w:type="spellStart"/>
       <w:r>
         <w:rPr>
           <w:i/>
@@ -1957,13 +2148,15 @@
         </w:rPr>
         <w:t>Psychotria</w:t>
       </w:r>
-      <w:r>
-        <w:rPr>
-          <w:i/>
-          <w:iCs/>
-        </w:rPr>
-        <w:t xml:space="preserve"> </w:t>
-      </w:r>
+      <w:proofErr w:type="spellEnd"/>
+      <w:r>
+        <w:rPr>
+          <w:i/>
+          <w:iCs/>
+        </w:rPr>
+        <w:t xml:space="preserve"> </w:t>
+      </w:r>
+      <w:proofErr w:type="spellStart"/>
       <w:r>
         <w:rPr>
           <w:i/>
@@ -1971,6 +2164,7 @@
         </w:rPr>
         <w:t>mariannensis</w:t>
       </w:r>
+      <w:proofErr w:type="spellEnd"/>
       <w:r>
         <w:t xml:space="preserve">. </w:t>
       </w:r>
@@ -1990,8 +2184,16 @@
         <w:rPr>
           <w:i/>
         </w:rPr>
-        <w:t>P. mariannensis</w:t>
-      </w:r>
+        <w:t xml:space="preserve">P. </w:t>
+      </w:r>
+      <w:proofErr w:type="spellStart"/>
+      <w:r>
+        <w:rPr>
+          <w:i/>
+        </w:rPr>
+        <w:t>mariannensis</w:t>
+      </w:r>
+      <w:proofErr w:type="spellEnd"/>
       <w:r>
         <w:t xml:space="preserve"> is less common than the other</w:t>
       </w:r>
@@ -2016,8 +2218,13 @@
       <w:r>
         <w:t xml:space="preserve">Seeds were planted under 60% </w:t>
       </w:r>
-      <w:r>
-        <w:t>shadecloth at a nursery in Guam</w:t>
+      <w:proofErr w:type="spellStart"/>
+      <w:r>
+        <w:t>shadecloth</w:t>
+      </w:r>
+      <w:proofErr w:type="spellEnd"/>
+      <w:r>
+        <w:t xml:space="preserve"> at a nursery in Guam</w:t>
       </w:r>
       <w:r>
         <w:t xml:space="preserve"> and allowed </w:t>
@@ -2027,7 +2234,15 @@
         <w:t xml:space="preserve">to grow in these conditions until they had fully rooted and grown their first true leaves. </w:t>
       </w:r>
       <w:r>
-        <w:t>At this point, the seedlings were transported to the exclosure sites for out-planting.</w:t>
+        <w:t xml:space="preserve">At this point, the seedlings were transported to the </w:t>
+      </w:r>
+      <w:proofErr w:type="spellStart"/>
+      <w:r>
+        <w:t>exclosure</w:t>
+      </w:r>
+      <w:proofErr w:type="spellEnd"/>
+      <w:r>
+        <w:t xml:space="preserve"> sites for out-planting.</w:t>
       </w:r>
     </w:p>
     <w:p>
@@ -2045,7 +2260,15 @@
         <w:t xml:space="preserve">Seedlings were placed at least 0.3 m apart from each other, and at least 0.5 m away from the fences in fenced treatments. </w:t>
       </w:r>
       <w:r>
-        <w:t xml:space="preserve">Seedlings were haphazardly placed within the seedling plot since they had to be planted around rocky karst structures and roots from neighbouring trees. </w:t>
+        <w:t xml:space="preserve">Seedlings were haphazardly placed within the seedling plot since they had to be planted around rocky karst structures and roots from </w:t>
+      </w:r>
+      <w:proofErr w:type="spellStart"/>
+      <w:r>
+        <w:t>neighbouring</w:t>
+      </w:r>
+      <w:proofErr w:type="spellEnd"/>
+      <w:r>
+        <w:t xml:space="preserve"> trees. </w:t>
       </w:r>
       <w:r>
         <w:t>Fourteen seedlings of each species</w:t>
@@ -2068,8 +2291,17 @@
           <w:i/>
           <w:iCs/>
         </w:rPr>
-        <w:t>. oppositifolia</w:t>
-      </w:r>
+        <w:t xml:space="preserve">. </w:t>
+      </w:r>
+      <w:proofErr w:type="spellStart"/>
+      <w:r>
+        <w:rPr>
+          <w:i/>
+          <w:iCs/>
+        </w:rPr>
+        <w:t>oppositifolia</w:t>
+      </w:r>
+      <w:proofErr w:type="spellEnd"/>
       <w:r>
         <w:t>,</w:t>
       </w:r>
@@ -2096,7 +2328,23 @@
           <w:i/>
           <w:iCs/>
         </w:rPr>
-        <w:t xml:space="preserve">C. papaya, M. citrifolia, </w:t>
+        <w:t xml:space="preserve">C. papaya, M. </w:t>
+      </w:r>
+      <w:proofErr w:type="spellStart"/>
+      <w:r>
+        <w:rPr>
+          <w:i/>
+          <w:iCs/>
+        </w:rPr>
+        <w:t>citrifolia</w:t>
+      </w:r>
+      <w:proofErr w:type="spellEnd"/>
+      <w:r>
+        <w:rPr>
+          <w:i/>
+          <w:iCs/>
+        </w:rPr>
+        <w:t xml:space="preserve">, </w:t>
       </w:r>
       <w:r>
         <w:t>and</w:t>
@@ -2113,8 +2361,17 @@
           <w:i/>
           <w:iCs/>
         </w:rPr>
-        <w:t>. oppositifolia</w:t>
-      </w:r>
+        <w:t xml:space="preserve">. </w:t>
+      </w:r>
+      <w:proofErr w:type="spellStart"/>
+      <w:r>
+        <w:rPr>
+          <w:i/>
+          <w:iCs/>
+        </w:rPr>
+        <w:t>oppositifolia</w:t>
+      </w:r>
+      <w:proofErr w:type="spellEnd"/>
       <w:r>
         <w:t>) were watered about every other day</w:t>
       </w:r>
@@ -2200,10 +2457,26 @@
         <w:fldChar w:fldCharType="end"/>
       </w:r>
       <w:r>
-        <w:t>. Fencing was considered a fixed effect, whereas site was considered a random effect. We analysed seedling survival for each species separately. Factors were considered to have a significant effect on seedling survival if they reduced Akaike Information Criterion, corrected for smaller sample sizes (A</w:t>
-      </w:r>
-      <w:r>
-        <w:t xml:space="preserve">ICc), scores by more than 2 </w:t>
+        <w:t xml:space="preserve">. Fencing was considered a fixed effect, whereas site was considered a random effect. We </w:t>
+      </w:r>
+      <w:proofErr w:type="spellStart"/>
+      <w:r>
+        <w:t>analysed</w:t>
+      </w:r>
+      <w:proofErr w:type="spellEnd"/>
+      <w:r>
+        <w:t xml:space="preserve"> seedling survival for each species separately. Factors were considered to have a significant effect on seedling survival if they reduced Akaike Information Criterion, corrected for smaller sample sizes (</w:t>
+      </w:r>
+      <w:proofErr w:type="spellStart"/>
+      <w:r>
+        <w:t>A</w:t>
+      </w:r>
+      <w:r>
+        <w:t>ICc</w:t>
+      </w:r>
+      <w:proofErr w:type="spellEnd"/>
+      <w:r>
+        <w:t xml:space="preserve">), scores by more than 2 </w:t>
       </w:r>
       <w:r>
         <w:t xml:space="preserve">in the corresponding model </w:t>
@@ -2279,7 +2552,15 @@
         <w:t xml:space="preserve">species </w:t>
       </w:r>
       <w:r>
-        <w:t>dispersed viable seeds via endozoochory. We collected throughout the year, through both rainy and dry seasons from</w:t>
+        <w:t xml:space="preserve">dispersed viable seeds via </w:t>
+      </w:r>
+      <w:proofErr w:type="spellStart"/>
+      <w:r>
+        <w:t>endozoochory</w:t>
+      </w:r>
+      <w:proofErr w:type="spellEnd"/>
+      <w:r>
+        <w:t>. We collected throughout the year, through both rainy and dry seasons from</w:t>
       </w:r>
       <w:r>
         <w:t xml:space="preserve"> </w:t>
@@ -2457,7 +2738,15 @@
         <w:t xml:space="preserve"> transects were identified </w:t>
       </w:r>
       <w:r>
-        <w:t>to species and categorized by growth form (ie.</w:t>
+        <w:t>to species and categorized by growth form (</w:t>
+      </w:r>
+      <w:proofErr w:type="spellStart"/>
+      <w:r>
+        <w:t>ie</w:t>
+      </w:r>
+      <w:proofErr w:type="spellEnd"/>
+      <w:r>
+        <w:t>.</w:t>
       </w:r>
       <w:r>
         <w:t xml:space="preserve"> vines, trees, shrubs, or herbs</w:t>
@@ -2693,7 +2982,19 @@
         <w:t xml:space="preserve"> vegetation transects. D</w:t>
       </w:r>
       <w:r>
-        <w:t xml:space="preserve">eer abundance and pig abundance </w:t>
+        <w:t>eer</w:t>
+      </w:r>
+      <w:r>
+        <w:t xml:space="preserve"> scat</w:t>
+      </w:r>
+      <w:r>
+        <w:t xml:space="preserve"> abundance and pig </w:t>
+      </w:r>
+      <w:r>
+        <w:t xml:space="preserve">scat </w:t>
+      </w:r>
+      <w:r>
+        <w:t xml:space="preserve">abundance </w:t>
       </w:r>
       <w:r>
         <w:t xml:space="preserve">were considered as </w:t>
@@ -2745,7 +3046,15 @@
         <w:spacing w:line="480" w:lineRule="auto"/>
       </w:pPr>
       <w:r>
-        <w:t>We applied for and received special use permits to conduct research on U.S. Fish and Wildlife Service (Department of Interior) Wildlife Refuge property in 2010. This was coordinated through Refuge Manager Joseph Schwagerl (</w:t>
+        <w:t xml:space="preserve">We applied for and received special use permits to conduct research on U.S. Fish and Wildlife Service (Department of Interior) Wildlife Refuge property in 2010. This was coordinated through Refuge Manager Joseph </w:t>
+      </w:r>
+      <w:proofErr w:type="spellStart"/>
+      <w:r>
+        <w:t>Schwagerl</w:t>
+      </w:r>
+      <w:proofErr w:type="spellEnd"/>
+      <w:r>
+        <w:t xml:space="preserve"> (</w:t>
       </w:r>
       <w:hyperlink r:id="rId13" w:history="1">
         <w:r>
@@ -2756,7 +3065,15 @@
         </w:r>
       </w:hyperlink>
       <w:r>
-        <w:t>) and Refuge Biologist Cari Eggleston (</w:t>
+        <w:t xml:space="preserve">) and Refuge Biologist </w:t>
+      </w:r>
+      <w:proofErr w:type="spellStart"/>
+      <w:r>
+        <w:t>Cari</w:t>
+      </w:r>
+      <w:proofErr w:type="spellEnd"/>
+      <w:r>
+        <w:t xml:space="preserve"> Eggleston (</w:t>
       </w:r>
       <w:hyperlink r:id="rId14" w:history="1">
         <w:r>
@@ -2767,7 +3084,15 @@
         </w:r>
       </w:hyperlink>
       <w:r>
-        <w:t xml:space="preserve">). For study sites on Government of Guam property, we received approval from Guam Department of Agriculture for use of the Anao Conservation Area, and approval from the Chamorro Land Trust for use of Chamorro Land Trust lands. In addition, surveys carried out on Department of </w:t>
+        <w:t xml:space="preserve">). For study sites on Government of Guam property, we received approval from Guam Department of Agriculture for use of the </w:t>
+      </w:r>
+      <w:proofErr w:type="spellStart"/>
+      <w:r>
+        <w:t>Anao</w:t>
+      </w:r>
+      <w:proofErr w:type="spellEnd"/>
+      <w:r>
+        <w:t xml:space="preserve"> Conservation Area, and approval from the Chamorro Land Trust for use of Chamorro Land Trust lands. In addition, surveys carried out on Department of </w:t>
       </w:r>
       <w:r>
         <w:t>Defense property were coordinated</w:t>
@@ -2855,13 +3180,29 @@
         <w:t>, indicating that length of time did not contribute to explaining survival</w:t>
       </w:r>
       <w:r>
-        <w:t xml:space="preserve">. AICc for the </w:t>
+        <w:t xml:space="preserve">. </w:t>
+      </w:r>
+      <w:proofErr w:type="spellStart"/>
+      <w:r>
+        <w:t>AICc</w:t>
+      </w:r>
+      <w:proofErr w:type="spellEnd"/>
+      <w:r>
+        <w:t xml:space="preserve"> for the </w:t>
       </w:r>
       <w:r>
         <w:t>model with the three-way interaction</w:t>
       </w:r>
       <w:r>
-        <w:t xml:space="preserve"> was 672.12, higher than AICc of 612.89 for </w:t>
+        <w:t xml:space="preserve"> was 672.12, higher than </w:t>
+      </w:r>
+      <w:proofErr w:type="spellStart"/>
+      <w:r>
+        <w:t>AICc</w:t>
+      </w:r>
+      <w:proofErr w:type="spellEnd"/>
+      <w:r>
+        <w:t xml:space="preserve"> of 612.89 for </w:t>
       </w:r>
       <w:r>
         <w:t xml:space="preserve">just the </w:t>
@@ -2879,7 +3220,15 @@
         <w:t>The best fit model predicting survival strongly depended on species. However, when we looked at each species specifically, we saw that</w:t>
       </w:r>
       <w:r>
-        <w:t xml:space="preserve"> treatment did affect survival (see Table 1 for AICc values). </w:t>
+        <w:t xml:space="preserve"> treatment did affect survival (see Table 1 for </w:t>
+      </w:r>
+      <w:proofErr w:type="spellStart"/>
+      <w:r>
+        <w:t>AICc</w:t>
+      </w:r>
+      <w:proofErr w:type="spellEnd"/>
+      <w:r>
+        <w:t xml:space="preserve"> values). </w:t>
       </w:r>
       <w:r>
         <w:t xml:space="preserve">For four species, </w:t>
@@ -2899,8 +3248,17 @@
           <w:i/>
           <w:iCs/>
         </w:rPr>
-        <w:t>M. citrifolia</w:t>
-      </w:r>
+        <w:t xml:space="preserve">M. </w:t>
+      </w:r>
+      <w:proofErr w:type="spellStart"/>
+      <w:r>
+        <w:rPr>
+          <w:i/>
+          <w:iCs/>
+        </w:rPr>
+        <w:t>citrifolia</w:t>
+      </w:r>
+      <w:proofErr w:type="spellEnd"/>
       <w:r>
         <w:t xml:space="preserve">, </w:t>
       </w:r>
@@ -2911,6 +3269,7 @@
         </w:rPr>
         <w:t xml:space="preserve">P. </w:t>
       </w:r>
+      <w:proofErr w:type="spellStart"/>
       <w:r>
         <w:rPr>
           <w:i/>
@@ -2918,6 +3277,7 @@
         </w:rPr>
         <w:t>serratifolia</w:t>
       </w:r>
+      <w:proofErr w:type="spellEnd"/>
       <w:r>
         <w:t xml:space="preserve">, and </w:t>
       </w:r>
@@ -2926,8 +3286,17 @@
           <w:i/>
           <w:iCs/>
         </w:rPr>
-        <w:t>P. mariana</w:t>
-      </w:r>
+        <w:t xml:space="preserve">P. </w:t>
+      </w:r>
+      <w:proofErr w:type="spellStart"/>
+      <w:r>
+        <w:rPr>
+          <w:i/>
+          <w:iCs/>
+        </w:rPr>
+        <w:t>mariana</w:t>
+      </w:r>
+      <w:proofErr w:type="spellEnd"/>
       <w:r>
         <w:t>, fencin</w:t>
       </w:r>
@@ -2957,8 +3326,17 @@
           <w:i/>
           <w:iCs/>
         </w:rPr>
-        <w:t>A. mariannensis</w:t>
-      </w:r>
+        <w:t xml:space="preserve">A. </w:t>
+      </w:r>
+      <w:proofErr w:type="spellStart"/>
+      <w:r>
+        <w:rPr>
+          <w:i/>
+          <w:iCs/>
+        </w:rPr>
+        <w:t>mariannensis</w:t>
+      </w:r>
+      <w:proofErr w:type="spellEnd"/>
       <w:r>
         <w:t xml:space="preserve"> and </w:t>
       </w:r>
@@ -2974,13 +3352,27 @@
           <w:i/>
           <w:iCs/>
         </w:rPr>
-        <w:t>. oppositifolia</w:t>
-      </w:r>
+        <w:t xml:space="preserve">. </w:t>
+      </w:r>
+      <w:proofErr w:type="spellStart"/>
+      <w:r>
+        <w:rPr>
+          <w:i/>
+          <w:iCs/>
+        </w:rPr>
+        <w:t>oppositifolia</w:t>
+      </w:r>
+      <w:proofErr w:type="spellEnd"/>
       <w:r>
         <w:t xml:space="preserve">, </w:t>
       </w:r>
-      <w:r>
-        <w:t xml:space="preserve">AICc values were &lt;2 between models including </w:t>
+      <w:proofErr w:type="spellStart"/>
+      <w:r>
+        <w:t>AICc</w:t>
+      </w:r>
+      <w:proofErr w:type="spellEnd"/>
+      <w:r>
+        <w:t xml:space="preserve"> values were &lt;2 between models including </w:t>
       </w:r>
       <w:r>
         <w:t>and not including treatment</w:t>
@@ -3073,13 +3465,31 @@
       <w:r>
         <w:t xml:space="preserve">Eight </w:t>
       </w:r>
-      <w:r>
-        <w:rPr>
-          <w:i/>
-          <w:iCs/>
-        </w:rPr>
-        <w:t>Passiflora suberosa</w:t>
-      </w:r>
+      <w:proofErr w:type="spellStart"/>
+      <w:r>
+        <w:rPr>
+          <w:i/>
+          <w:iCs/>
+        </w:rPr>
+        <w:t>Passiflora</w:t>
+      </w:r>
+      <w:proofErr w:type="spellEnd"/>
+      <w:r>
+        <w:rPr>
+          <w:i/>
+          <w:iCs/>
+        </w:rPr>
+        <w:t xml:space="preserve"> </w:t>
+      </w:r>
+      <w:proofErr w:type="spellStart"/>
+      <w:r>
+        <w:rPr>
+          <w:i/>
+          <w:iCs/>
+        </w:rPr>
+        <w:t>suberosa</w:t>
+      </w:r>
+      <w:proofErr w:type="spellEnd"/>
       <w:r>
         <w:t xml:space="preserve"> </w:t>
       </w:r>
@@ -3114,12 +3524,21 @@
         </w:rPr>
         <w:t xml:space="preserve"> </w:t>
       </w:r>
-      <w:r>
-        <w:rPr>
-          <w:i/>
-          <w:iCs/>
-        </w:rPr>
-        <w:t xml:space="preserve">parviflora, </w:t>
+      <w:proofErr w:type="spellStart"/>
+      <w:r>
+        <w:rPr>
+          <w:i/>
+          <w:iCs/>
+        </w:rPr>
+        <w:t>parviflora</w:t>
+      </w:r>
+      <w:proofErr w:type="spellEnd"/>
+      <w:r>
+        <w:rPr>
+          <w:i/>
+          <w:iCs/>
+        </w:rPr>
+        <w:t xml:space="preserve">, </w:t>
       </w:r>
       <w:r>
         <w:t>and</w:t>
@@ -3144,6 +3563,7 @@
         </w:rPr>
         <w:t xml:space="preserve"> </w:t>
       </w:r>
+      <w:proofErr w:type="spellStart"/>
       <w:r>
         <w:rPr>
           <w:i/>
@@ -3151,6 +3571,7 @@
         </w:rPr>
         <w:t>micrantha</w:t>
       </w:r>
+      <w:proofErr w:type="spellEnd"/>
       <w:r>
         <w:t xml:space="preserve"> seedling each emerged from separate pellet groups. The</w:t>
       </w:r>
@@ -3177,6 +3598,7 @@
         </w:rPr>
         <w:t xml:space="preserve"> </w:t>
       </w:r>
+      <w:proofErr w:type="spellStart"/>
       <w:r>
         <w:rPr>
           <w:i/>
@@ -3184,6 +3606,7 @@
         </w:rPr>
         <w:t>micrantha</w:t>
       </w:r>
+      <w:proofErr w:type="spellEnd"/>
       <w:r>
         <w:rPr>
           <w:i/>
@@ -3219,8 +3642,16 @@
         <w:rPr>
           <w:i/>
         </w:rPr>
-        <w:t>M. micrantha</w:t>
-      </w:r>
+        <w:t xml:space="preserve">M. </w:t>
+      </w:r>
+      <w:proofErr w:type="spellStart"/>
+      <w:r>
+        <w:rPr>
+          <w:i/>
+        </w:rPr>
+        <w:t>micrantha</w:t>
+      </w:r>
+      <w:proofErr w:type="spellEnd"/>
       <w:r>
         <w:t xml:space="preserve"> seedling,</w:t>
       </w:r>
@@ -3280,8 +3711,17 @@
           <w:i/>
           <w:iCs/>
         </w:rPr>
-        <w:t>M. citrifolia</w:t>
-      </w:r>
+        <w:t xml:space="preserve">M. </w:t>
+      </w:r>
+      <w:proofErr w:type="spellStart"/>
+      <w:r>
+        <w:rPr>
+          <w:i/>
+          <w:iCs/>
+        </w:rPr>
+        <w:t>citrifolia</w:t>
+      </w:r>
+      <w:proofErr w:type="spellEnd"/>
       <w:r>
         <w:rPr>
           <w:i/>
@@ -3298,12 +3738,29 @@
       <w:r>
         <w:t xml:space="preserve">, and </w:t>
       </w:r>
-      <w:r>
-        <w:rPr>
-          <w:i/>
-          <w:iCs/>
-        </w:rPr>
-        <w:t>Ficus prol</w:t>
+      <w:proofErr w:type="spellStart"/>
+      <w:r>
+        <w:rPr>
+          <w:i/>
+          <w:iCs/>
+        </w:rPr>
+        <w:t>Ficus</w:t>
+      </w:r>
+      <w:proofErr w:type="spellEnd"/>
+      <w:r>
+        <w:rPr>
+          <w:i/>
+          <w:iCs/>
+        </w:rPr>
+        <w:t xml:space="preserve"> </w:t>
+      </w:r>
+      <w:proofErr w:type="spellStart"/>
+      <w:r>
+        <w:rPr>
+          <w:i/>
+          <w:iCs/>
+        </w:rPr>
+        <w:t>prol</w:t>
       </w:r>
       <w:r>
         <w:rPr>
@@ -3312,6 +3769,7 @@
         </w:rPr>
         <w:t>ixa</w:t>
       </w:r>
+      <w:proofErr w:type="spellEnd"/>
       <w:r>
         <w:rPr>
           <w:i/>
@@ -3350,13 +3808,31 @@
       <w:r>
         <w:t xml:space="preserve">and </w:t>
       </w:r>
-      <w:r>
-        <w:rPr>
-          <w:i/>
-          <w:iCs/>
-        </w:rPr>
-        <w:t>Leucaena leucocephala</w:t>
-      </w:r>
+      <w:proofErr w:type="spellStart"/>
+      <w:r>
+        <w:rPr>
+          <w:i/>
+          <w:iCs/>
+        </w:rPr>
+        <w:t>Leucaena</w:t>
+      </w:r>
+      <w:proofErr w:type="spellEnd"/>
+      <w:r>
+        <w:rPr>
+          <w:i/>
+          <w:iCs/>
+        </w:rPr>
+        <w:t xml:space="preserve"> </w:t>
+      </w:r>
+      <w:proofErr w:type="spellStart"/>
+      <w:r>
+        <w:rPr>
+          <w:i/>
+          <w:iCs/>
+        </w:rPr>
+        <w:t>leucocephala</w:t>
+      </w:r>
+      <w:proofErr w:type="spellEnd"/>
       <w:r>
         <w:rPr>
           <w:i/>
@@ -3376,12 +3852,21 @@
       <w:r>
         <w:t xml:space="preserve"> the non-native vines </w:t>
       </w:r>
-      <w:r>
-        <w:rPr>
-          <w:i/>
-          <w:iCs/>
-        </w:rPr>
-        <w:t xml:space="preserve">Passiflora </w:t>
+      <w:proofErr w:type="spellStart"/>
+      <w:r>
+        <w:rPr>
+          <w:i/>
+          <w:iCs/>
+        </w:rPr>
+        <w:t>Passiflora</w:t>
+      </w:r>
+      <w:proofErr w:type="spellEnd"/>
+      <w:r>
+        <w:rPr>
+          <w:i/>
+          <w:iCs/>
+        </w:rPr>
+        <w:t xml:space="preserve"> </w:t>
       </w:r>
       <w:r>
         <w:t>spp.</w:t>
@@ -3397,8 +3882,33 @@
           <w:i/>
           <w:iCs/>
         </w:rPr>
-        <w:t xml:space="preserve"> Coccinia grandis</w:t>
-      </w:r>
+        <w:t xml:space="preserve"> </w:t>
+      </w:r>
+      <w:proofErr w:type="spellStart"/>
+      <w:r>
+        <w:rPr>
+          <w:i/>
+          <w:iCs/>
+        </w:rPr>
+        <w:t>Coccinia</w:t>
+      </w:r>
+      <w:proofErr w:type="spellEnd"/>
+      <w:r>
+        <w:rPr>
+          <w:i/>
+          <w:iCs/>
+        </w:rPr>
+        <w:t xml:space="preserve"> </w:t>
+      </w:r>
+      <w:proofErr w:type="spellStart"/>
+      <w:r>
+        <w:rPr>
+          <w:i/>
+          <w:iCs/>
+        </w:rPr>
+        <w:t>grandis</w:t>
+      </w:r>
+      <w:proofErr w:type="spellEnd"/>
       <w:r>
         <w:rPr>
           <w:i/>
@@ -3418,12 +3928,28 @@
       <w:r>
         <w:t xml:space="preserve">and the non-native herb </w:t>
       </w:r>
-      <w:r>
-        <w:rPr>
-          <w:i/>
-        </w:rPr>
-        <w:t>Chromolaena odorata</w:t>
-      </w:r>
+      <w:proofErr w:type="spellStart"/>
+      <w:r>
+        <w:rPr>
+          <w:i/>
+        </w:rPr>
+        <w:t>Chromolaena</w:t>
+      </w:r>
+      <w:proofErr w:type="spellEnd"/>
+      <w:r>
+        <w:rPr>
+          <w:i/>
+        </w:rPr>
+        <w:t xml:space="preserve"> </w:t>
+      </w:r>
+      <w:proofErr w:type="spellStart"/>
+      <w:r>
+        <w:rPr>
+          <w:i/>
+        </w:rPr>
+        <w:t>odorata</w:t>
+      </w:r>
+      <w:proofErr w:type="spellEnd"/>
       <w:r>
         <w:rPr>
           <w:i/>
@@ -3441,8 +3967,17 @@
           <w:i/>
           <w:iCs/>
         </w:rPr>
-        <w:t>C. odorata</w:t>
-      </w:r>
+        <w:t xml:space="preserve">C. </w:t>
+      </w:r>
+      <w:proofErr w:type="spellStart"/>
+      <w:r>
+        <w:rPr>
+          <w:i/>
+          <w:iCs/>
+        </w:rPr>
+        <w:t>odorata</w:t>
+      </w:r>
+      <w:proofErr w:type="spellEnd"/>
       <w:r>
         <w:t xml:space="preserve"> and </w:t>
       </w:r>
@@ -3451,7 +3986,23 @@
           <w:i/>
           <w:iCs/>
         </w:rPr>
-        <w:t xml:space="preserve">L. leucocephala </w:t>
+        <w:t xml:space="preserve">L. </w:t>
+      </w:r>
+      <w:proofErr w:type="spellStart"/>
+      <w:r>
+        <w:rPr>
+          <w:i/>
+          <w:iCs/>
+        </w:rPr>
+        <w:t>leucocephala</w:t>
+      </w:r>
+      <w:proofErr w:type="spellEnd"/>
+      <w:r>
+        <w:rPr>
+          <w:i/>
+          <w:iCs/>
+        </w:rPr>
+        <w:t xml:space="preserve"> </w:t>
       </w:r>
       <w:r>
         <w:t>have edible, fleshy fruits.</w:t>
@@ -3535,8 +4086,6 @@
       <w:r>
         <w:t xml:space="preserve"> and deer scats</w:t>
       </w:r>
-      <w:bookmarkStart w:id="7" w:name="_GoBack"/>
-      <w:bookmarkEnd w:id="7"/>
       <w:r>
         <w:t xml:space="preserve">: the total number of seedlings that germinated from pig scat for a given species was divided by the total number of seedlings of all species that germinated from pig scats. </w:t>
       </w:r>
@@ -3728,7 +4277,15 @@
         <w:t xml:space="preserve"> </w:t>
       </w:r>
       <w:r>
-        <w:t>ungulate exclosure treatment in the</w:t>
+        <w:t xml:space="preserve">ungulate </w:t>
+      </w:r>
+      <w:proofErr w:type="spellStart"/>
+      <w:r>
+        <w:t>exclosure</w:t>
+      </w:r>
+      <w:proofErr w:type="spellEnd"/>
+      <w:r>
+        <w:t xml:space="preserve"> treatment in the</w:t>
       </w:r>
       <w:r>
         <w:t xml:space="preserve"> experiment above, </w:t>
@@ -3737,7 +4294,14 @@
         <w:rPr>
           <w:i/>
         </w:rPr>
-        <w:t>O. op</w:t>
+        <w:t xml:space="preserve">O. </w:t>
+      </w:r>
+      <w:proofErr w:type="spellStart"/>
+      <w:r>
+        <w:rPr>
+          <w:i/>
+        </w:rPr>
+        <w:t>op</w:t>
       </w:r>
       <w:r>
         <w:rPr>
@@ -3745,6 +4309,7 @@
         </w:rPr>
         <w:t>positifolia</w:t>
       </w:r>
+      <w:proofErr w:type="spellEnd"/>
       <w:r>
         <w:t xml:space="preserve"> and </w:t>
       </w:r>
@@ -3752,8 +4317,16 @@
         <w:rPr>
           <w:i/>
         </w:rPr>
-        <w:t>A. marianennsis</w:t>
-      </w:r>
+        <w:t xml:space="preserve">A. </w:t>
+      </w:r>
+      <w:proofErr w:type="spellStart"/>
+      <w:r>
+        <w:rPr>
+          <w:i/>
+        </w:rPr>
+        <w:t>marianennsis</w:t>
+      </w:r>
+      <w:proofErr w:type="spellEnd"/>
       <w:r>
         <w:t xml:space="preserve">, </w:t>
       </w:r>
@@ -3766,6 +4339,7 @@
       <w:r>
         <w:t xml:space="preserve"> </w:t>
       </w:r>
+      <w:proofErr w:type="spellStart"/>
       <w:r>
         <w:rPr>
           <w:i/>
@@ -3778,11 +4352,19 @@
         </w:rPr>
         <w:t>e</w:t>
       </w:r>
-      <w:r>
-        <w:rPr>
-          <w:i/>
-        </w:rPr>
-        <w:t xml:space="preserve"> cylindr</w:t>
+      <w:proofErr w:type="spellEnd"/>
+      <w:r>
+        <w:rPr>
+          <w:i/>
+        </w:rPr>
+        <w:t xml:space="preserve"> </w:t>
+      </w:r>
+      <w:proofErr w:type="spellStart"/>
+      <w:r>
+        <w:rPr>
+          <w:i/>
+        </w:rPr>
+        <w:t>cylindr</w:t>
       </w:r>
       <w:r>
         <w:rPr>
@@ -3802,6 +4384,7 @@
         </w:rPr>
         <w:t>rpa</w:t>
       </w:r>
+      <w:proofErr w:type="spellEnd"/>
       <w:r>
         <w:t xml:space="preserve">, they </w:t>
       </w:r>
@@ -3952,29 +4535,66 @@
         <w:t xml:space="preserve">However, </w:t>
       </w:r>
       <w:r>
-        <w:t>the sheer number of native seeds counted germinating from pig scats came primarily from two man</w:t>
+        <w:t xml:space="preserve">the sheer number of native seeds counted germinating from pig scats came primarily from </w:t>
+      </w:r>
+      <w:proofErr w:type="spellStart"/>
+      <w:r>
+        <w:t>two man</w:t>
       </w:r>
       <w:r>
         <w:t>y</w:t>
       </w:r>
+      <w:proofErr w:type="spellEnd"/>
       <w:r>
         <w:t xml:space="preserve">-seeded species of fruits: </w:t>
       </w:r>
-      <w:r>
-        <w:rPr>
-          <w:i/>
-        </w:rPr>
-        <w:t>Morinda citrifolia</w:t>
-      </w:r>
+      <w:proofErr w:type="spellStart"/>
+      <w:r>
+        <w:rPr>
+          <w:i/>
+        </w:rPr>
+        <w:t>Morinda</w:t>
+      </w:r>
+      <w:proofErr w:type="spellEnd"/>
+      <w:r>
+        <w:rPr>
+          <w:i/>
+        </w:rPr>
+        <w:t xml:space="preserve"> </w:t>
+      </w:r>
+      <w:proofErr w:type="spellStart"/>
+      <w:r>
+        <w:rPr>
+          <w:i/>
+        </w:rPr>
+        <w:t>citrifolia</w:t>
+      </w:r>
+      <w:proofErr w:type="spellEnd"/>
       <w:r>
         <w:t xml:space="preserve"> and </w:t>
       </w:r>
-      <w:r>
-        <w:rPr>
-          <w:i/>
-        </w:rPr>
-        <w:t>Ficus prolixa</w:t>
-      </w:r>
+      <w:proofErr w:type="spellStart"/>
+      <w:r>
+        <w:rPr>
+          <w:i/>
+        </w:rPr>
+        <w:t>Ficus</w:t>
+      </w:r>
+      <w:proofErr w:type="spellEnd"/>
+      <w:r>
+        <w:rPr>
+          <w:i/>
+        </w:rPr>
+        <w:t xml:space="preserve"> </w:t>
+      </w:r>
+      <w:proofErr w:type="spellStart"/>
+      <w:r>
+        <w:rPr>
+          <w:i/>
+        </w:rPr>
+        <w:t>prolixa</w:t>
+      </w:r>
+      <w:proofErr w:type="spellEnd"/>
       <w:r>
         <w:t>. T</w:t>
       </w:r>
@@ -4007,7 +4627,15 @@
         <w:t>ted with pig abundance (Figure 4</w:t>
       </w:r>
       <w:r>
-        <w:t>). This, in combination with the observation that most mortality in the exclosure study appeared to come from browsing rather than rooting, indicates that deer have a greater impact on seedling mortality than do pigs.</w:t>
+        <w:t xml:space="preserve">). This, in combination with the observation that most mortality in the </w:t>
+      </w:r>
+      <w:proofErr w:type="spellStart"/>
+      <w:r>
+        <w:t>exclosure</w:t>
+      </w:r>
+      <w:proofErr w:type="spellEnd"/>
+      <w:r>
+        <w:t xml:space="preserve"> study appeared to come from browsing rather than rooting, indicates that deer have a greater impact on seedling mortality than do pigs.</w:t>
       </w:r>
       <w:r>
         <w:t xml:space="preserve"> While the benefits of pigs as seed dispersers were not evident in the seedling community, neither was a negative role for pigs; herbivory by deer is likely to mask any benefits provided via dispersal by pigs. </w:t>
@@ -4056,8 +4684,36 @@
           <w:sz w:val="24"/>
           <w:szCs w:val="24"/>
         </w:rPr>
-        <w:t>M. citrifolia, Ficus</w:t>
-      </w:r>
+        <w:t xml:space="preserve">M. </w:t>
+      </w:r>
+      <w:proofErr w:type="spellStart"/>
+      <w:r>
+        <w:rPr>
+          <w:i/>
+          <w:sz w:val="24"/>
+          <w:szCs w:val="24"/>
+        </w:rPr>
+        <w:t>citrifolia</w:t>
+      </w:r>
+      <w:proofErr w:type="spellEnd"/>
+      <w:r>
+        <w:rPr>
+          <w:i/>
+          <w:sz w:val="24"/>
+          <w:szCs w:val="24"/>
+        </w:rPr>
+        <w:t xml:space="preserve">, </w:t>
+      </w:r>
+      <w:proofErr w:type="spellStart"/>
+      <w:r>
+        <w:rPr>
+          <w:i/>
+          <w:sz w:val="24"/>
+          <w:szCs w:val="24"/>
+        </w:rPr>
+        <w:t>Ficus</w:t>
+      </w:r>
+      <w:proofErr w:type="spellEnd"/>
       <w:r>
         <w:rPr>
           <w:sz w:val="24"/>
@@ -4078,16 +4734,124 @@
           <w:sz w:val="24"/>
           <w:szCs w:val="24"/>
         </w:rPr>
-        <w:t xml:space="preserve">fruit contributes to the likelihood of germinating from scat once the fruit is encountered by a pig in the forest. Both </w:t>
-      </w:r>
-      <w:r>
-        <w:rPr>
-          <w:i/>
-          <w:sz w:val="24"/>
-          <w:szCs w:val="24"/>
-        </w:rPr>
-        <w:t>M. citrifolia</w:t>
-      </w:r>
+        <w:t xml:space="preserve">fruit contributes to the likelihood of germinating from scat once the fruit is encountered by a pig in the forest. </w:t>
+      </w:r>
+      <w:bookmarkStart w:id="7" w:name="_Hlk485901715"/>
+      <w:r>
+        <w:rPr>
+          <w:sz w:val="24"/>
+          <w:szCs w:val="24"/>
+        </w:rPr>
+        <w:t xml:space="preserve">We know from unpublished data from a related project that </w:t>
+      </w:r>
+      <w:r>
+        <w:rPr>
+          <w:i/>
+          <w:sz w:val="24"/>
+          <w:szCs w:val="24"/>
+        </w:rPr>
+        <w:t xml:space="preserve">M. </w:t>
+      </w:r>
+      <w:proofErr w:type="spellStart"/>
+      <w:r>
+        <w:rPr>
+          <w:i/>
+          <w:sz w:val="24"/>
+          <w:szCs w:val="24"/>
+        </w:rPr>
+        <w:t>citrifolia</w:t>
+      </w:r>
+      <w:proofErr w:type="spellEnd"/>
+      <w:r>
+        <w:rPr>
+          <w:sz w:val="24"/>
+          <w:szCs w:val="24"/>
+        </w:rPr>
+        <w:t xml:space="preserve"> has an average of about 120, </w:t>
+      </w:r>
+      <w:proofErr w:type="spellStart"/>
+      <w:r>
+        <w:rPr>
+          <w:i/>
+          <w:sz w:val="24"/>
+          <w:szCs w:val="24"/>
+        </w:rPr>
+        <w:t>Ficus</w:t>
+      </w:r>
+      <w:proofErr w:type="spellEnd"/>
+      <w:r>
+        <w:rPr>
+          <w:i/>
+          <w:sz w:val="24"/>
+          <w:szCs w:val="24"/>
+        </w:rPr>
+        <w:t xml:space="preserve"> </w:t>
+      </w:r>
+      <w:proofErr w:type="spellStart"/>
+      <w:r>
+        <w:rPr>
+          <w:i/>
+          <w:sz w:val="24"/>
+          <w:szCs w:val="24"/>
+        </w:rPr>
+        <w:t>prolixa</w:t>
+      </w:r>
+      <w:proofErr w:type="spellEnd"/>
+      <w:r>
+        <w:rPr>
+          <w:sz w:val="24"/>
+          <w:szCs w:val="24"/>
+        </w:rPr>
+        <w:t xml:space="preserve"> has about 190 and </w:t>
+      </w:r>
+      <w:r>
+        <w:rPr>
+          <w:i/>
+          <w:sz w:val="24"/>
+          <w:szCs w:val="24"/>
+        </w:rPr>
+        <w:t>C. papaya</w:t>
+      </w:r>
+      <w:r>
+        <w:rPr>
+          <w:sz w:val="24"/>
+          <w:szCs w:val="24"/>
+        </w:rPr>
+        <w:t xml:space="preserve"> has about 700 seeds per fruit.</w:t>
+      </w:r>
+      <w:bookmarkEnd w:id="7"/>
+      <w:r>
+        <w:rPr>
+          <w:sz w:val="24"/>
+          <w:szCs w:val="24"/>
+        </w:rPr>
+        <w:t xml:space="preserve"> </w:t>
+      </w:r>
+      <w:r>
+        <w:rPr>
+          <w:sz w:val="24"/>
+          <w:szCs w:val="24"/>
+        </w:rPr>
+        <w:t xml:space="preserve">Both </w:t>
+      </w:r>
+      <w:r>
+        <w:rPr>
+          <w:i/>
+          <w:sz w:val="24"/>
+          <w:szCs w:val="24"/>
+        </w:rPr>
+        <w:t xml:space="preserve">M. </w:t>
+      </w:r>
+      <w:proofErr w:type="spellStart"/>
+      <w:r>
+        <w:rPr>
+          <w:i/>
+          <w:sz w:val="24"/>
+          <w:szCs w:val="24"/>
+        </w:rPr>
+        <w:t>citrifolia</w:t>
+      </w:r>
+      <w:proofErr w:type="spellEnd"/>
       <w:r>
         <w:rPr>
           <w:sz w:val="24"/>
@@ -4300,8 +5064,18 @@
           <w:sz w:val="24"/>
           <w:szCs w:val="24"/>
         </w:rPr>
-        <w:t>M. citrifolia</w:t>
-      </w:r>
+        <w:t xml:space="preserve">M. </w:t>
+      </w:r>
+      <w:proofErr w:type="spellStart"/>
+      <w:r>
+        <w:rPr>
+          <w:i/>
+          <w:sz w:val="24"/>
+          <w:szCs w:val="24"/>
+        </w:rPr>
+        <w:t>citrifolia</w:t>
+      </w:r>
+      <w:proofErr w:type="spellEnd"/>
       <w:r>
         <w:rPr>
           <w:sz w:val="24"/>
@@ -4347,6 +5121,7 @@
           <w:sz w:val="24"/>
           <w:szCs w:val="24"/>
         </w:rPr>
+        <w:lastRenderedPageBreak/>
         <w:t>Beyond ecology</w:t>
       </w:r>
       <w:r>
@@ -4376,9 +5151,36 @@
           <w:sz w:val="24"/>
           <w:szCs w:val="24"/>
         </w:rPr>
-        <w:lastRenderedPageBreak/>
-        <w:t>M. citrifolia, Ficus</w:t>
-      </w:r>
+        <w:t xml:space="preserve">M. </w:t>
+      </w:r>
+      <w:proofErr w:type="spellStart"/>
+      <w:r>
+        <w:rPr>
+          <w:i/>
+          <w:sz w:val="24"/>
+          <w:szCs w:val="24"/>
+        </w:rPr>
+        <w:t>citrifolia</w:t>
+      </w:r>
+      <w:proofErr w:type="spellEnd"/>
+      <w:r>
+        <w:rPr>
+          <w:i/>
+          <w:sz w:val="24"/>
+          <w:szCs w:val="24"/>
+        </w:rPr>
+        <w:t xml:space="preserve">, </w:t>
+      </w:r>
+      <w:proofErr w:type="spellStart"/>
+      <w:r>
+        <w:rPr>
+          <w:i/>
+          <w:sz w:val="24"/>
+          <w:szCs w:val="24"/>
+        </w:rPr>
+        <w:t>Ficus</w:t>
+      </w:r>
+      <w:proofErr w:type="spellEnd"/>
       <w:r>
         <w:rPr>
           <w:sz w:val="24"/>
@@ -4458,7 +5260,21 @@
           <w:sz w:val="24"/>
           <w:szCs w:val="24"/>
         </w:rPr>
-        <w:t xml:space="preserve">and sweet or pungent when ripe, all suggesting appeal to pigs </w:t>
+        <w:t xml:space="preserve">and </w:t>
+      </w:r>
+      <w:r>
+        <w:rPr>
+          <w:sz w:val="24"/>
+          <w:szCs w:val="24"/>
+        </w:rPr>
+        <w:t xml:space="preserve">sweet or pungent when ripe, </w:t>
+      </w:r>
+      <w:r>
+        <w:rPr>
+          <w:sz w:val="24"/>
+          <w:szCs w:val="24"/>
+        </w:rPr>
+        <w:t xml:space="preserve">suggesting appeal to pigs </w:t>
       </w:r>
       <w:r>
         <w:rPr>
@@ -4500,6 +5316,29 @@
           <w:sz w:val="24"/>
           <w:szCs w:val="24"/>
         </w:rPr>
+        <w:t xml:space="preserve">None of the seedling species that we planted had any obvious physical </w:t>
+      </w:r>
+      <w:proofErr w:type="spellStart"/>
+      <w:r>
+        <w:rPr>
+          <w:sz w:val="24"/>
+          <w:szCs w:val="24"/>
+        </w:rPr>
+        <w:t>defences</w:t>
+      </w:r>
+      <w:proofErr w:type="spellEnd"/>
+      <w:r>
+        <w:rPr>
+          <w:sz w:val="24"/>
+          <w:szCs w:val="24"/>
+        </w:rPr>
+        <w:t xml:space="preserve"> such as thorns or spikes to deter herbivores. </w:t>
+      </w:r>
+      <w:r>
+        <w:rPr>
+          <w:sz w:val="24"/>
+          <w:szCs w:val="24"/>
+        </w:rPr>
         <w:t>While species-specific studies have rarely been done on the chemical traits of species</w:t>
       </w:r>
       <w:r>
@@ -4577,16 +5416,42 @@
           <w:sz w:val="24"/>
           <w:szCs w:val="24"/>
         </w:rPr>
-        <w:t>We do not have chemical composition studies on the two species that were consistently avoided in seedling exclosures (</w:t>
-      </w:r>
-      <w:r>
-        <w:rPr>
-          <w:i/>
-          <w:sz w:val="24"/>
-          <w:szCs w:val="24"/>
-        </w:rPr>
-        <w:t>O. oppositifolia</w:t>
-      </w:r>
+        <w:t xml:space="preserve">We do not have chemical composition studies on the two species that were consistently avoided in seedling </w:t>
+      </w:r>
+      <w:proofErr w:type="spellStart"/>
+      <w:r>
+        <w:rPr>
+          <w:sz w:val="24"/>
+          <w:szCs w:val="24"/>
+        </w:rPr>
+        <w:t>exclosures</w:t>
+      </w:r>
+      <w:proofErr w:type="spellEnd"/>
+      <w:r>
+        <w:rPr>
+          <w:sz w:val="24"/>
+          <w:szCs w:val="24"/>
+        </w:rPr>
+        <w:t xml:space="preserve"> (</w:t>
+      </w:r>
+      <w:r>
+        <w:rPr>
+          <w:i/>
+          <w:sz w:val="24"/>
+          <w:szCs w:val="24"/>
+        </w:rPr>
+        <w:t xml:space="preserve">O. </w:t>
+      </w:r>
+      <w:proofErr w:type="spellStart"/>
+      <w:r>
+        <w:rPr>
+          <w:i/>
+          <w:sz w:val="24"/>
+          <w:szCs w:val="24"/>
+        </w:rPr>
+        <w:t>oppositifolia</w:t>
+      </w:r>
+      <w:proofErr w:type="spellEnd"/>
       <w:r>
         <w:rPr>
           <w:sz w:val="24"/>
@@ -4600,8 +5465,18 @@
           <w:sz w:val="24"/>
           <w:szCs w:val="24"/>
         </w:rPr>
-        <w:t>A. mariannensis</w:t>
-      </w:r>
+        <w:t xml:space="preserve">A. </w:t>
+      </w:r>
+      <w:proofErr w:type="spellStart"/>
+      <w:r>
+        <w:rPr>
+          <w:i/>
+          <w:sz w:val="24"/>
+          <w:szCs w:val="24"/>
+        </w:rPr>
+        <w:t>mariannensis</w:t>
+      </w:r>
+      <w:proofErr w:type="spellEnd"/>
       <w:r>
         <w:rPr>
           <w:sz w:val="24"/>
@@ -4615,14 +5490,40 @@
           <w:sz w:val="24"/>
           <w:szCs w:val="24"/>
         </w:rPr>
-        <w:t>O. oppositifolia</w:t>
-      </w:r>
-      <w:r>
-        <w:rPr>
-          <w:sz w:val="24"/>
-          <w:szCs w:val="24"/>
-        </w:rPr>
-        <w:t xml:space="preserve"> has a thick, milky sap like other Apocynaceae, and other members of the</w:t>
+        <w:t xml:space="preserve">O. </w:t>
+      </w:r>
+      <w:proofErr w:type="spellStart"/>
+      <w:r>
+        <w:rPr>
+          <w:i/>
+          <w:sz w:val="24"/>
+          <w:szCs w:val="24"/>
+        </w:rPr>
+        <w:t>oppositifolia</w:t>
+      </w:r>
+      <w:proofErr w:type="spellEnd"/>
+      <w:r>
+        <w:rPr>
+          <w:sz w:val="24"/>
+          <w:szCs w:val="24"/>
+        </w:rPr>
+        <w:t xml:space="preserve"> has a thick, milky sap like other </w:t>
+      </w:r>
+      <w:proofErr w:type="spellStart"/>
+      <w:r>
+        <w:rPr>
+          <w:sz w:val="24"/>
+          <w:szCs w:val="24"/>
+        </w:rPr>
+        <w:t>Apocynaceae</w:t>
+      </w:r>
+      <w:proofErr w:type="spellEnd"/>
+      <w:r>
+        <w:rPr>
+          <w:sz w:val="24"/>
+          <w:szCs w:val="24"/>
+        </w:rPr>
+        <w:t>, and other members of the</w:t>
       </w:r>
       <w:r>
         <w:rPr>
@@ -4687,8 +5588,18 @@
           <w:sz w:val="24"/>
           <w:szCs w:val="24"/>
         </w:rPr>
-        <w:t>M. citrifolia</w:t>
-      </w:r>
+        <w:t xml:space="preserve">M. </w:t>
+      </w:r>
+      <w:proofErr w:type="spellStart"/>
+      <w:r>
+        <w:rPr>
+          <w:i/>
+          <w:sz w:val="24"/>
+          <w:szCs w:val="24"/>
+        </w:rPr>
+        <w:t>citrifolia</w:t>
+      </w:r>
+      <w:proofErr w:type="spellEnd"/>
       <w:r>
         <w:rPr>
           <w:sz w:val="24"/>
@@ -4709,8 +5620,18 @@
           <w:sz w:val="24"/>
           <w:szCs w:val="24"/>
         </w:rPr>
-        <w:t>P. serratifolia</w:t>
-      </w:r>
+        <w:t xml:space="preserve">P. </w:t>
+      </w:r>
+      <w:proofErr w:type="spellStart"/>
+      <w:r>
+        <w:rPr>
+          <w:i/>
+          <w:sz w:val="24"/>
+          <w:szCs w:val="24"/>
+        </w:rPr>
+        <w:t>serratifolia</w:t>
+      </w:r>
+      <w:proofErr w:type="spellEnd"/>
       <w:r>
         <w:rPr>
           <w:sz w:val="24"/>
@@ -4755,6 +5676,7 @@
         </w:rPr>
         <w:t xml:space="preserve"> other species of </w:t>
       </w:r>
+      <w:proofErr w:type="spellStart"/>
       <w:r>
         <w:rPr>
           <w:i/>
@@ -4763,6 +5685,7 @@
         </w:rPr>
         <w:t>Psychotria</w:t>
       </w:r>
+      <w:proofErr w:type="spellEnd"/>
       <w:r>
         <w:rPr>
           <w:sz w:val="24"/>
@@ -4810,56 +5733,16 @@
           <w:sz w:val="24"/>
           <w:szCs w:val="24"/>
         </w:rPr>
-        <w:t xml:space="preserve"> consumed by deer in our open seedling plots instead of avoided. Since they have no visible physical defences, </w:t>
-      </w:r>
-      <w:r>
-        <w:rPr>
-          <w:sz w:val="24"/>
-          <w:szCs w:val="24"/>
-        </w:rPr>
-        <w:t>the</w:t>
-      </w:r>
-      <w:r>
-        <w:rPr>
-          <w:sz w:val="24"/>
-          <w:szCs w:val="24"/>
-        </w:rPr>
-        <w:t xml:space="preserve"> chemical composition of the avoided species</w:t>
-      </w:r>
-      <w:r>
-        <w:rPr>
-          <w:sz w:val="24"/>
-          <w:szCs w:val="24"/>
-        </w:rPr>
-        <w:t xml:space="preserve"> surely</w:t>
-      </w:r>
-      <w:r>
-        <w:rPr>
-          <w:sz w:val="24"/>
-          <w:szCs w:val="24"/>
-        </w:rPr>
-        <w:t xml:space="preserve"> contribute</w:t>
-      </w:r>
-      <w:r>
-        <w:rPr>
-          <w:sz w:val="24"/>
-          <w:szCs w:val="24"/>
-        </w:rPr>
-        <w:t>s</w:t>
-      </w:r>
-      <w:r>
-        <w:rPr>
-          <w:sz w:val="24"/>
-          <w:szCs w:val="24"/>
-        </w:rPr>
-        <w:t xml:space="preserve"> to their defence against herbivory. The other species that were consumed, although medicinal</w:t>
-      </w:r>
-      <w:r>
-        <w:rPr>
-          <w:sz w:val="24"/>
-          <w:szCs w:val="24"/>
-        </w:rPr>
-        <w:t xml:space="preserve">, were more palatable to deer, suggesting that deer have some tolerance of plants with antimicrobial and other medicinal uses. This, rather than just origin or status as native, contributed to their susceptibility in Guam. </w:t>
+        <w:t xml:space="preserve"> consumed by deer in our open seedling plots instead of avoided. </w:t>
+      </w:r>
+      <w:bookmarkStart w:id="9" w:name="_GoBack"/>
+      <w:bookmarkEnd w:id="9"/>
+      <w:r>
+        <w:rPr>
+          <w:sz w:val="24"/>
+          <w:szCs w:val="24"/>
+        </w:rPr>
+        <w:t xml:space="preserve">This, rather than just origin or status as native, contributed to their susceptibility in Guam. </w:t>
       </w:r>
     </w:p>
     <w:bookmarkEnd w:id="8"/>
@@ -4993,14 +5876,34 @@
         </w:rPr>
         <w:t xml:space="preserve"> (after </w:t>
       </w:r>
-      <w:r>
-        <w:rPr>
-          <w:i/>
-          <w:sz w:val="24"/>
-          <w:szCs w:val="24"/>
-        </w:rPr>
-        <w:t>Meiogyne cylindrocarpa</w:t>
-      </w:r>
+      <w:proofErr w:type="spellStart"/>
+      <w:r>
+        <w:rPr>
+          <w:i/>
+          <w:sz w:val="24"/>
+          <w:szCs w:val="24"/>
+        </w:rPr>
+        <w:t>Meiogyne</w:t>
+      </w:r>
+      <w:proofErr w:type="spellEnd"/>
+      <w:r>
+        <w:rPr>
+          <w:i/>
+          <w:sz w:val="24"/>
+          <w:szCs w:val="24"/>
+        </w:rPr>
+        <w:t xml:space="preserve"> </w:t>
+      </w:r>
+      <w:proofErr w:type="spellStart"/>
+      <w:r>
+        <w:rPr>
+          <w:i/>
+          <w:sz w:val="24"/>
+          <w:szCs w:val="24"/>
+        </w:rPr>
+        <w:t>cylindrocarpa</w:t>
+      </w:r>
+      <w:proofErr w:type="spellEnd"/>
       <w:r>
         <w:rPr>
           <w:sz w:val="24"/>
@@ -5020,16 +5923,42 @@
           <w:sz w:val="24"/>
           <w:szCs w:val="24"/>
         </w:rPr>
-        <w:t xml:space="preserve">are the two species that survived just as well outside our seedling exclosures as they did inside – </w:t>
-      </w:r>
-      <w:r>
-        <w:rPr>
-          <w:i/>
-          <w:sz w:val="24"/>
-          <w:szCs w:val="24"/>
-        </w:rPr>
-        <w:t>O. oppositifolia</w:t>
-      </w:r>
+        <w:t xml:space="preserve">are the two species that survived just as well outside our seedling </w:t>
+      </w:r>
+      <w:proofErr w:type="spellStart"/>
+      <w:r>
+        <w:rPr>
+          <w:sz w:val="24"/>
+          <w:szCs w:val="24"/>
+        </w:rPr>
+        <w:t>exclosures</w:t>
+      </w:r>
+      <w:proofErr w:type="spellEnd"/>
+      <w:r>
+        <w:rPr>
+          <w:sz w:val="24"/>
+          <w:szCs w:val="24"/>
+        </w:rPr>
+        <w:t xml:space="preserve"> as they did inside – </w:t>
+      </w:r>
+      <w:r>
+        <w:rPr>
+          <w:i/>
+          <w:sz w:val="24"/>
+          <w:szCs w:val="24"/>
+        </w:rPr>
+        <w:t xml:space="preserve">O. </w:t>
+      </w:r>
+      <w:proofErr w:type="spellStart"/>
+      <w:r>
+        <w:rPr>
+          <w:i/>
+          <w:sz w:val="24"/>
+          <w:szCs w:val="24"/>
+        </w:rPr>
+        <w:t>oppositifolia</w:t>
+      </w:r>
+      <w:proofErr w:type="spellEnd"/>
       <w:r>
         <w:rPr>
           <w:sz w:val="24"/>
@@ -5043,8 +5972,18 @@
           <w:sz w:val="24"/>
           <w:szCs w:val="24"/>
         </w:rPr>
-        <w:t>A. mariannensis</w:t>
-      </w:r>
+        <w:t xml:space="preserve">A. </w:t>
+      </w:r>
+      <w:proofErr w:type="spellStart"/>
+      <w:r>
+        <w:rPr>
+          <w:i/>
+          <w:sz w:val="24"/>
+          <w:szCs w:val="24"/>
+        </w:rPr>
+        <w:t>mariannensis</w:t>
+      </w:r>
+      <w:proofErr w:type="spellEnd"/>
       <w:r>
         <w:rPr>
           <w:sz w:val="24"/>
@@ -5115,15 +6054,31 @@
         </w:rPr>
         <w:t xml:space="preserve"> </w:t>
       </w:r>
-      <w:bookmarkStart w:id="9" w:name="_Hlk485387436"/>
-      <w:r>
-        <w:rPr>
-          <w:sz w:val="24"/>
-          <w:szCs w:val="24"/>
-        </w:rPr>
-        <w:t xml:space="preserve">Unfortunately, since both deer and pigs have been present for centuries, we had no true “ungulate-free” control. To remedy this, we used exclosures and gradients of abundance to tease apart what their effects are to plant communities. </w:t>
-      </w:r>
-      <w:bookmarkEnd w:id="9"/>
+      <w:bookmarkStart w:id="10" w:name="_Hlk485387436"/>
+      <w:r>
+        <w:rPr>
+          <w:sz w:val="24"/>
+          <w:szCs w:val="24"/>
+        </w:rPr>
+        <w:t xml:space="preserve">Unfortunately, since both deer and pigs have been present for centuries, we had no true “ungulate-free” control. To remedy this, we used </w:t>
+      </w:r>
+      <w:proofErr w:type="spellStart"/>
+      <w:r>
+        <w:rPr>
+          <w:sz w:val="24"/>
+          <w:szCs w:val="24"/>
+        </w:rPr>
+        <w:t>exclosures</w:t>
+      </w:r>
+      <w:proofErr w:type="spellEnd"/>
+      <w:r>
+        <w:rPr>
+          <w:sz w:val="24"/>
+          <w:szCs w:val="24"/>
+        </w:rPr>
+        <w:t xml:space="preserve"> and gradients of abundance to tease apart what their effects are to plant communities. </w:t>
+      </w:r>
+      <w:bookmarkEnd w:id="10"/>
       <w:r>
         <w:rPr>
           <w:sz w:val="24"/>
@@ -5471,7 +6426,7 @@
         </w:rPr>
         <w:t xml:space="preserve"> </w:t>
       </w:r>
-      <w:bookmarkStart w:id="10" w:name="_Hlk485215445"/>
+      <w:bookmarkStart w:id="11" w:name="_Hlk485215445"/>
       <w:r>
         <w:rPr>
           <w:sz w:val="24"/>
@@ -5619,7 +6574,7 @@
         </w:rPr>
         <w:t xml:space="preserve"> </w:t>
       </w:r>
-      <w:bookmarkEnd w:id="10"/>
+      <w:bookmarkEnd w:id="11"/>
       <w:r>
         <w:rPr>
           <w:sz w:val="24"/>
@@ -5835,8 +6790,8 @@
       <w:r>
         <w:t xml:space="preserve">.  </w:t>
       </w:r>
-      <w:bookmarkStart w:id="11" w:name="_Hlk485373908"/>
-      <w:bookmarkStart w:id="12" w:name="_Hlk485303599"/>
+      <w:bookmarkStart w:id="12" w:name="_Hlk485373908"/>
+      <w:bookmarkStart w:id="13" w:name="_Hlk485303599"/>
       <w:r>
         <w:t xml:space="preserve">While the </w:t>
       </w:r>
@@ -5849,11 +6804,11 @@
       <w:r>
         <w:t>.</w:t>
       </w:r>
-      <w:bookmarkEnd w:id="11"/>
+      <w:bookmarkEnd w:id="12"/>
       <w:r>
         <w:t xml:space="preserve"> A similar study in the clay soils of Guam would likely produce different results. </w:t>
       </w:r>
-      <w:bookmarkEnd w:id="12"/>
+      <w:bookmarkEnd w:id="13"/>
       <w:r>
         <w:t>Ungulate eradication is an important restoration tool, especially in island environments where ungulates are considere</w:t>
       </w:r>
@@ -6214,7 +7169,15 @@
         <w:t>and draft the manuscript</w:t>
       </w:r>
       <w:r>
-        <w:t>. Haldre Rogers helped design</w:t>
+        <w:t xml:space="preserve">. </w:t>
+      </w:r>
+      <w:proofErr w:type="spellStart"/>
+      <w:r>
+        <w:t>Haldre</w:t>
+      </w:r>
+      <w:proofErr w:type="spellEnd"/>
+      <w:r>
+        <w:t xml:space="preserve"> Rogers helped design</w:t>
       </w:r>
       <w:r>
         <w:t xml:space="preserve"> and coordinate</w:t>
@@ -6257,16 +7220,56 @@
       </w:pPr>
       <w:r>
         <w:tab/>
-        <w:t>The authors thank the Ecology of Bird Loss project, especially crew leaders Kaitlin Mattos, Isaac Chellman, and Elizabeth Hoos</w:t>
+        <w:t xml:space="preserve">The authors thank the Ecology of Bird Loss project, especially crew leaders Kaitlin </w:t>
+      </w:r>
+      <w:proofErr w:type="spellStart"/>
+      <w:r>
+        <w:t>Mattos</w:t>
+      </w:r>
+      <w:proofErr w:type="spellEnd"/>
+      <w:r>
+        <w:t xml:space="preserve">, Isaac </w:t>
+      </w:r>
+      <w:proofErr w:type="spellStart"/>
+      <w:r>
+        <w:t>Chellman</w:t>
+      </w:r>
+      <w:proofErr w:type="spellEnd"/>
+      <w:r>
+        <w:t xml:space="preserve">, and Elizabeth </w:t>
+      </w:r>
+      <w:proofErr w:type="spellStart"/>
+      <w:r>
+        <w:t>Hoos</w:t>
       </w:r>
       <w:r>
         <w:t>h</w:t>
       </w:r>
       <w:r>
-        <w:t xml:space="preserve">iar. </w:t>
-      </w:r>
-      <w:r>
-        <w:t>Leanne Obra and Joseph Vinch of Andersen Air Force Base Environmental Fleet coordinated Air Force base access</w:t>
+        <w:t>iar</w:t>
+      </w:r>
+      <w:proofErr w:type="spellEnd"/>
+      <w:r>
+        <w:t xml:space="preserve">. </w:t>
+      </w:r>
+      <w:r>
+        <w:t xml:space="preserve">Leanne </w:t>
+      </w:r>
+      <w:proofErr w:type="spellStart"/>
+      <w:r>
+        <w:t>Obra</w:t>
+      </w:r>
+      <w:proofErr w:type="spellEnd"/>
+      <w:r>
+        <w:t xml:space="preserve"> and Joseph </w:t>
+      </w:r>
+      <w:proofErr w:type="spellStart"/>
+      <w:r>
+        <w:t>Vinch</w:t>
+      </w:r>
+      <w:proofErr w:type="spellEnd"/>
+      <w:r>
+        <w:t xml:space="preserve"> of Andersen Air Force Base Environmental Fleet coordinated Air Force base access</w:t>
       </w:r>
       <w:r>
         <w:t xml:space="preserve"> and Kari and Chris Eggleston of the Guam National Wildlife Refuge coordinated Refuge access</w:t>
@@ -6284,7 +7287,15 @@
         <w:t>thank Joshua Tewksbury for helping with a</w:t>
       </w:r>
       <w:r>
-        <w:t xml:space="preserve"> portion of the analysis and Lauren Gutierrez and the late Lynn Raulerson for help with vegetation identification.</w:t>
+        <w:t xml:space="preserve"> portion of the analysis and Lauren Gutierrez and the late Lynn </w:t>
+      </w:r>
+      <w:proofErr w:type="spellStart"/>
+      <w:r>
+        <w:t>Raulerson</w:t>
+      </w:r>
+      <w:proofErr w:type="spellEnd"/>
+      <w:r>
+        <w:t xml:space="preserve"> for help with vegetation identification.</w:t>
       </w:r>
     </w:p>
     <w:p>
@@ -6317,13 +7328,29 @@
         <w:t>ment research assistantship and the Micronesia Conservation Trust Young Champions program</w:t>
       </w:r>
       <w:r>
-        <w:t>. Haldre Rogers and Ross Miller contributed materials and labo</w:t>
+        <w:t xml:space="preserve">. </w:t>
+      </w:r>
+      <w:proofErr w:type="spellStart"/>
+      <w:r>
+        <w:t>Haldre</w:t>
+      </w:r>
+      <w:proofErr w:type="spellEnd"/>
+      <w:r>
+        <w:t xml:space="preserve"> Rogers and Ross Miller contributed materials and </w:t>
+      </w:r>
+      <w:proofErr w:type="spellStart"/>
+      <w:r>
+        <w:t>labo</w:t>
       </w:r>
       <w:r>
         <w:t>u</w:t>
       </w:r>
       <w:r>
-        <w:t xml:space="preserve">r with funding through the National Science Foundation </w:t>
+        <w:t>r</w:t>
+      </w:r>
+      <w:proofErr w:type="spellEnd"/>
+      <w:r>
+        <w:t xml:space="preserve"> with funding through the National Science Foundation </w:t>
       </w:r>
       <w:r>
         <w:t xml:space="preserve">DEB-0816465 </w:t>
@@ -8316,7 +9343,15 @@
         <w:t>23</w:t>
       </w:r>
       <w:r>
-        <w:t>, 20-25. (doi: 10.1016/j.tree.2007.10.003)</w:t>
+        <w:t>, 20-25. (</w:t>
+      </w:r>
+      <w:proofErr w:type="spellStart"/>
+      <w:r>
+        <w:t>doi</w:t>
+      </w:r>
+      <w:proofErr w:type="spellEnd"/>
+      <w:r>
+        <w:t>: 10.1016/j.tree.2007.10.003)</w:t>
       </w:r>
     </w:p>
     <w:p/>
@@ -8406,7 +9441,7 @@
         <w:rStyle w:val="PageNumber"/>
         <w:noProof/>
       </w:rPr>
-      <w:t>11</w:t>
+      <w:t>20</w:t>
     </w:r>
     <w:r>
       <w:rPr>
@@ -11053,7 +12088,7 @@
 </file>
 
 <file path=customXml/itemProps1.xml><?xml version="1.0" encoding="utf-8"?>
-<ds:datastoreItem xmlns:ds="http://schemas.openxmlformats.org/officeDocument/2006/customXml" ds:itemID="{B2FBD735-BFA6-40E8-A364-130ACDC6C796}">
+<ds:datastoreItem xmlns:ds="http://schemas.openxmlformats.org/officeDocument/2006/customXml" ds:itemID="{85D1B228-5307-4074-9452-51A0C3E64460}">
   <ds:schemaRefs>
     <ds:schemaRef ds:uri="http://schemas.openxmlformats.org/officeDocument/2006/bibliography"/>
   </ds:schemaRefs>

</xml_diff>